<commit_message>
Finished with my modifications. I will have to make the paper fit on 8 pages.
</commit_message>
<xml_diff>
--- a/resubmissionFiles/17-0241_Response-v01.docx
+++ b/resubmissionFiles/17-0241_Response-v01.docx
@@ -1,6 +1,6 @@
 
 <file path=word/document.xml><?xml version="1.0" encoding="utf-8"?>
-<w:document xmlns:wpc="http://schemas.microsoft.com/office/word/2010/wordprocessingCanvas" xmlns:cx="http://schemas.microsoft.com/office/drawing/2014/chartex" xmlns:cx1="http://schemas.microsoft.com/office/drawing/2015/9/8/chartex" xmlns:cx2="http://schemas.microsoft.com/office/drawing/2015/10/21/chartex" xmlns:cx3="http://schemas.microsoft.com/office/drawing/2016/5/9/chartex" xmlns:cx4="http://schemas.microsoft.com/office/drawing/2016/5/10/chartex" xmlns:cx5="http://schemas.microsoft.com/office/drawing/2016/5/11/chartex" xmlns:mc="http://schemas.openxmlformats.org/markup-compatibility/2006" xmlns:o="urn:schemas-microsoft-com:office:office" xmlns:r="http://schemas.openxmlformats.org/officeDocument/2006/relationships" xmlns:m="http://schemas.openxmlformats.org/officeDocument/2006/math" xmlns:v="urn:schemas-microsoft-com:vml" xmlns:wp14="http://schemas.microsoft.com/office/word/2010/wordprocessingDrawing" xmlns:wp="http://schemas.openxmlformats.org/drawingml/2006/wordprocessingDrawing" xmlns:w10="urn:schemas-microsoft-com:office:word" xmlns:w="http://schemas.openxmlformats.org/wordprocessingml/2006/main" xmlns:w14="http://schemas.microsoft.com/office/word/2010/wordml" xmlns:w15="http://schemas.microsoft.com/office/word/2012/wordml" xmlns:w16se="http://schemas.microsoft.com/office/word/2015/wordml/symex" xmlns:wpg="http://schemas.microsoft.com/office/word/2010/wordprocessingGroup" xmlns:wpi="http://schemas.microsoft.com/office/word/2010/wordprocessingInk" xmlns:wne="http://schemas.microsoft.com/office/word/2006/wordml" xmlns:wps="http://schemas.microsoft.com/office/word/2010/wordprocessingShape" mc:Ignorable="w14 w15 w16se wp14">
+<w:document xmlns:wpc="http://schemas.microsoft.com/office/word/2010/wordprocessingCanvas" xmlns:mc="http://schemas.openxmlformats.org/markup-compatibility/2006" xmlns:o="urn:schemas-microsoft-com:office:office" xmlns:r="http://schemas.openxmlformats.org/officeDocument/2006/relationships" xmlns:m="http://schemas.openxmlformats.org/officeDocument/2006/math" xmlns:v="urn:schemas-microsoft-com:vml" xmlns:wp14="http://schemas.microsoft.com/office/word/2010/wordprocessingDrawing" xmlns:wp="http://schemas.openxmlformats.org/drawingml/2006/wordprocessingDrawing" xmlns:w10="urn:schemas-microsoft-com:office:word" xmlns:w="http://schemas.openxmlformats.org/wordprocessingml/2006/main" xmlns:w14="http://schemas.microsoft.com/office/word/2010/wordml" xmlns:w15="http://schemas.microsoft.com/office/word/2012/wordml" xmlns:wpg="http://schemas.microsoft.com/office/word/2010/wordprocessingGroup" xmlns:wpi="http://schemas.microsoft.com/office/word/2010/wordprocessingInk" xmlns:wne="http://schemas.microsoft.com/office/word/2006/wordml" xmlns:wps="http://schemas.microsoft.com/office/word/2010/wordprocessingShape" mc:Ignorable="w14 w15 wp14">
   <w:body>
     <w:p>
       <w:pPr>
@@ -86,7 +86,7 @@
                         <a:effectLst/>
                         <a:extLst>
                           <a:ext uri="{C572A759-6A51-4108-AA02-DFA0A04FC94B}">
-                            <ma14:wrappingTextBoxFlag xmlns="" xmlns:mo="http://schemas.microsoft.com/office/mac/office/2008/main" xmlns:mv="urn:schemas-microsoft-com:mac:vml" xmlns:o="urn:schemas-microsoft-com:office:office" xmlns:v="urn:schemas-microsoft-com:vml" xmlns:w10="urn:schemas-microsoft-com:office:word" xmlns:w="http://schemas.openxmlformats.org/wordprocessingml/2006/main" xmlns:ma14="http://schemas.microsoft.com/office/mac/drawingml/2011/main"/>
+                            <ma14:wrappingTextBoxFlag xmlns:ma14="http://schemas.microsoft.com/office/mac/drawingml/2011/main" xmlns:w="http://schemas.openxmlformats.org/wordprocessingml/2006/main" xmlns:w10="urn:schemas-microsoft-com:office:word" xmlns:v="urn:schemas-microsoft-com:vml" xmlns:o="urn:schemas-microsoft-com:office:office" xmlns:mv="urn:schemas-microsoft-com:mac:vml" xmlns:mo="http://schemas.microsoft.com/office/mac/office/2008/main" xmlns="" xmlns:w16se="http://schemas.microsoft.com/office/word/2015/wordml/symex" xmlns:cx5="http://schemas.microsoft.com/office/drawing/2016/5/11/chartex" xmlns:cx4="http://schemas.microsoft.com/office/drawing/2016/5/10/chartex" xmlns:cx3="http://schemas.microsoft.com/office/drawing/2016/5/9/chartex" xmlns:cx2="http://schemas.microsoft.com/office/drawing/2015/10/21/chartex" xmlns:cx1="http://schemas.microsoft.com/office/drawing/2015/9/8/chartex" xmlns:cx="http://schemas.microsoft.com/office/drawing/2014/chartex"/>
                           </a:ext>
                         </a:extLst>
                       </wps:spPr>
@@ -540,7 +540,19 @@
         <w:rPr>
           <w:rFonts w:ascii="Arial" w:eastAsia="Arial" w:hAnsi="Arial"/>
         </w:rPr>
-        <w:t>May 3</w:t>
+        <w:t>June</w:t>
+      </w:r>
+      <w:r>
+        <w:rPr>
+          <w:rFonts w:ascii="Arial" w:eastAsia="Arial" w:hAnsi="Arial"/>
+        </w:rPr>
+        <w:t xml:space="preserve"> </w:t>
+      </w:r>
+      <w:r>
+        <w:rPr>
+          <w:rFonts w:ascii="Arial" w:eastAsia="Arial" w:hAnsi="Arial"/>
+        </w:rPr>
+        <w:t>4</w:t>
       </w:r>
       <w:r>
         <w:rPr>
@@ -578,26 +590,18 @@
     </w:p>
     <w:p>
       <w:pPr>
-        <w:spacing w:line="0" w:lineRule="atLeast"/>
-        <w:rPr>
-          <w:rFonts w:ascii="Arial" w:eastAsia="Arial" w:hAnsi="Arial"/>
-        </w:rPr>
-      </w:pPr>
-      <w:r>
-        <w:rPr>
-          <w:rFonts w:ascii="Arial" w:eastAsia="Arial" w:hAnsi="Arial"/>
-        </w:rPr>
-        <w:t xml:space="preserve">Parallel Self-Assembly of Polyominoes under Uniform Control Inputs </w:t>
-      </w:r>
-    </w:p>
-    <w:p>
-      <w:pPr>
         <w:spacing w:line="200" w:lineRule="exact"/>
         <w:rPr>
           <w:rFonts w:ascii="Times New Roman" w:eastAsia="Times New Roman" w:hAnsi="Times New Roman"/>
           <w:sz w:val="24"/>
         </w:rPr>
       </w:pPr>
+      <w:r>
+        <w:rPr>
+          <w:rFonts w:ascii="Arial" w:eastAsia="Arial" w:hAnsi="Arial"/>
+        </w:rPr>
+        <w:t>Magnetic Hammer Actuation for Tissue Penetration using a Millirobot</w:t>
+      </w:r>
     </w:p>
     <w:p>
       <w:pPr>
@@ -610,38 +614,42 @@
     </w:p>
     <w:p>
       <w:pPr>
-        <w:spacing w:line="0" w:lineRule="atLeast"/>
-        <w:rPr>
-          <w:rFonts w:ascii="Arial" w:eastAsia="Arial" w:hAnsi="Arial"/>
-        </w:rPr>
-      </w:pPr>
-      <w:r>
-        <w:rPr>
-          <w:rFonts w:ascii="Arial" w:eastAsia="Arial" w:hAnsi="Arial"/>
-        </w:rPr>
-        <w:t>Dear Professor Antonio</w:t>
-      </w:r>
-      <w:r>
-        <w:rPr>
-          <w:rFonts w:ascii="Arial" w:eastAsia="Arial" w:hAnsi="Arial"/>
-        </w:rPr>
-        <w:t xml:space="preserve"> Bicchi</w:t>
-      </w:r>
-      <w:r>
-        <w:rPr>
-          <w:rFonts w:ascii="Arial" w:eastAsia="Arial" w:hAnsi="Arial"/>
-        </w:rPr>
-        <w:t>,</w:t>
-      </w:r>
-    </w:p>
-    <w:p>
-      <w:pPr>
         <w:spacing w:line="264" w:lineRule="auto"/>
         <w:jc w:val="both"/>
         <w:rPr>
           <w:rFonts w:ascii="Arial" w:eastAsia="Arial" w:hAnsi="Arial"/>
         </w:rPr>
       </w:pPr>
+      <w:r>
+        <w:rPr>
+          <w:rFonts w:ascii="Arial" w:eastAsia="Arial" w:hAnsi="Arial"/>
+        </w:rPr>
+        <w:t>Dear members</w:t>
+      </w:r>
+      <w:r>
+        <w:rPr>
+          <w:rFonts w:ascii="Arial" w:eastAsia="Arial" w:hAnsi="Arial"/>
+        </w:rPr>
+        <w:t xml:space="preserve"> of the Editorial team and,</w:t>
+      </w:r>
+      <w:r>
+        <w:rPr>
+          <w:rFonts w:ascii="Arial" w:eastAsia="Arial" w:hAnsi="Arial"/>
+        </w:rPr>
+        <w:t xml:space="preserve"> </w:t>
+      </w:r>
+      <w:r>
+        <w:rPr>
+          <w:rFonts w:ascii="Arial" w:eastAsia="Arial" w:hAnsi="Arial"/>
+        </w:rPr>
+        <w:t>R</w:t>
+      </w:r>
+      <w:r>
+        <w:rPr>
+          <w:rFonts w:ascii="Arial" w:eastAsia="Arial" w:hAnsi="Arial"/>
+        </w:rPr>
+        <w:t>eviewers,</w:t>
+      </w:r>
     </w:p>
     <w:p>
       <w:pPr>
@@ -651,6 +659,14 @@
           <w:rFonts w:ascii="Arial" w:eastAsia="Arial" w:hAnsi="Arial"/>
         </w:rPr>
       </w:pPr>
+    </w:p>
+    <w:p>
+      <w:pPr>
+        <w:spacing w:line="200" w:lineRule="exact"/>
+        <w:rPr>
+          <w:rFonts w:ascii="Arial" w:eastAsia="Arial" w:hAnsi="Arial"/>
+        </w:rPr>
+      </w:pPr>
       <w:r>
         <w:rPr>
           <w:rFonts w:ascii="Arial" w:eastAsia="Arial" w:hAnsi="Arial"/>
@@ -674,27 +690,32 @@
           <w:rFonts w:ascii="Arial" w:eastAsia="Arial" w:hAnsi="Arial"/>
           <w:b/>
         </w:rPr>
-        <w:t>Parallel Self-Assembly</w:t>
+        <w:t>Magnetic Hammer Actuation for Tissue Penetration using a Millirobot</w:t>
       </w:r>
       <w:r>
         <w:rPr>
           <w:rFonts w:ascii="Arial" w:eastAsia="Arial" w:hAnsi="Arial"/>
           <w:b/>
         </w:rPr>
-        <w:t xml:space="preserve"> of Polyominoes</w:t>
-      </w:r>
-      <w:r>
-        <w:rPr>
-          <w:rFonts w:ascii="Arial" w:eastAsia="Arial" w:hAnsi="Arial"/>
-          <w:b/>
-        </w:rPr>
-        <w:t xml:space="preserve"> under Uniform Control Inputs </w:t>
-      </w:r>
-      <w:r>
-        <w:rPr>
-          <w:rFonts w:ascii="Arial" w:eastAsia="Arial" w:hAnsi="Arial"/>
-        </w:rPr>
-        <w:t>(submission ID 17-0266) along with the document containing response to the reviewers. We are grateful to the reviewers for helping us in improving our ma</w:t>
+        <w:t xml:space="preserve"> </w:t>
+      </w:r>
+      <w:r>
+        <w:rPr>
+          <w:rFonts w:ascii="Arial" w:eastAsia="Arial" w:hAnsi="Arial"/>
+        </w:rPr>
+        <w:t>(</w:t>
+      </w:r>
+      <w:r>
+        <w:rPr>
+          <w:rFonts w:ascii="Arial" w:eastAsia="Arial" w:hAnsi="Arial"/>
+        </w:rPr>
+        <w:t>RA-L and IROS 17-0241</w:t>
+      </w:r>
+      <w:r>
+        <w:rPr>
+          <w:rFonts w:ascii="Arial" w:eastAsia="Arial" w:hAnsi="Arial"/>
+        </w:rPr>
+        <w:t>) along with the document containing response to the reviewers. We are grateful to the reviewers for helping us in improving our ma</w:t>
       </w:r>
       <w:r>
         <w:rPr>
@@ -857,6 +878,26 @@
         <w:rPr>
           <w:rFonts w:ascii="Arial" w:eastAsia="Arial" w:hAnsi="Arial"/>
         </w:rPr>
+      </w:pPr>
+      <w:r>
+        <w:rPr>
+          <w:rFonts w:ascii="Arial" w:eastAsia="Arial" w:hAnsi="Arial"/>
+        </w:rPr>
+        <w:t>Aaron T Becker</w:t>
+      </w:r>
+      <w:r>
+        <w:rPr>
+          <w:rFonts w:ascii="Arial" w:eastAsia="Arial" w:hAnsi="Arial"/>
+        </w:rPr>
+        <w:t xml:space="preserve"> (on behalf of all the authors)</w:t>
+      </w:r>
+    </w:p>
+    <w:p>
+      <w:pPr>
+        <w:spacing w:line="0" w:lineRule="atLeast"/>
+        <w:rPr>
+          <w:rFonts w:ascii="Arial" w:eastAsia="Arial" w:hAnsi="Arial"/>
+        </w:rPr>
         <w:sectPr>
           <w:pgSz w:w="12240" w:h="15840"/>
           <w:pgMar w:top="400" w:right="1440" w:bottom="305" w:left="1440" w:header="0" w:footer="0" w:gutter="0"/>
@@ -866,18 +907,8 @@
           <w:docGrid w:linePitch="360"/>
         </w:sectPr>
       </w:pPr>
-      <w:r>
-        <w:rPr>
-          <w:rFonts w:ascii="Arial" w:eastAsia="Arial" w:hAnsi="Arial"/>
-        </w:rPr>
-        <w:t>Aaron T Becker</w:t>
-      </w:r>
-      <w:r>
-        <w:rPr>
-          <w:rFonts w:ascii="Arial" w:eastAsia="Arial" w:hAnsi="Arial"/>
-        </w:rPr>
-        <w:t xml:space="preserve"> (on behalf of all the authors)</w:t>
-      </w:r>
+      <w:bookmarkStart w:id="1" w:name="_GoBack"/>
+      <w:bookmarkEnd w:id="1"/>
     </w:p>
     <w:p>
       <w:pPr>
@@ -1351,98 +1382,9 @@
           <w:tab w:val="left" w:pos="13740"/>
           <w:tab w:val="left" w:pos="14656"/>
         </w:tabs>
-        <w:rPr>
-          <w:rFonts w:eastAsia="Times New Roman" w:cs="Courier New"/>
-          <w:color w:val="4472C4" w:themeColor="accent1"/>
-        </w:rPr>
-      </w:pPr>
-    </w:p>
-    <w:p>
-      <w:pPr>
-        <w:shd w:val="clear" w:color="auto" w:fill="FFFFFF"/>
-        <w:tabs>
-          <w:tab w:val="left" w:pos="916"/>
-          <w:tab w:val="left" w:pos="1832"/>
-          <w:tab w:val="left" w:pos="2748"/>
-          <w:tab w:val="left" w:pos="3664"/>
-          <w:tab w:val="left" w:pos="4580"/>
-          <w:tab w:val="left" w:pos="5496"/>
-          <w:tab w:val="left" w:pos="6412"/>
-          <w:tab w:val="left" w:pos="7328"/>
-          <w:tab w:val="left" w:pos="8244"/>
-          <w:tab w:val="left" w:pos="9160"/>
-          <w:tab w:val="left" w:pos="10076"/>
-          <w:tab w:val="left" w:pos="10992"/>
-          <w:tab w:val="left" w:pos="11908"/>
-          <w:tab w:val="left" w:pos="12824"/>
-          <w:tab w:val="left" w:pos="13740"/>
-          <w:tab w:val="left" w:pos="14656"/>
-        </w:tabs>
-        <w:rPr>
-          <w:rFonts w:eastAsia="Times New Roman" w:cs="Courier New"/>
-          <w:i/>
-        </w:rPr>
-      </w:pPr>
-      <w:r>
-        <w:rPr>
-          <w:rFonts w:eastAsia="Times New Roman" w:cs="Courier New"/>
-          <w:i/>
-        </w:rPr>
-        <w:t>[R</w:t>
-      </w:r>
-      <w:r>
-        <w:rPr>
-          <w:rFonts w:eastAsia="Times New Roman" w:cs="Courier New"/>
-          <w:i/>
-        </w:rPr>
-        <w:t>1</w:t>
-      </w:r>
-      <w:r>
-        <w:rPr>
-          <w:rFonts w:eastAsia="Times New Roman" w:cs="Courier New"/>
-          <w:i/>
-        </w:rPr>
-        <w:t xml:space="preserve"> C2] </w:t>
-      </w:r>
-      <w:r>
-        <w:rPr>
-          <w:rFonts w:eastAsia="Times New Roman" w:cs="Courier New"/>
-          <w:i/>
-        </w:rPr>
-        <w:tab/>
-      </w:r>
-      <w:r>
-        <w:rPr>
-          <w:rFonts w:eastAsia="Times New Roman" w:cs="Courier New"/>
-          <w:i/>
-        </w:rPr>
-        <w:t>The method of the simulation or the experiment are not clearly described in chapter II –V, respectively.</w:t>
-      </w:r>
-    </w:p>
-    <w:p>
-      <w:pPr>
-        <w:shd w:val="clear" w:color="auto" w:fill="FFFFFF"/>
-        <w:tabs>
-          <w:tab w:val="left" w:pos="916"/>
-          <w:tab w:val="left" w:pos="1832"/>
-          <w:tab w:val="left" w:pos="2748"/>
-          <w:tab w:val="left" w:pos="3664"/>
-          <w:tab w:val="left" w:pos="4580"/>
-          <w:tab w:val="left" w:pos="5496"/>
-          <w:tab w:val="left" w:pos="6412"/>
-          <w:tab w:val="left" w:pos="7328"/>
-          <w:tab w:val="left" w:pos="8244"/>
-          <w:tab w:val="left" w:pos="9160"/>
-          <w:tab w:val="left" w:pos="10076"/>
-          <w:tab w:val="left" w:pos="10992"/>
-          <w:tab w:val="left" w:pos="11908"/>
-          <w:tab w:val="left" w:pos="12824"/>
-          <w:tab w:val="left" w:pos="13740"/>
-          <w:tab w:val="left" w:pos="14656"/>
-        </w:tabs>
-        <w:rPr>
-          <w:rFonts w:eastAsia="Times New Roman" w:cs="Courier New"/>
-          <w:color w:val="4472C4" w:themeColor="accent1"/>
+        <w:ind w:left="916"/>
+        <w:rPr>
+          <w:rFonts w:eastAsia="Times New Roman" w:cs="Courier New"/>
         </w:rPr>
       </w:pPr>
     </w:p>
@@ -1476,7 +1418,7 @@
         <w:rPr>
           <w:rFonts w:eastAsia="Times New Roman" w:cs="Courier New"/>
         </w:rPr>
-        <w:t>The text describing the simulation chapter II and the experiment chapter V was modified. We believe that these descriptions are now clearer.</w:t>
+        <w:t>Text was added to introduce equation (10)-(13):</w:t>
       </w:r>
     </w:p>
     <w:p>
@@ -1500,6 +1442,224 @@
           <w:tab w:val="left" w:pos="13740"/>
           <w:tab w:val="left" w:pos="14656"/>
         </w:tabs>
+        <w:ind w:left="916"/>
+        <w:rPr>
+          <w:rFonts w:eastAsia="Times New Roman" w:cs="Courier New"/>
+        </w:rPr>
+      </w:pPr>
+      <w:r>
+        <w:rPr>
+          <w:rFonts w:eastAsia="Times New Roman" w:cs="Courier New"/>
+        </w:rPr>
+        <w:t>“</w:t>
+      </w:r>
+      <w:r>
+        <w:rPr>
+          <w:rFonts w:eastAsia="Times New Roman" w:cs="Courier New"/>
+        </w:rPr>
+        <w:t>The authors obtained these results</w:t>
+      </w:r>
+      <w:r>
+        <w:rPr>
+          <w:rFonts w:eastAsia="Times New Roman" w:cs="Courier New"/>
+        </w:rPr>
+        <w:t xml:space="preserve"> </w:t>
+      </w:r>
+      <w:r>
+        <w:rPr>
+          <w:rFonts w:eastAsia="Times New Roman" w:cs="Courier New"/>
+        </w:rPr>
+        <w:t xml:space="preserve">by calculating the curl of the </w:t>
+      </w:r>
+      <w:r>
+        <w:rPr>
+          <w:rFonts w:eastAsia="Times New Roman" w:cs="Courier New"/>
+        </w:rPr>
+        <w:t xml:space="preserve">magnetic vector potential using  </w:t>
+      </w:r>
+      <w:r>
+        <w:rPr>
+          <w:rFonts w:eastAsia="Times New Roman" w:cs="Courier New"/>
+        </w:rPr>
+        <w:t>the software Mathematica.</w:t>
+      </w:r>
+      <w:r>
+        <w:rPr>
+          <w:rFonts w:eastAsia="Times New Roman" w:cs="Courier New"/>
+        </w:rPr>
+        <w:t>”</w:t>
+      </w:r>
+    </w:p>
+    <w:p>
+      <w:pPr>
+        <w:shd w:val="clear" w:color="auto" w:fill="FFFFFF"/>
+        <w:tabs>
+          <w:tab w:val="left" w:pos="916"/>
+          <w:tab w:val="left" w:pos="1832"/>
+          <w:tab w:val="left" w:pos="2748"/>
+          <w:tab w:val="left" w:pos="3664"/>
+          <w:tab w:val="left" w:pos="4580"/>
+          <w:tab w:val="left" w:pos="5496"/>
+          <w:tab w:val="left" w:pos="6412"/>
+          <w:tab w:val="left" w:pos="7328"/>
+          <w:tab w:val="left" w:pos="8244"/>
+          <w:tab w:val="left" w:pos="9160"/>
+          <w:tab w:val="left" w:pos="10076"/>
+          <w:tab w:val="left" w:pos="10992"/>
+          <w:tab w:val="left" w:pos="11908"/>
+          <w:tab w:val="left" w:pos="12824"/>
+          <w:tab w:val="left" w:pos="13740"/>
+          <w:tab w:val="left" w:pos="14656"/>
+        </w:tabs>
+        <w:rPr>
+          <w:rFonts w:eastAsia="Times New Roman" w:cs="Courier New"/>
+          <w:color w:val="4472C4" w:themeColor="accent1"/>
+        </w:rPr>
+      </w:pPr>
+    </w:p>
+    <w:p>
+      <w:pPr>
+        <w:shd w:val="clear" w:color="auto" w:fill="FFFFFF"/>
+        <w:tabs>
+          <w:tab w:val="left" w:pos="916"/>
+          <w:tab w:val="left" w:pos="1832"/>
+          <w:tab w:val="left" w:pos="2748"/>
+          <w:tab w:val="left" w:pos="3664"/>
+          <w:tab w:val="left" w:pos="4580"/>
+          <w:tab w:val="left" w:pos="5496"/>
+          <w:tab w:val="left" w:pos="6412"/>
+          <w:tab w:val="left" w:pos="7328"/>
+          <w:tab w:val="left" w:pos="8244"/>
+          <w:tab w:val="left" w:pos="9160"/>
+          <w:tab w:val="left" w:pos="10076"/>
+          <w:tab w:val="left" w:pos="10992"/>
+          <w:tab w:val="left" w:pos="11908"/>
+          <w:tab w:val="left" w:pos="12824"/>
+          <w:tab w:val="left" w:pos="13740"/>
+          <w:tab w:val="left" w:pos="14656"/>
+        </w:tabs>
+        <w:rPr>
+          <w:rFonts w:eastAsia="Times New Roman" w:cs="Courier New"/>
+          <w:i/>
+        </w:rPr>
+      </w:pPr>
+      <w:r>
+        <w:rPr>
+          <w:rFonts w:eastAsia="Times New Roman" w:cs="Courier New"/>
+          <w:i/>
+        </w:rPr>
+        <w:t>[R</w:t>
+      </w:r>
+      <w:r>
+        <w:rPr>
+          <w:rFonts w:eastAsia="Times New Roman" w:cs="Courier New"/>
+          <w:i/>
+        </w:rPr>
+        <w:t>1</w:t>
+      </w:r>
+      <w:r>
+        <w:rPr>
+          <w:rFonts w:eastAsia="Times New Roman" w:cs="Courier New"/>
+          <w:i/>
+        </w:rPr>
+        <w:t xml:space="preserve"> C2] </w:t>
+      </w:r>
+      <w:r>
+        <w:rPr>
+          <w:rFonts w:eastAsia="Times New Roman" w:cs="Courier New"/>
+          <w:i/>
+        </w:rPr>
+        <w:tab/>
+      </w:r>
+      <w:r>
+        <w:rPr>
+          <w:rFonts w:eastAsia="Times New Roman" w:cs="Courier New"/>
+          <w:i/>
+        </w:rPr>
+        <w:t>The method of the simulation or the experiment are not clearly described in chapter II –V, respectively.</w:t>
+      </w:r>
+    </w:p>
+    <w:p>
+      <w:pPr>
+        <w:shd w:val="clear" w:color="auto" w:fill="FFFFFF"/>
+        <w:tabs>
+          <w:tab w:val="left" w:pos="916"/>
+          <w:tab w:val="left" w:pos="1832"/>
+          <w:tab w:val="left" w:pos="2748"/>
+          <w:tab w:val="left" w:pos="3664"/>
+          <w:tab w:val="left" w:pos="4580"/>
+          <w:tab w:val="left" w:pos="5496"/>
+          <w:tab w:val="left" w:pos="6412"/>
+          <w:tab w:val="left" w:pos="7328"/>
+          <w:tab w:val="left" w:pos="8244"/>
+          <w:tab w:val="left" w:pos="9160"/>
+          <w:tab w:val="left" w:pos="10076"/>
+          <w:tab w:val="left" w:pos="10992"/>
+          <w:tab w:val="left" w:pos="11908"/>
+          <w:tab w:val="left" w:pos="12824"/>
+          <w:tab w:val="left" w:pos="13740"/>
+          <w:tab w:val="left" w:pos="14656"/>
+        </w:tabs>
+        <w:rPr>
+          <w:rFonts w:eastAsia="Times New Roman" w:cs="Courier New"/>
+          <w:color w:val="4472C4" w:themeColor="accent1"/>
+        </w:rPr>
+      </w:pPr>
+    </w:p>
+    <w:p>
+      <w:pPr>
+        <w:shd w:val="clear" w:color="auto" w:fill="FFFFFF"/>
+        <w:tabs>
+          <w:tab w:val="left" w:pos="916"/>
+          <w:tab w:val="left" w:pos="1832"/>
+          <w:tab w:val="left" w:pos="2748"/>
+          <w:tab w:val="left" w:pos="3664"/>
+          <w:tab w:val="left" w:pos="4580"/>
+          <w:tab w:val="left" w:pos="5496"/>
+          <w:tab w:val="left" w:pos="6412"/>
+          <w:tab w:val="left" w:pos="7328"/>
+          <w:tab w:val="left" w:pos="8244"/>
+          <w:tab w:val="left" w:pos="9160"/>
+          <w:tab w:val="left" w:pos="10076"/>
+          <w:tab w:val="left" w:pos="10992"/>
+          <w:tab w:val="left" w:pos="11908"/>
+          <w:tab w:val="left" w:pos="12824"/>
+          <w:tab w:val="left" w:pos="13740"/>
+          <w:tab w:val="left" w:pos="14656"/>
+        </w:tabs>
+        <w:ind w:left="916"/>
+        <w:rPr>
+          <w:rFonts w:eastAsia="Times New Roman" w:cs="Courier New"/>
+        </w:rPr>
+      </w:pPr>
+      <w:r>
+        <w:rPr>
+          <w:rFonts w:eastAsia="Times New Roman" w:cs="Courier New"/>
+        </w:rPr>
+        <w:t>The text describing the simulation chapter II and the experiment chapter V was modified. We believe that these descriptions are now clearer.</w:t>
+      </w:r>
+    </w:p>
+    <w:p>
+      <w:pPr>
+        <w:shd w:val="clear" w:color="auto" w:fill="FFFFFF"/>
+        <w:tabs>
+          <w:tab w:val="left" w:pos="916"/>
+          <w:tab w:val="left" w:pos="1832"/>
+          <w:tab w:val="left" w:pos="2748"/>
+          <w:tab w:val="left" w:pos="3664"/>
+          <w:tab w:val="left" w:pos="4580"/>
+          <w:tab w:val="left" w:pos="5496"/>
+          <w:tab w:val="left" w:pos="6412"/>
+          <w:tab w:val="left" w:pos="7328"/>
+          <w:tab w:val="left" w:pos="8244"/>
+          <w:tab w:val="left" w:pos="9160"/>
+          <w:tab w:val="left" w:pos="10076"/>
+          <w:tab w:val="left" w:pos="10992"/>
+          <w:tab w:val="left" w:pos="11908"/>
+          <w:tab w:val="left" w:pos="12824"/>
+          <w:tab w:val="left" w:pos="13740"/>
+          <w:tab w:val="left" w:pos="14656"/>
+        </w:tabs>
         <w:rPr>
           <w:rFonts w:eastAsia="Times New Roman" w:cs="Courier New"/>
           <w:color w:val="FF0000"/>
@@ -1519,8 +1679,6 @@
         </w:rPr>
         <w:t>“Add relevant text here”</w:t>
       </w:r>
-      <w:bookmarkStart w:id="1" w:name="_GoBack"/>
-      <w:bookmarkEnd w:id="1"/>
     </w:p>
     <w:p>
       <w:pPr>
@@ -1996,14 +2154,14 @@
         <w:rPr>
           <w:rFonts w:eastAsia="Times New Roman" w:cs="Courier New"/>
         </w:rPr>
-        <w:t xml:space="preserve">In the perfectly closed loop system, the magnetic gradient direction is changed when the sphere hits the impact plate and when the spring reaches full compression. These two moments also corresponds to the two changes in the sphere movement direction. In addition, to maximize the impact velocity, the magnetic force, and therefore, the magnetic gradient, are oriented in the same direction as the sphere velocity vector. In the simulations, the sphere will naturally change direction after impact and after the </w:t>
+        <w:t xml:space="preserve">In the perfectly closed loop system, the magnetic gradient direction is changed when the sphere hits the impact plate and when the spring reaches full compression. These two moments also corresponds </w:t>
       </w:r>
       <w:r>
         <w:rPr>
           <w:rFonts w:eastAsia="Times New Roman" w:cs="Courier New"/>
         </w:rPr>
         <w:lastRenderedPageBreak/>
-        <w:t>full compression of the spring. The perfectly closed loop system can, indeed, be easily modeled by applying a magnetic gradient in the same direction as the sphere velocity.</w:t>
+        <w:t>to the two changes in the sphere movement direction. In addition, to maximize the impact velocity, the magnetic force, and therefore, the magnetic gradient, are oriented in the same direction as the sphere velocity vector. In the simulations, the sphere will naturally change direction after impact and after the full compression of the spring. The perfectly closed loop system can, indeed, be easily modeled by applying a magnetic gradient in the same direction as the sphere velocity.</w:t>
       </w:r>
       <w:r>
         <w:rPr>
@@ -2962,6 +3120,7 @@
           <w:sz w:val="22"/>
           <w:szCs w:val="22"/>
         </w:rPr>
+        <w:lastRenderedPageBreak/>
         <w:tab/>
       </w:r>
       <w:r>
@@ -3004,7 +3163,6 @@
           <w:sz w:val="22"/>
           <w:szCs w:val="22"/>
         </w:rPr>
-        <w:lastRenderedPageBreak/>
         <w:t xml:space="preserve">[R2 C4] </w:t>
       </w:r>
       <w:r>
@@ -3756,6 +3914,7 @@
           <w:sz w:val="22"/>
           <w:szCs w:val="22"/>
         </w:rPr>
+        <w:lastRenderedPageBreak/>
         <w:t xml:space="preserve"> [R3 C1]</w:t>
       </w:r>
       <w:r>
@@ -3850,7 +4009,6 @@
           <w:rFonts w:eastAsia="Times New Roman" w:cs="Courier New"/>
           <w:sz w:val="22"/>
         </w:rPr>
-        <w:lastRenderedPageBreak/>
         <w:t>In the abstract: “The purpose of this study is to understand the functioning of magnetic hammer actuation and control, as well as demonstration the viability of this mechanism for tissue penetration.”</w:t>
       </w:r>
     </w:p>
@@ -4055,7 +4213,7 @@
 </file>
 
 <file path=word/comments.xml><?xml version="1.0" encoding="utf-8"?>
-<w:comments xmlns:wpc="http://schemas.microsoft.com/office/word/2010/wordprocessingCanvas" xmlns:cx="http://schemas.microsoft.com/office/drawing/2014/chartex" xmlns:cx1="http://schemas.microsoft.com/office/drawing/2015/9/8/chartex" xmlns:cx2="http://schemas.microsoft.com/office/drawing/2015/10/21/chartex" xmlns:cx3="http://schemas.microsoft.com/office/drawing/2016/5/9/chartex" xmlns:cx4="http://schemas.microsoft.com/office/drawing/2016/5/10/chartex" xmlns:cx5="http://schemas.microsoft.com/office/drawing/2016/5/11/chartex" xmlns:mc="http://schemas.openxmlformats.org/markup-compatibility/2006" xmlns:o="urn:schemas-microsoft-com:office:office" xmlns:r="http://schemas.openxmlformats.org/officeDocument/2006/relationships" xmlns:m="http://schemas.openxmlformats.org/officeDocument/2006/math" xmlns:v="urn:schemas-microsoft-com:vml" xmlns:wp14="http://schemas.microsoft.com/office/word/2010/wordprocessingDrawing" xmlns:wp="http://schemas.openxmlformats.org/drawingml/2006/wordprocessingDrawing" xmlns:w10="urn:schemas-microsoft-com:office:word" xmlns:w="http://schemas.openxmlformats.org/wordprocessingml/2006/main" xmlns:w14="http://schemas.microsoft.com/office/word/2010/wordml" xmlns:w15="http://schemas.microsoft.com/office/word/2012/wordml" xmlns:w16se="http://schemas.microsoft.com/office/word/2015/wordml/symex" xmlns:wpg="http://schemas.microsoft.com/office/word/2010/wordprocessingGroup" xmlns:wpi="http://schemas.microsoft.com/office/word/2010/wordprocessingInk" xmlns:wne="http://schemas.microsoft.com/office/word/2006/wordml" xmlns:wps="http://schemas.microsoft.com/office/word/2010/wordprocessingShape" mc:Ignorable="w14 w15 w16se wp14">
+<w:comments xmlns:wpc="http://schemas.microsoft.com/office/word/2010/wordprocessingCanvas" xmlns:mc="http://schemas.openxmlformats.org/markup-compatibility/2006" xmlns:o="urn:schemas-microsoft-com:office:office" xmlns:r="http://schemas.openxmlformats.org/officeDocument/2006/relationships" xmlns:m="http://schemas.openxmlformats.org/officeDocument/2006/math" xmlns:v="urn:schemas-microsoft-com:vml" xmlns:wp14="http://schemas.microsoft.com/office/word/2010/wordprocessingDrawing" xmlns:wp="http://schemas.openxmlformats.org/drawingml/2006/wordprocessingDrawing" xmlns:w10="urn:schemas-microsoft-com:office:word" xmlns:w="http://schemas.openxmlformats.org/wordprocessingml/2006/main" xmlns:w14="http://schemas.microsoft.com/office/word/2010/wordml" xmlns:w15="http://schemas.microsoft.com/office/word/2012/wordml" xmlns:wpg="http://schemas.microsoft.com/office/word/2010/wordprocessingGroup" xmlns:wpi="http://schemas.microsoft.com/office/word/2010/wordprocessingInk" xmlns:wne="http://schemas.microsoft.com/office/word/2006/wordml" xmlns:wps="http://schemas.microsoft.com/office/word/2010/wordprocessingShape" mc:Ignorable="w14 w15 wp14">
   <w:comment w:id="2" w:author="Leclerc, Julien" w:date="2017-05-26T15:07:00Z" w:initials="LJ">
     <w:p>
       <w:pPr>
@@ -4129,7 +4287,7 @@
 </file>
 
 <file path=word/commentsExtended.xml><?xml version="1.0" encoding="utf-8"?>
-<w15:commentsEx xmlns:wpc="http://schemas.microsoft.com/office/word/2010/wordprocessingCanvas" xmlns:cx="http://schemas.microsoft.com/office/drawing/2014/chartex" xmlns:cx1="http://schemas.microsoft.com/office/drawing/2015/9/8/chartex" xmlns:cx2="http://schemas.microsoft.com/office/drawing/2015/10/21/chartex" xmlns:cx3="http://schemas.microsoft.com/office/drawing/2016/5/9/chartex" xmlns:cx4="http://schemas.microsoft.com/office/drawing/2016/5/10/chartex" xmlns:cx5="http://schemas.microsoft.com/office/drawing/2016/5/11/chartex" xmlns:mc="http://schemas.openxmlformats.org/markup-compatibility/2006" xmlns:o="urn:schemas-microsoft-com:office:office" xmlns:r="http://schemas.openxmlformats.org/officeDocument/2006/relationships" xmlns:m="http://schemas.openxmlformats.org/officeDocument/2006/math" xmlns:v="urn:schemas-microsoft-com:vml" xmlns:wp14="http://schemas.microsoft.com/office/word/2010/wordprocessingDrawing" xmlns:wp="http://schemas.openxmlformats.org/drawingml/2006/wordprocessingDrawing" xmlns:w10="urn:schemas-microsoft-com:office:word" xmlns:w="http://schemas.openxmlformats.org/wordprocessingml/2006/main" xmlns:w14="http://schemas.microsoft.com/office/word/2010/wordml" xmlns:w15="http://schemas.microsoft.com/office/word/2012/wordml" xmlns:w16se="http://schemas.microsoft.com/office/word/2015/wordml/symex" xmlns:wpg="http://schemas.microsoft.com/office/word/2010/wordprocessingGroup" xmlns:wpi="http://schemas.microsoft.com/office/word/2010/wordprocessingInk" xmlns:wne="http://schemas.microsoft.com/office/word/2006/wordml" xmlns:wps="http://schemas.microsoft.com/office/word/2010/wordprocessingShape" mc:Ignorable="w14 w15 w16se wp14">
+<w15:commentsEx xmlns:wpc="http://schemas.microsoft.com/office/word/2010/wordprocessingCanvas" xmlns:mc="http://schemas.openxmlformats.org/markup-compatibility/2006" xmlns:o="urn:schemas-microsoft-com:office:office" xmlns:r="http://schemas.openxmlformats.org/officeDocument/2006/relationships" xmlns:m="http://schemas.openxmlformats.org/officeDocument/2006/math" xmlns:v="urn:schemas-microsoft-com:vml" xmlns:wp14="http://schemas.microsoft.com/office/word/2010/wordprocessingDrawing" xmlns:wp="http://schemas.openxmlformats.org/drawingml/2006/wordprocessingDrawing" xmlns:w10="urn:schemas-microsoft-com:office:word" xmlns:w="http://schemas.openxmlformats.org/wordprocessingml/2006/main" xmlns:w14="http://schemas.microsoft.com/office/word/2010/wordml" xmlns:w15="http://schemas.microsoft.com/office/word/2012/wordml" xmlns:wpg="http://schemas.microsoft.com/office/word/2010/wordprocessingGroup" xmlns:wpi="http://schemas.microsoft.com/office/word/2010/wordprocessingInk" xmlns:wne="http://schemas.microsoft.com/office/word/2006/wordml" xmlns:wps="http://schemas.microsoft.com/office/word/2010/wordprocessingShape" mc:Ignorable="w14 w15 wp14">
   <w15:commentEx w15:paraId="161D0EF0" w15:done="0"/>
   <w15:commentEx w15:paraId="7A552779" w15:done="0"/>
   <w15:commentEx w15:paraId="030492B8" w15:done="0"/>
@@ -4138,7 +4296,7 @@
 </file>
 
 <file path=word/endnotes.xml><?xml version="1.0" encoding="utf-8"?>
-<w:endnotes xmlns:wpc="http://schemas.microsoft.com/office/word/2010/wordprocessingCanvas" xmlns:cx="http://schemas.microsoft.com/office/drawing/2014/chartex" xmlns:cx1="http://schemas.microsoft.com/office/drawing/2015/9/8/chartex" xmlns:cx2="http://schemas.microsoft.com/office/drawing/2015/10/21/chartex" xmlns:cx3="http://schemas.microsoft.com/office/drawing/2016/5/9/chartex" xmlns:cx4="http://schemas.microsoft.com/office/drawing/2016/5/10/chartex" xmlns:cx5="http://schemas.microsoft.com/office/drawing/2016/5/11/chartex" xmlns:mc="http://schemas.openxmlformats.org/markup-compatibility/2006" xmlns:o="urn:schemas-microsoft-com:office:office" xmlns:r="http://schemas.openxmlformats.org/officeDocument/2006/relationships" xmlns:m="http://schemas.openxmlformats.org/officeDocument/2006/math" xmlns:v="urn:schemas-microsoft-com:vml" xmlns:wp14="http://schemas.microsoft.com/office/word/2010/wordprocessingDrawing" xmlns:wp="http://schemas.openxmlformats.org/drawingml/2006/wordprocessingDrawing" xmlns:w10="urn:schemas-microsoft-com:office:word" xmlns:w="http://schemas.openxmlformats.org/wordprocessingml/2006/main" xmlns:w14="http://schemas.microsoft.com/office/word/2010/wordml" xmlns:w15="http://schemas.microsoft.com/office/word/2012/wordml" xmlns:w16se="http://schemas.microsoft.com/office/word/2015/wordml/symex" xmlns:wpg="http://schemas.microsoft.com/office/word/2010/wordprocessingGroup" xmlns:wpi="http://schemas.microsoft.com/office/word/2010/wordprocessingInk" xmlns:wne="http://schemas.microsoft.com/office/word/2006/wordml" xmlns:wps="http://schemas.microsoft.com/office/word/2010/wordprocessingShape" mc:Ignorable="w14 w15 w16se wp14">
+<w:endnotes xmlns:wpc="http://schemas.microsoft.com/office/word/2010/wordprocessingCanvas" xmlns:mc="http://schemas.openxmlformats.org/markup-compatibility/2006" xmlns:o="urn:schemas-microsoft-com:office:office" xmlns:r="http://schemas.openxmlformats.org/officeDocument/2006/relationships" xmlns:m="http://schemas.openxmlformats.org/officeDocument/2006/math" xmlns:v="urn:schemas-microsoft-com:vml" xmlns:wp14="http://schemas.microsoft.com/office/word/2010/wordprocessingDrawing" xmlns:wp="http://schemas.openxmlformats.org/drawingml/2006/wordprocessingDrawing" xmlns:w10="urn:schemas-microsoft-com:office:word" xmlns:w="http://schemas.openxmlformats.org/wordprocessingml/2006/main" xmlns:w14="http://schemas.microsoft.com/office/word/2010/wordml" xmlns:w15="http://schemas.microsoft.com/office/word/2012/wordml" xmlns:wpg="http://schemas.microsoft.com/office/word/2010/wordprocessingGroup" xmlns:wpi="http://schemas.microsoft.com/office/word/2010/wordprocessingInk" xmlns:wne="http://schemas.microsoft.com/office/word/2006/wordml" xmlns:wps="http://schemas.microsoft.com/office/word/2010/wordprocessingShape" mc:Ignorable="w14 w15 wp14">
   <w:endnote w:type="separator" w:id="-1">
     <w:p>
       <w:r>
@@ -4157,7 +4315,7 @@
 </file>
 
 <file path=word/footnotes.xml><?xml version="1.0" encoding="utf-8"?>
-<w:footnotes xmlns:wpc="http://schemas.microsoft.com/office/word/2010/wordprocessingCanvas" xmlns:cx="http://schemas.microsoft.com/office/drawing/2014/chartex" xmlns:cx1="http://schemas.microsoft.com/office/drawing/2015/9/8/chartex" xmlns:cx2="http://schemas.microsoft.com/office/drawing/2015/10/21/chartex" xmlns:cx3="http://schemas.microsoft.com/office/drawing/2016/5/9/chartex" xmlns:cx4="http://schemas.microsoft.com/office/drawing/2016/5/10/chartex" xmlns:cx5="http://schemas.microsoft.com/office/drawing/2016/5/11/chartex" xmlns:mc="http://schemas.openxmlformats.org/markup-compatibility/2006" xmlns:o="urn:schemas-microsoft-com:office:office" xmlns:r="http://schemas.openxmlformats.org/officeDocument/2006/relationships" xmlns:m="http://schemas.openxmlformats.org/officeDocument/2006/math" xmlns:v="urn:schemas-microsoft-com:vml" xmlns:wp14="http://schemas.microsoft.com/office/word/2010/wordprocessingDrawing" xmlns:wp="http://schemas.openxmlformats.org/drawingml/2006/wordprocessingDrawing" xmlns:w10="urn:schemas-microsoft-com:office:word" xmlns:w="http://schemas.openxmlformats.org/wordprocessingml/2006/main" xmlns:w14="http://schemas.microsoft.com/office/word/2010/wordml" xmlns:w15="http://schemas.microsoft.com/office/word/2012/wordml" xmlns:w16se="http://schemas.microsoft.com/office/word/2015/wordml/symex" xmlns:wpg="http://schemas.microsoft.com/office/word/2010/wordprocessingGroup" xmlns:wpi="http://schemas.microsoft.com/office/word/2010/wordprocessingInk" xmlns:wne="http://schemas.microsoft.com/office/word/2006/wordml" xmlns:wps="http://schemas.microsoft.com/office/word/2010/wordprocessingShape" mc:Ignorable="w14 w15 w16se wp14">
+<w:footnotes xmlns:wpc="http://schemas.microsoft.com/office/word/2010/wordprocessingCanvas" xmlns:mc="http://schemas.openxmlformats.org/markup-compatibility/2006" xmlns:o="urn:schemas-microsoft-com:office:office" xmlns:r="http://schemas.openxmlformats.org/officeDocument/2006/relationships" xmlns:m="http://schemas.openxmlformats.org/officeDocument/2006/math" xmlns:v="urn:schemas-microsoft-com:vml" xmlns:wp14="http://schemas.microsoft.com/office/word/2010/wordprocessingDrawing" xmlns:wp="http://schemas.openxmlformats.org/drawingml/2006/wordprocessingDrawing" xmlns:w10="urn:schemas-microsoft-com:office:word" xmlns:w="http://schemas.openxmlformats.org/wordprocessingml/2006/main" xmlns:w14="http://schemas.microsoft.com/office/word/2010/wordml" xmlns:w15="http://schemas.microsoft.com/office/word/2012/wordml" xmlns:wpg="http://schemas.microsoft.com/office/word/2010/wordprocessingGroup" xmlns:wpi="http://schemas.microsoft.com/office/word/2010/wordprocessingInk" xmlns:wne="http://schemas.microsoft.com/office/word/2006/wordml" xmlns:wps="http://schemas.microsoft.com/office/word/2010/wordprocessingShape" mc:Ignorable="w14 w15 wp14">
   <w:footnote w:type="separator" w:id="-1">
     <w:p>
       <w:r>
@@ -4176,7 +4334,7 @@
 </file>
 
 <file path=word/numbering.xml><?xml version="1.0" encoding="utf-8"?>
-<w:numbering xmlns:wpc="http://schemas.microsoft.com/office/word/2010/wordprocessingCanvas" xmlns:cx="http://schemas.microsoft.com/office/drawing/2014/chartex" xmlns:cx1="http://schemas.microsoft.com/office/drawing/2015/9/8/chartex" xmlns:cx2="http://schemas.microsoft.com/office/drawing/2015/10/21/chartex" xmlns:cx3="http://schemas.microsoft.com/office/drawing/2016/5/9/chartex" xmlns:cx4="http://schemas.microsoft.com/office/drawing/2016/5/10/chartex" xmlns:cx5="http://schemas.microsoft.com/office/drawing/2016/5/11/chartex" xmlns:mc="http://schemas.openxmlformats.org/markup-compatibility/2006" xmlns:o="urn:schemas-microsoft-com:office:office" xmlns:r="http://schemas.openxmlformats.org/officeDocument/2006/relationships" xmlns:m="http://schemas.openxmlformats.org/officeDocument/2006/math" xmlns:v="urn:schemas-microsoft-com:vml" xmlns:wp14="http://schemas.microsoft.com/office/word/2010/wordprocessingDrawing" xmlns:wp="http://schemas.openxmlformats.org/drawingml/2006/wordprocessingDrawing" xmlns:w10="urn:schemas-microsoft-com:office:word" xmlns:w="http://schemas.openxmlformats.org/wordprocessingml/2006/main" xmlns:w14="http://schemas.microsoft.com/office/word/2010/wordml" xmlns:w15="http://schemas.microsoft.com/office/word/2012/wordml" xmlns:w16se="http://schemas.microsoft.com/office/word/2015/wordml/symex" xmlns:wpg="http://schemas.microsoft.com/office/word/2010/wordprocessingGroup" xmlns:wpi="http://schemas.microsoft.com/office/word/2010/wordprocessingInk" xmlns:wne="http://schemas.microsoft.com/office/word/2006/wordml" xmlns:wps="http://schemas.microsoft.com/office/word/2010/wordprocessingShape" mc:Ignorable="w14 w15 w16se wp14">
+<w:numbering xmlns:wpc="http://schemas.microsoft.com/office/word/2010/wordprocessingCanvas" xmlns:mc="http://schemas.openxmlformats.org/markup-compatibility/2006" xmlns:o="urn:schemas-microsoft-com:office:office" xmlns:r="http://schemas.openxmlformats.org/officeDocument/2006/relationships" xmlns:m="http://schemas.openxmlformats.org/officeDocument/2006/math" xmlns:v="urn:schemas-microsoft-com:vml" xmlns:wp14="http://schemas.microsoft.com/office/word/2010/wordprocessingDrawing" xmlns:wp="http://schemas.openxmlformats.org/drawingml/2006/wordprocessingDrawing" xmlns:w10="urn:schemas-microsoft-com:office:word" xmlns:w="http://schemas.openxmlformats.org/wordprocessingml/2006/main" xmlns:w14="http://schemas.microsoft.com/office/word/2010/wordml" xmlns:w15="http://schemas.microsoft.com/office/word/2012/wordml" xmlns:wpg="http://schemas.microsoft.com/office/word/2010/wordprocessingGroup" xmlns:wpi="http://schemas.microsoft.com/office/word/2010/wordprocessingInk" xmlns:wne="http://schemas.microsoft.com/office/word/2006/wordml" xmlns:wps="http://schemas.microsoft.com/office/word/2010/wordprocessingShape" mc:Ignorable="w14 w15 wp14">
   <w:abstractNum w:abstractNumId="0" w15:restartNumberingAfterBreak="0">
     <w:nsid w:val="51FB3F7A"/>
     <w:multiLevelType w:val="hybridMultilevel"/>
@@ -4365,7 +4523,7 @@
 </file>
 
 <file path=word/people.xml><?xml version="1.0" encoding="utf-8"?>
-<w15:people xmlns:wpc="http://schemas.microsoft.com/office/word/2010/wordprocessingCanvas" xmlns:cx="http://schemas.microsoft.com/office/drawing/2014/chartex" xmlns:cx1="http://schemas.microsoft.com/office/drawing/2015/9/8/chartex" xmlns:cx2="http://schemas.microsoft.com/office/drawing/2015/10/21/chartex" xmlns:cx3="http://schemas.microsoft.com/office/drawing/2016/5/9/chartex" xmlns:cx4="http://schemas.microsoft.com/office/drawing/2016/5/10/chartex" xmlns:cx5="http://schemas.microsoft.com/office/drawing/2016/5/11/chartex" xmlns:mc="http://schemas.openxmlformats.org/markup-compatibility/2006" xmlns:o="urn:schemas-microsoft-com:office:office" xmlns:r="http://schemas.openxmlformats.org/officeDocument/2006/relationships" xmlns:m="http://schemas.openxmlformats.org/officeDocument/2006/math" xmlns:v="urn:schemas-microsoft-com:vml" xmlns:wp14="http://schemas.microsoft.com/office/word/2010/wordprocessingDrawing" xmlns:wp="http://schemas.openxmlformats.org/drawingml/2006/wordprocessingDrawing" xmlns:w10="urn:schemas-microsoft-com:office:word" xmlns:w="http://schemas.openxmlformats.org/wordprocessingml/2006/main" xmlns:w14="http://schemas.microsoft.com/office/word/2010/wordml" xmlns:w15="http://schemas.microsoft.com/office/word/2012/wordml" xmlns:w16se="http://schemas.microsoft.com/office/word/2015/wordml/symex" xmlns:wpg="http://schemas.microsoft.com/office/word/2010/wordprocessingGroup" xmlns:wpi="http://schemas.microsoft.com/office/word/2010/wordprocessingInk" xmlns:wne="http://schemas.microsoft.com/office/word/2006/wordml" xmlns:wps="http://schemas.microsoft.com/office/word/2010/wordprocessingShape" mc:Ignorable="w14 w15 w16se wp14">
+<w15:people xmlns:wpc="http://schemas.microsoft.com/office/word/2010/wordprocessingCanvas" xmlns:mc="http://schemas.openxmlformats.org/markup-compatibility/2006" xmlns:o="urn:schemas-microsoft-com:office:office" xmlns:r="http://schemas.openxmlformats.org/officeDocument/2006/relationships" xmlns:m="http://schemas.openxmlformats.org/officeDocument/2006/math" xmlns:v="urn:schemas-microsoft-com:vml" xmlns:wp14="http://schemas.microsoft.com/office/word/2010/wordprocessingDrawing" xmlns:wp="http://schemas.openxmlformats.org/drawingml/2006/wordprocessingDrawing" xmlns:w10="urn:schemas-microsoft-com:office:word" xmlns:w="http://schemas.openxmlformats.org/wordprocessingml/2006/main" xmlns:w14="http://schemas.microsoft.com/office/word/2010/wordml" xmlns:w15="http://schemas.microsoft.com/office/word/2012/wordml" xmlns:wpg="http://schemas.microsoft.com/office/word/2010/wordprocessingGroup" xmlns:wpi="http://schemas.microsoft.com/office/word/2010/wordprocessingInk" xmlns:wne="http://schemas.microsoft.com/office/word/2006/wordml" xmlns:wps="http://schemas.microsoft.com/office/word/2010/wordprocessingShape" mc:Ignorable="w14 w15 wp14">
   <w15:person w15:author="Leclerc, Julien">
     <w15:presenceInfo w15:providerId="AD" w15:userId="S-1-5-21-944278203-3023816869-1453745740-278064"/>
   </w15:person>
@@ -4373,7 +4531,7 @@
 </file>
 
 <file path=word/styles.xml><?xml version="1.0" encoding="utf-8"?>
-<w:styles xmlns:mc="http://schemas.openxmlformats.org/markup-compatibility/2006" xmlns:r="http://schemas.openxmlformats.org/officeDocument/2006/relationships" xmlns:w="http://schemas.openxmlformats.org/wordprocessingml/2006/main" xmlns:w14="http://schemas.microsoft.com/office/word/2010/wordml" xmlns:w15="http://schemas.microsoft.com/office/word/2012/wordml" xmlns:w16se="http://schemas.microsoft.com/office/word/2015/wordml/symex" mc:Ignorable="w14 w15 w16se">
+<w:styles xmlns:mc="http://schemas.openxmlformats.org/markup-compatibility/2006" xmlns:r="http://schemas.openxmlformats.org/officeDocument/2006/relationships" xmlns:w="http://schemas.openxmlformats.org/wordprocessingml/2006/main" xmlns:w14="http://schemas.microsoft.com/office/word/2010/wordml" xmlns:w15="http://schemas.microsoft.com/office/word/2012/wordml" mc:Ignorable="w14 w15">
   <w:docDefaults>
     <w:rPrDefault>
       <w:rPr>
@@ -4389,7 +4547,7 @@
       </w:pPr>
     </w:pPrDefault>
   </w:docDefaults>
-  <w:latentStyles w:defLockedState="0" w:defUIPriority="99" w:defSemiHidden="0" w:defUnhideWhenUsed="0" w:defQFormat="0" w:count="374">
+  <w:latentStyles w:defLockedState="0" w:defUIPriority="99" w:defSemiHidden="0" w:defUnhideWhenUsed="0" w:defQFormat="0" w:count="371">
     <w:lsdException w:name="Normal" w:uiPriority="0" w:qFormat="1"/>
     <w:lsdException w:name="heading 1" w:uiPriority="9" w:qFormat="1"/>
     <w:lsdException w:name="heading 2" w:semiHidden="1" w:uiPriority="9" w:unhideWhenUsed="1" w:qFormat="1"/>
@@ -4495,6 +4653,7 @@
     <w:lsdException w:name="HTML Sample" w:semiHidden="1" w:unhideWhenUsed="1"/>
     <w:lsdException w:name="HTML Typewriter" w:semiHidden="1" w:unhideWhenUsed="1"/>
     <w:lsdException w:name="HTML Variable" w:semiHidden="1" w:unhideWhenUsed="1"/>
+    <w:lsdException w:name="Normal Table" w:semiHidden="1" w:unhideWhenUsed="1"/>
     <w:lsdException w:name="annotation subject" w:semiHidden="1" w:unhideWhenUsed="1"/>
     <w:lsdException w:name="No List" w:semiHidden="1" w:unhideWhenUsed="1"/>
     <w:lsdException w:name="Outline List 1" w:semiHidden="1" w:unhideWhenUsed="1"/>
@@ -4539,6 +4698,7 @@
     <w:lsdException w:name="Table Professional" w:semiHidden="1" w:unhideWhenUsed="1"/>
     <w:lsdException w:name="Table Subtle 1" w:semiHidden="1" w:unhideWhenUsed="1"/>
     <w:lsdException w:name="Table Subtle 2" w:semiHidden="1" w:unhideWhenUsed="1"/>
+    <w:lsdException w:name="Table Web 1" w:semiHidden="1" w:unhideWhenUsed="1"/>
     <w:lsdException w:name="Table Web 2" w:semiHidden="1" w:unhideWhenUsed="1"/>
     <w:lsdException w:name="Table Web 3" w:semiHidden="1" w:unhideWhenUsed="1"/>
     <w:lsdException w:name="Balloon Text" w:semiHidden="1" w:unhideWhenUsed="1"/>
@@ -4750,9 +4910,6 @@
     <w:lsdException w:name="List Table 5 Dark Accent 6" w:uiPriority="50"/>
     <w:lsdException w:name="List Table 6 Colorful Accent 6" w:uiPriority="51"/>
     <w:lsdException w:name="List Table 7 Colorful Accent 6" w:uiPriority="52"/>
-    <w:lsdException w:name="Mention" w:semiHidden="1" w:unhideWhenUsed="1"/>
-    <w:lsdException w:name="Smart Hyperlink" w:semiHidden="1" w:unhideWhenUsed="1"/>
-    <w:lsdException w:name="Hashtag" w:semiHidden="1" w:unhideWhenUsed="1"/>
   </w:latentStyles>
   <w:style w:type="paragraph" w:default="1" w:styleId="Normal">
     <w:name w:val="Normal"/>

</xml_diff>

<commit_message>
Worked on the answer
</commit_message>
<xml_diff>
--- a/resubmissionFiles/17-0241_Response-v01.docx
+++ b/resubmissionFiles/17-0241_Response-v01.docx
@@ -86,7 +86,7 @@
                         <a:effectLst/>
                         <a:extLst>
                           <a:ext uri="{C572A759-6A51-4108-AA02-DFA0A04FC94B}">
-                            <ma14:wrappingTextBoxFlag xmlns:ma14="http://schemas.microsoft.com/office/mac/drawingml/2011/main" xmlns:w="http://schemas.openxmlformats.org/wordprocessingml/2006/main" xmlns:w10="urn:schemas-microsoft-com:office:word" xmlns:v="urn:schemas-microsoft-com:vml" xmlns:o="urn:schemas-microsoft-com:office:office" xmlns:mv="urn:schemas-microsoft-com:mac:vml" xmlns:mo="http://schemas.microsoft.com/office/mac/office/2008/main" xmlns="" xmlns:w16se="http://schemas.microsoft.com/office/word/2015/wordml/symex" xmlns:cx5="http://schemas.microsoft.com/office/drawing/2016/5/11/chartex" xmlns:cx4="http://schemas.microsoft.com/office/drawing/2016/5/10/chartex" xmlns:cx3="http://schemas.microsoft.com/office/drawing/2016/5/9/chartex" xmlns:cx2="http://schemas.microsoft.com/office/drawing/2015/10/21/chartex" xmlns:cx1="http://schemas.microsoft.com/office/drawing/2015/9/8/chartex" xmlns:cx="http://schemas.microsoft.com/office/drawing/2014/chartex"/>
+                            <ma14:wrappingTextBoxFlag xmlns:cx="http://schemas.microsoft.com/office/drawing/2014/chartex" xmlns:cx1="http://schemas.microsoft.com/office/drawing/2015/9/8/chartex" xmlns:cx2="http://schemas.microsoft.com/office/drawing/2015/10/21/chartex" xmlns:cx3="http://schemas.microsoft.com/office/drawing/2016/5/9/chartex" xmlns:cx4="http://schemas.microsoft.com/office/drawing/2016/5/10/chartex" xmlns:cx5="http://schemas.microsoft.com/office/drawing/2016/5/11/chartex" xmlns:w16se="http://schemas.microsoft.com/office/word/2015/wordml/symex" xmlns="" xmlns:mo="http://schemas.microsoft.com/office/mac/office/2008/main" xmlns:mv="urn:schemas-microsoft-com:mac:vml" xmlns:o="urn:schemas-microsoft-com:office:office" xmlns:v="urn:schemas-microsoft-com:vml" xmlns:w10="urn:schemas-microsoft-com:office:word" xmlns:w="http://schemas.openxmlformats.org/wordprocessingml/2006/main" xmlns:ma14="http://schemas.microsoft.com/office/mac/drawingml/2011/main"/>
                           </a:ext>
                         </a:extLst>
                       </wps:spPr>
@@ -907,8 +907,6 @@
           <w:docGrid w:linePitch="360"/>
         </w:sectPr>
       </w:pPr>
-      <w:bookmarkStart w:id="1" w:name="_GoBack"/>
-      <w:bookmarkEnd w:id="1"/>
     </w:p>
     <w:p>
       <w:pPr>
@@ -1820,7 +1818,19 @@
         <w:rPr>
           <w:rFonts w:eastAsia="Times New Roman" w:cs="Courier New"/>
         </w:rPr>
-        <w:t>The following text was added in the introduction: Different control strategies are studied. The open loop control switches the magnetic gradient direction at constant frequency. It is completely independent of the sphere position and uses no feedback. The partially closed loop control detects the impact of the sphere and switch the magnetic gradient direction as soon as the impact is detected. The original gradient direction is r</w:t>
+        <w:t xml:space="preserve">The following text was added in the introduction: </w:t>
+      </w:r>
+      <w:r>
+        <w:rPr>
+          <w:rFonts w:eastAsia="Times New Roman" w:cs="Courier New"/>
+        </w:rPr>
+        <w:t>“</w:t>
+      </w:r>
+      <w:r>
+        <w:rPr>
+          <w:rFonts w:eastAsia="Times New Roman" w:cs="Courier New"/>
+        </w:rPr>
+        <w:t>Different control strategies are studied. The open loop control switches the magnetic gradient direction at constant frequency. It is completely independent of the sphere position and uses no feedback. The partially closed loop control detects the impact of the sphere and switch the magnetic gradient direction as soon as the impact is detected. The original gradient direction is r</w:t>
       </w:r>
       <w:r>
         <w:rPr>
@@ -1840,6 +1850,12 @@
           <w:rFonts w:eastAsia="Times New Roman" w:cs="Courier New"/>
         </w:rPr>
         <w:t>. The perfectly closed loop control assumes a theoretical sensor able to measure the position of the sphere at any time. It is capable to detect the impact of the sphere as well as the change of direction on the posterior side. The controller is therefore able to change the direction of the gradient when the impact is detected and when the change of direction on the posterior side is detected.</w:t>
+      </w:r>
+      <w:r>
+        <w:rPr>
+          <w:rFonts w:eastAsia="Times New Roman" w:cs="Courier New"/>
+        </w:rPr>
+        <w:t>”</w:t>
       </w:r>
     </w:p>
     <w:p>
@@ -1984,7 +2000,7 @@
           <w:rFonts w:cs="NimbusRomNo9L-Regu"/>
         </w:rPr>
       </w:pPr>
-      <w:commentRangeStart w:id="2"/>
+      <w:commentRangeStart w:id="1"/>
       <w:r>
         <w:rPr>
           <w:rFonts w:eastAsia="Times New Roman" w:cs="Courier New"/>
@@ -2169,12 +2185,12 @@
         </w:rPr>
         <w:t>”</w:t>
       </w:r>
-      <w:commentRangeEnd w:id="2"/>
+      <w:commentRangeEnd w:id="1"/>
       <w:r>
         <w:rPr>
           <w:rStyle w:val="CommentReference"/>
         </w:rPr>
-        <w:commentReference w:id="2"/>
+        <w:commentReference w:id="1"/>
       </w:r>
     </w:p>
     <w:p>
@@ -2484,7 +2500,19 @@
           <w:rFonts w:eastAsia="Times New Roman" w:cs="Courier New"/>
         </w:rPr>
         <w:tab/>
-        <w:t xml:space="preserve">The abbreviation ODE was removed as it was only used one time. </w:t>
+        <w:t>The abbreviation ODE was removed as it was only use</w:t>
+      </w:r>
+      <w:r>
+        <w:rPr>
+          <w:rFonts w:eastAsia="Times New Roman" w:cs="Courier New"/>
+        </w:rPr>
+        <w:t>\</w:t>
+      </w:r>
+      <w:r>
+        <w:rPr>
+          <w:rFonts w:eastAsia="Times New Roman" w:cs="Courier New"/>
+        </w:rPr>
+        <w:t xml:space="preserve">d one time. </w:t>
       </w:r>
       <w:r>
         <w:rPr>
@@ -2625,19 +2653,19 @@
           <w:sz w:val="24"/>
         </w:rPr>
       </w:pPr>
-      <w:commentRangeStart w:id="3"/>
+      <w:commentRangeStart w:id="2"/>
       <w:r>
         <w:rPr>
           <w:rFonts w:eastAsia="Times New Roman" w:cs="Courier New"/>
         </w:rPr>
         <w:t>The authors made the experiments in a small scale magnetic setup in order to reduce the costs associated with the use of a medical MRI scanner. The authors agree that “desktop experiment” is not appropriate to describe this experimental setup. The term desktop experiment was replaced by “magnetic test bench”.</w:t>
       </w:r>
-      <w:commentRangeEnd w:id="3"/>
+      <w:commentRangeEnd w:id="2"/>
       <w:r>
         <w:rPr>
           <w:rStyle w:val="CommentReference"/>
         </w:rPr>
-        <w:commentReference w:id="3"/>
+        <w:commentReference w:id="2"/>
       </w:r>
     </w:p>
     <w:p>
@@ -2661,7 +2689,7 @@
           <w:sz w:val="24"/>
         </w:rPr>
       </w:pPr>
-      <w:bookmarkStart w:id="4" w:name="_Hlk479454380"/>
+      <w:bookmarkStart w:id="3" w:name="_Hlk479454380"/>
       <w:r>
         <w:rPr>
           <w:rFonts w:ascii="Arial" w:eastAsia="Arial" w:hAnsi="Arial"/>
@@ -3076,18 +3104,11 @@
         <w:rPr>
           <w:rFonts w:asciiTheme="minorHAnsi" w:hAnsiTheme="minorHAnsi"/>
           <w:i/>
+          <w:color w:val="4472C4" w:themeColor="accent1"/>
           <w:sz w:val="22"/>
           <w:szCs w:val="22"/>
         </w:rPr>
         <w:tab/>
-      </w:r>
-      <w:r>
-        <w:rPr>
-          <w:rFonts w:asciiTheme="minorHAnsi" w:hAnsiTheme="minorHAnsi"/>
-          <w:i/>
-          <w:sz w:val="22"/>
-          <w:szCs w:val="22"/>
-        </w:rPr>
         <w:t>State how the simulation was implemented, whether in a simulation software such as Simulink/Simscape, or coded by the authors, or otherwise.</w:t>
       </w:r>
     </w:p>
@@ -3215,7 +3236,7 @@
         </w:rPr>
         <w:tab/>
       </w:r>
-      <w:commentRangeStart w:id="5"/>
+      <w:commentRangeStart w:id="4"/>
       <w:r>
         <w:rPr>
           <w:rFonts w:asciiTheme="minorHAnsi" w:hAnsiTheme="minorHAnsi"/>
@@ -3224,13 +3245,13 @@
         </w:rPr>
         <w:t>This was corrected.</w:t>
       </w:r>
-      <w:commentRangeEnd w:id="5"/>
+      <w:commentRangeEnd w:id="4"/>
       <w:r>
         <w:rPr>
           <w:rStyle w:val="CommentReference"/>
           <w:rFonts w:asciiTheme="minorHAnsi" w:eastAsiaTheme="minorHAnsi" w:hAnsiTheme="minorHAnsi" w:cstheme="minorBidi"/>
         </w:rPr>
-        <w:commentReference w:id="5"/>
+        <w:commentReference w:id="4"/>
       </w:r>
     </w:p>
     <w:p>
@@ -3318,7 +3339,7 @@
           <w:szCs w:val="22"/>
         </w:rPr>
       </w:pPr>
-      <w:commentRangeStart w:id="6"/>
+      <w:commentRangeStart w:id="5"/>
       <w:r>
         <w:rPr>
           <w:rFonts w:asciiTheme="minorHAnsi" w:hAnsiTheme="minorHAnsi"/>
@@ -3351,13 +3372,13 @@
         </w:rPr>
         <w:t>”</w:t>
       </w:r>
-      <w:commentRangeEnd w:id="6"/>
+      <w:commentRangeEnd w:id="5"/>
       <w:r>
         <w:rPr>
           <w:rStyle w:val="CommentReference"/>
           <w:rFonts w:asciiTheme="minorHAnsi" w:eastAsiaTheme="minorHAnsi" w:hAnsiTheme="minorHAnsi" w:cstheme="minorBidi"/>
         </w:rPr>
-        <w:commentReference w:id="6"/>
+        <w:commentReference w:id="5"/>
       </w:r>
     </w:p>
     <w:p>
@@ -3553,6 +3574,7 @@
         <w:rPr>
           <w:rFonts w:asciiTheme="minorHAnsi" w:hAnsiTheme="minorHAnsi"/>
           <w:i/>
+          <w:color w:val="4472C4" w:themeColor="accent1"/>
           <w:sz w:val="22"/>
           <w:szCs w:val="22"/>
         </w:rPr>
@@ -3579,19 +3601,11 @@
         <w:rPr>
           <w:rFonts w:asciiTheme="minorHAnsi" w:hAnsiTheme="minorHAnsi"/>
           <w:i/>
-          <w:sz w:val="22"/>
-          <w:szCs w:val="22"/>
-        </w:rPr>
-        <w:t>Add discussion and modeling of the effects of air resistance on the motion of the sphere in the tube</w:t>
-      </w:r>
-      <w:r>
-        <w:rPr>
-          <w:rFonts w:asciiTheme="minorHAnsi" w:hAnsiTheme="minorHAnsi"/>
-          <w:i/>
-          <w:sz w:val="22"/>
-          <w:szCs w:val="22"/>
-        </w:rPr>
-        <w:t>.</w:t>
+          <w:color w:val="4472C4" w:themeColor="accent1"/>
+          <w:sz w:val="22"/>
+          <w:szCs w:val="22"/>
+        </w:rPr>
+        <w:t>Add discussion and modeling of the effects of air resistance on the motion of the sphere in the tube.</w:t>
       </w:r>
     </w:p>
     <w:p>
@@ -3610,6 +3624,7 @@
       <w:pPr>
         <w:pStyle w:val="HTMLPreformatted"/>
         <w:shd w:val="clear" w:color="auto" w:fill="FFFFFF"/>
+        <w:ind w:left="912"/>
         <w:rPr>
           <w:rFonts w:asciiTheme="minorHAnsi" w:hAnsiTheme="minorHAnsi"/>
           <w:color w:val="FF0000"/>
@@ -3636,11 +3651,10 @@
       <w:r>
         <w:rPr>
           <w:rFonts w:asciiTheme="minorHAnsi" w:hAnsiTheme="minorHAnsi"/>
-          <w:color w:val="FF0000"/>
-          <w:sz w:val="22"/>
-          <w:szCs w:val="22"/>
-        </w:rPr>
-        <w:t xml:space="preserve">. </w:t>
+          <w:sz w:val="22"/>
+          <w:szCs w:val="22"/>
+        </w:rPr>
+        <w:t>: “The friction between the air and the sphere was not taken into account as the final millorobot will be under vacuum to prevent any air release within the body.”</w:t>
       </w:r>
     </w:p>
     <w:p>
@@ -3752,6 +3766,7 @@
         <w:rPr>
           <w:rFonts w:asciiTheme="minorHAnsi" w:hAnsiTheme="minorHAnsi"/>
           <w:i/>
+          <w:color w:val="4472C4" w:themeColor="accent1"/>
           <w:sz w:val="22"/>
           <w:szCs w:val="22"/>
         </w:rPr>
@@ -3778,6 +3793,7 @@
         <w:rPr>
           <w:rFonts w:asciiTheme="minorHAnsi" w:hAnsiTheme="minorHAnsi"/>
           <w:i/>
+          <w:color w:val="4472C4" w:themeColor="accent1"/>
           <w:sz w:val="22"/>
           <w:szCs w:val="22"/>
         </w:rPr>
@@ -3791,26 +3807,20 @@
         <w:rPr>
           <w:rFonts w:asciiTheme="minorHAnsi" w:hAnsiTheme="minorHAnsi"/>
           <w:i/>
-          <w:sz w:val="22"/>
-          <w:szCs w:val="22"/>
-        </w:rPr>
-      </w:pPr>
-      <w:r>
-        <w:rPr>
-          <w:rFonts w:asciiTheme="minorHAnsi" w:hAnsiTheme="minorHAnsi"/>
-          <w:i/>
+          <w:color w:val="4472C4" w:themeColor="accent1"/>
+          <w:sz w:val="22"/>
+          <w:szCs w:val="22"/>
+        </w:rPr>
+      </w:pPr>
+      <w:r>
+        <w:rPr>
+          <w:rFonts w:asciiTheme="minorHAnsi" w:hAnsiTheme="minorHAnsi"/>
+          <w:i/>
+          <w:color w:val="4472C4" w:themeColor="accent1"/>
           <w:sz w:val="22"/>
           <w:szCs w:val="22"/>
         </w:rPr>
         <w:tab/>
-      </w:r>
-      <w:r>
-        <w:rPr>
-          <w:rFonts w:asciiTheme="minorHAnsi" w:hAnsiTheme="minorHAnsi"/>
-          <w:i/>
-          <w:sz w:val="22"/>
-          <w:szCs w:val="22"/>
-        </w:rPr>
         <w:t>Was any optimization procedure used in the design?</w:t>
       </w:r>
     </w:p>
@@ -3844,7 +3854,7 @@
         <w:t>The dimensions were selected in order to make the prototyping easy and possible with commercially available materials (standard tube, standard sphere, and standard spring size). No optimization was made.  This is a relevant line of research for future work.</w:t>
       </w:r>
     </w:p>
-    <w:bookmarkEnd w:id="4"/>
+    <w:bookmarkEnd w:id="3"/>
     <w:p>
       <w:pPr>
         <w:spacing w:line="0" w:lineRule="atLeast"/>
@@ -3914,7 +3924,6 @@
           <w:sz w:val="22"/>
           <w:szCs w:val="22"/>
         </w:rPr>
-        <w:lastRenderedPageBreak/>
         <w:t xml:space="preserve"> [R3 C1]</w:t>
       </w:r>
       <w:r>
@@ -4201,7 +4210,41 @@
         </w:rPr>
       </w:pPr>
     </w:p>
-    <w:p/>
+    <w:p>
+      <w:pPr>
+        <w:ind w:left="900" w:hanging="900"/>
+        <w:rPr>
+          <w:sz w:val="22"/>
+        </w:rPr>
+      </w:pPr>
+      <w:r>
+        <w:rPr>
+          <w:sz w:val="22"/>
+        </w:rPr>
+        <w:t>[M2]</w:t>
+      </w:r>
+      <w:r>
+        <w:rPr>
+          <w:sz w:val="22"/>
+        </w:rPr>
+        <w:tab/>
+        <w:t>Section IV.b was modified. The presented experiment has b</w:t>
+      </w:r>
+      <w:r>
+        <w:rPr>
+          <w:sz w:val="22"/>
+        </w:rPr>
+        <w:t xml:space="preserve">een improved and now includes a </w:t>
+      </w:r>
+      <w:r>
+        <w:rPr>
+          <w:sz w:val="22"/>
+        </w:rPr>
+        <w:t>laser and  a   light sensor to measure the velocity of the sphere.</w:t>
+      </w:r>
+      <w:bookmarkStart w:id="6" w:name="_GoBack"/>
+      <w:bookmarkEnd w:id="6"/>
+    </w:p>
     <w:sectPr>
       <w:pgSz w:w="12240" w:h="15840"/>
       <w:pgMar w:top="1440" w:right="1440" w:bottom="1440" w:left="1440" w:header="720" w:footer="720" w:gutter="0"/>
@@ -4214,7 +4257,7 @@
 
 <file path=word/comments.xml><?xml version="1.0" encoding="utf-8"?>
 <w:comments xmlns:wpc="http://schemas.microsoft.com/office/word/2010/wordprocessingCanvas" xmlns:mc="http://schemas.openxmlformats.org/markup-compatibility/2006" xmlns:o="urn:schemas-microsoft-com:office:office" xmlns:r="http://schemas.openxmlformats.org/officeDocument/2006/relationships" xmlns:m="http://schemas.openxmlformats.org/officeDocument/2006/math" xmlns:v="urn:schemas-microsoft-com:vml" xmlns:wp14="http://schemas.microsoft.com/office/word/2010/wordprocessingDrawing" xmlns:wp="http://schemas.openxmlformats.org/drawingml/2006/wordprocessingDrawing" xmlns:w10="urn:schemas-microsoft-com:office:word" xmlns:w="http://schemas.openxmlformats.org/wordprocessingml/2006/main" xmlns:w14="http://schemas.microsoft.com/office/word/2010/wordml" xmlns:w15="http://schemas.microsoft.com/office/word/2012/wordml" xmlns:wpg="http://schemas.microsoft.com/office/word/2010/wordprocessingGroup" xmlns:wpi="http://schemas.microsoft.com/office/word/2010/wordprocessingInk" xmlns:wne="http://schemas.microsoft.com/office/word/2006/wordml" xmlns:wps="http://schemas.microsoft.com/office/word/2010/wordprocessingShape" mc:Ignorable="w14 w15 wp14">
-  <w:comment w:id="2" w:author="Leclerc, Julien" w:date="2017-05-26T15:07:00Z" w:initials="LJ">
+  <w:comment w:id="1" w:author="Leclerc, Julien" w:date="2017-05-26T15:07:00Z" w:initials="LJ">
     <w:p>
       <w:pPr>
         <w:pStyle w:val="CommentText"/>
@@ -4230,7 +4273,7 @@
       </w:r>
     </w:p>
   </w:comment>
-  <w:comment w:id="3" w:author="Leclerc, Julien" w:date="2017-05-26T15:12:00Z" w:initials="LJ">
+  <w:comment w:id="2" w:author="Leclerc, Julien" w:date="2017-05-26T15:12:00Z" w:initials="LJ">
     <w:p>
       <w:pPr>
         <w:pStyle w:val="CommentText"/>
@@ -4251,7 +4294,7 @@
       </w:pPr>
     </w:p>
   </w:comment>
-  <w:comment w:id="5" w:author="Leclerc, Julien" w:date="2017-05-26T15:13:00Z" w:initials="LJ">
+  <w:comment w:id="4" w:author="Leclerc, Julien" w:date="2017-05-26T15:13:00Z" w:initials="LJ">
     <w:p>
       <w:pPr>
         <w:pStyle w:val="CommentText"/>
@@ -4267,7 +4310,7 @@
       </w:r>
     </w:p>
   </w:comment>
-  <w:comment w:id="6" w:author="Leclerc, Julien" w:date="2017-05-26T15:20:00Z" w:initials="LJ">
+  <w:comment w:id="5" w:author="Leclerc, Julien" w:date="2017-05-26T15:20:00Z" w:initials="LJ">
     <w:p>
       <w:pPr>
         <w:pStyle w:val="CommentText"/>

</xml_diff>

<commit_message>
Aswered R2C2 for section V
</commit_message>
<xml_diff>
--- a/resubmissionFiles/17-0241_Response-v01.docx
+++ b/resubmissionFiles/17-0241_Response-v01.docx
@@ -1072,6 +1072,7 @@
         <w:rPr>
           <w:rFonts w:eastAsia="Times New Roman" w:cs="Courier New"/>
           <w:i/>
+          <w:color w:val="4472C4" w:themeColor="accent1"/>
         </w:rPr>
       </w:pPr>
       <w:r>
@@ -1092,22 +1093,9 @@
         <w:rPr>
           <w:rFonts w:eastAsia="Times New Roman" w:cs="Courier New"/>
           <w:i/>
-        </w:rPr>
-        <w:t>[major comment : clarity of presentation]</w:t>
-      </w:r>
-      <w:r>
-        <w:rPr>
-          <w:rFonts w:eastAsia="Times New Roman" w:cs="Courier New"/>
-          <w:i/>
-        </w:rPr>
-        <w:t xml:space="preserve"> </w:t>
-      </w:r>
-      <w:r>
-        <w:rPr>
-          <w:rFonts w:eastAsia="Times New Roman" w:cs="Courier New"/>
-          <w:i/>
-        </w:rPr>
-        <w:t>The introduction of the each equation is not clear. Especially, equation (3)-(8), (10)-(13).</w:t>
+          <w:color w:val="4472C4" w:themeColor="accent1"/>
+        </w:rPr>
+        <w:t>[major comment : clarity of presentation] The introduction of the each equation is not clear. Especially, equation (3)-(8), (10)-(13).</w:t>
       </w:r>
     </w:p>
     <w:p>
@@ -1670,12 +1658,65 @@
         </w:rPr>
         <w:tab/>
       </w:r>
-      <w:r>
+    </w:p>
+    <w:p>
+      <w:pPr>
+        <w:shd w:val="clear" w:color="auto" w:fill="FFFFFF"/>
+        <w:tabs>
+          <w:tab w:val="left" w:pos="916"/>
+          <w:tab w:val="left" w:pos="1832"/>
+          <w:tab w:val="left" w:pos="2748"/>
+          <w:tab w:val="left" w:pos="3664"/>
+          <w:tab w:val="left" w:pos="4580"/>
+          <w:tab w:val="left" w:pos="5496"/>
+          <w:tab w:val="left" w:pos="6412"/>
+          <w:tab w:val="left" w:pos="7328"/>
+          <w:tab w:val="left" w:pos="8244"/>
+          <w:tab w:val="left" w:pos="9160"/>
+          <w:tab w:val="left" w:pos="10076"/>
+          <w:tab w:val="left" w:pos="10992"/>
+          <w:tab w:val="left" w:pos="11908"/>
+          <w:tab w:val="left" w:pos="12824"/>
+          <w:tab w:val="left" w:pos="13740"/>
+          <w:tab w:val="left" w:pos="14656"/>
+        </w:tabs>
+        <w:ind w:left="916"/>
         <w:rPr>
           <w:rFonts w:eastAsia="Times New Roman" w:cs="Courier New"/>
           <w:color w:val="FF0000"/>
         </w:rPr>
-        <w:t>“Add relevant text here”</w:t>
+      </w:pPr>
+      <w:r>
+        <w:rPr>
+          <w:rFonts w:eastAsia="Times New Roman" w:cs="Courier New"/>
+        </w:rPr>
+        <w:t xml:space="preserve">For chapter V: “The sphere has a diameter of 5mm and is made of stainless steel. No spring was use in this millirobot. </w:t>
+      </w:r>
+      <w:r>
+        <w:rPr>
+          <w:rFonts w:eastAsia="Times New Roman" w:cs="Courier New"/>
+        </w:rPr>
+        <w:t>A plastic container was placed inside the MRI scanner, simply sitting on the patient table. The millirobot was positioned inside this container, with its length oriented along the x axis. A lamb brain hemisphere was placed in the container, in front of the millirobot tip.</w:t>
+      </w:r>
+      <w:r>
+        <w:rPr>
+          <w:rFonts w:eastAsia="Times New Roman" w:cs="Courier New"/>
+        </w:rPr>
+        <w:t xml:space="preserve"> </w:t>
+      </w:r>
+      <w:r>
+        <w:rPr>
+          <w:rFonts w:eastAsia="Times New Roman" w:cs="Courier New"/>
+        </w:rPr>
+        <w:t>A 2Hz square gradient along the x axis with an amplitude of 23 mT/m was app</w:t>
+      </w:r>
+      <w:bookmarkStart w:id="1" w:name="_GoBack"/>
+      <w:bookmarkEnd w:id="1"/>
+      <w:r>
+        <w:rPr>
+          <w:rFonts w:eastAsia="Times New Roman" w:cs="Courier New"/>
+        </w:rPr>
+        <w:t>lied to it.”</w:t>
       </w:r>
     </w:p>
     <w:p>
@@ -2000,7 +2041,7 @@
           <w:rFonts w:cs="NimbusRomNo9L-Regu"/>
         </w:rPr>
       </w:pPr>
-      <w:commentRangeStart w:id="1"/>
+      <w:commentRangeStart w:id="2"/>
       <w:r>
         <w:rPr>
           <w:rFonts w:eastAsia="Times New Roman" w:cs="Courier New"/>
@@ -2087,6 +2128,7 @@
         <w:rPr>
           <w:rFonts w:eastAsia="Times New Roman" w:cs="Courier New"/>
         </w:rPr>
+        <w:lastRenderedPageBreak/>
         <w:tab/>
       </w:r>
       <w:r>
@@ -2170,14 +2212,7 @@
         <w:rPr>
           <w:rFonts w:eastAsia="Times New Roman" w:cs="Courier New"/>
         </w:rPr>
-        <w:t xml:space="preserve">In the perfectly closed loop system, the magnetic gradient direction is changed when the sphere hits the impact plate and when the spring reaches full compression. These two moments also corresponds </w:t>
-      </w:r>
-      <w:r>
-        <w:rPr>
-          <w:rFonts w:eastAsia="Times New Roman" w:cs="Courier New"/>
-        </w:rPr>
-        <w:lastRenderedPageBreak/>
-        <w:t>to the two changes in the sphere movement direction. In addition, to maximize the impact velocity, the magnetic force, and therefore, the magnetic gradient, are oriented in the same direction as the sphere velocity vector. In the simulations, the sphere will naturally change direction after impact and after the full compression of the spring. The perfectly closed loop system can, indeed, be easily modeled by applying a magnetic gradient in the same direction as the sphere velocity.</w:t>
+        <w:t>In the perfectly closed loop system, the magnetic gradient direction is changed when the sphere hits the impact plate and when the spring reaches full compression. These two moments also corresponds to the two changes in the sphere movement direction. In addition, to maximize the impact velocity, the magnetic force, and therefore, the magnetic gradient, are oriented in the same direction as the sphere velocity vector. In the simulations, the sphere will naturally change direction after impact and after the full compression of the spring. The perfectly closed loop system can, indeed, be easily modeled by applying a magnetic gradient in the same direction as the sphere velocity.</w:t>
       </w:r>
       <w:r>
         <w:rPr>
@@ -2185,12 +2220,12 @@
         </w:rPr>
         <w:t>”</w:t>
       </w:r>
-      <w:commentRangeEnd w:id="1"/>
+      <w:commentRangeEnd w:id="2"/>
       <w:r>
         <w:rPr>
           <w:rStyle w:val="CommentReference"/>
         </w:rPr>
-        <w:commentReference w:id="1"/>
+        <w:commentReference w:id="2"/>
       </w:r>
     </w:p>
     <w:p>
@@ -2265,22 +2300,9 @@
         <w:rPr>
           <w:rFonts w:eastAsia="Times New Roman" w:cs="Courier New"/>
           <w:i/>
-        </w:rPr>
-        <w:t>[major comment : thoroughness of results]</w:t>
-      </w:r>
-      <w:r>
-        <w:rPr>
-          <w:rFonts w:eastAsia="Times New Roman" w:cs="Courier New"/>
-          <w:i/>
-        </w:rPr>
-        <w:t xml:space="preserve"> </w:t>
-      </w:r>
-      <w:r>
-        <w:rPr>
-          <w:rFonts w:eastAsia="Times New Roman" w:cs="Courier New"/>
-          <w:i/>
-        </w:rPr>
-        <w:t>The method and result (especially, experiment part) does not support your concept enough. The further implementation is needed to demonstrate your idea about magnetic hammer.</w:t>
+          <w:color w:val="4472C4" w:themeColor="accent1"/>
+        </w:rPr>
+        <w:t>[major comment : thoroughness of results] The method and result (especially, experiment part) does not support your concept enough. The further implementation is needed to demonstrate your idea about magnetic hammer.</w:t>
       </w:r>
     </w:p>
     <w:p>
@@ -2653,19 +2675,19 @@
           <w:sz w:val="24"/>
         </w:rPr>
       </w:pPr>
-      <w:commentRangeStart w:id="2"/>
+      <w:commentRangeStart w:id="3"/>
       <w:r>
         <w:rPr>
           <w:rFonts w:eastAsia="Times New Roman" w:cs="Courier New"/>
         </w:rPr>
         <w:t>The authors made the experiments in a small scale magnetic setup in order to reduce the costs associated with the use of a medical MRI scanner. The authors agree that “desktop experiment” is not appropriate to describe this experimental setup. The term desktop experiment was replaced by “magnetic test bench”.</w:t>
       </w:r>
-      <w:commentRangeEnd w:id="2"/>
+      <w:commentRangeEnd w:id="3"/>
       <w:r>
         <w:rPr>
           <w:rStyle w:val="CommentReference"/>
         </w:rPr>
-        <w:commentReference w:id="2"/>
+        <w:commentReference w:id="3"/>
       </w:r>
     </w:p>
     <w:p>
@@ -2689,7 +2711,7 @@
           <w:sz w:val="24"/>
         </w:rPr>
       </w:pPr>
-      <w:bookmarkStart w:id="3" w:name="_Hlk479454380"/>
+      <w:bookmarkStart w:id="4" w:name="_Hlk479454380"/>
       <w:r>
         <w:rPr>
           <w:rFonts w:ascii="Arial" w:eastAsia="Arial" w:hAnsi="Arial"/>
@@ -3141,7 +3163,6 @@
           <w:sz w:val="22"/>
           <w:szCs w:val="22"/>
         </w:rPr>
-        <w:lastRenderedPageBreak/>
         <w:tab/>
       </w:r>
       <w:r>
@@ -3236,7 +3257,7 @@
         </w:rPr>
         <w:tab/>
       </w:r>
-      <w:commentRangeStart w:id="4"/>
+      <w:commentRangeStart w:id="5"/>
       <w:r>
         <w:rPr>
           <w:rFonts w:asciiTheme="minorHAnsi" w:hAnsiTheme="minorHAnsi"/>
@@ -3245,13 +3266,13 @@
         </w:rPr>
         <w:t>This was corrected.</w:t>
       </w:r>
-      <w:commentRangeEnd w:id="4"/>
+      <w:commentRangeEnd w:id="5"/>
       <w:r>
         <w:rPr>
           <w:rStyle w:val="CommentReference"/>
           <w:rFonts w:asciiTheme="minorHAnsi" w:eastAsiaTheme="minorHAnsi" w:hAnsiTheme="minorHAnsi" w:cstheme="minorBidi"/>
         </w:rPr>
-        <w:commentReference w:id="4"/>
+        <w:commentReference w:id="5"/>
       </w:r>
     </w:p>
     <w:p>
@@ -3339,7 +3360,7 @@
           <w:szCs w:val="22"/>
         </w:rPr>
       </w:pPr>
-      <w:commentRangeStart w:id="5"/>
+      <w:commentRangeStart w:id="6"/>
       <w:r>
         <w:rPr>
           <w:rFonts w:asciiTheme="minorHAnsi" w:hAnsiTheme="minorHAnsi"/>
@@ -3372,13 +3393,13 @@
         </w:rPr>
         <w:t>”</w:t>
       </w:r>
-      <w:commentRangeEnd w:id="5"/>
+      <w:commentRangeEnd w:id="6"/>
       <w:r>
         <w:rPr>
           <w:rStyle w:val="CommentReference"/>
           <w:rFonts w:asciiTheme="minorHAnsi" w:eastAsiaTheme="minorHAnsi" w:hAnsiTheme="minorHAnsi" w:cstheme="minorBidi"/>
         </w:rPr>
-        <w:commentReference w:id="5"/>
+        <w:commentReference w:id="6"/>
       </w:r>
     </w:p>
     <w:p>
@@ -3851,10 +3872,11 @@
         <w:rPr>
           <w:sz w:val="22"/>
         </w:rPr>
+        <w:lastRenderedPageBreak/>
         <w:t>The dimensions were selected in order to make the prototyping easy and possible with commercially available materials (standard tube, standard sphere, and standard spring size). No optimization was made.  This is a relevant line of research for future work.</w:t>
       </w:r>
     </w:p>
-    <w:bookmarkEnd w:id="3"/>
+    <w:bookmarkEnd w:id="4"/>
     <w:p>
       <w:pPr>
         <w:spacing w:line="0" w:lineRule="atLeast"/>
@@ -4242,8 +4264,6 @@
         </w:rPr>
         <w:t>laser and  a   light sensor to measure the velocity of the sphere.</w:t>
       </w:r>
-      <w:bookmarkStart w:id="6" w:name="_GoBack"/>
-      <w:bookmarkEnd w:id="6"/>
     </w:p>
     <w:sectPr>
       <w:pgSz w:w="12240" w:h="15840"/>
@@ -4257,7 +4277,7 @@
 
 <file path=word/comments.xml><?xml version="1.0" encoding="utf-8"?>
 <w:comments xmlns:wpc="http://schemas.microsoft.com/office/word/2010/wordprocessingCanvas" xmlns:mc="http://schemas.openxmlformats.org/markup-compatibility/2006" xmlns:o="urn:schemas-microsoft-com:office:office" xmlns:r="http://schemas.openxmlformats.org/officeDocument/2006/relationships" xmlns:m="http://schemas.openxmlformats.org/officeDocument/2006/math" xmlns:v="urn:schemas-microsoft-com:vml" xmlns:wp14="http://schemas.microsoft.com/office/word/2010/wordprocessingDrawing" xmlns:wp="http://schemas.openxmlformats.org/drawingml/2006/wordprocessingDrawing" xmlns:w10="urn:schemas-microsoft-com:office:word" xmlns:w="http://schemas.openxmlformats.org/wordprocessingml/2006/main" xmlns:w14="http://schemas.microsoft.com/office/word/2010/wordml" xmlns:w15="http://schemas.microsoft.com/office/word/2012/wordml" xmlns:wpg="http://schemas.microsoft.com/office/word/2010/wordprocessingGroup" xmlns:wpi="http://schemas.microsoft.com/office/word/2010/wordprocessingInk" xmlns:wne="http://schemas.microsoft.com/office/word/2006/wordml" xmlns:wps="http://schemas.microsoft.com/office/word/2010/wordprocessingShape" mc:Ignorable="w14 w15 wp14">
-  <w:comment w:id="1" w:author="Leclerc, Julien" w:date="2017-05-26T15:07:00Z" w:initials="LJ">
+  <w:comment w:id="2" w:author="Leclerc, Julien" w:date="2017-05-26T15:07:00Z" w:initials="LJ">
     <w:p>
       <w:pPr>
         <w:pStyle w:val="CommentText"/>
@@ -4273,7 +4293,7 @@
       </w:r>
     </w:p>
   </w:comment>
-  <w:comment w:id="2" w:author="Leclerc, Julien" w:date="2017-05-26T15:12:00Z" w:initials="LJ">
+  <w:comment w:id="3" w:author="Leclerc, Julien" w:date="2017-05-26T15:12:00Z" w:initials="LJ">
     <w:p>
       <w:pPr>
         <w:pStyle w:val="CommentText"/>
@@ -4294,7 +4314,7 @@
       </w:pPr>
     </w:p>
   </w:comment>
-  <w:comment w:id="4" w:author="Leclerc, Julien" w:date="2017-05-26T15:13:00Z" w:initials="LJ">
+  <w:comment w:id="5" w:author="Leclerc, Julien" w:date="2017-05-26T15:13:00Z" w:initials="LJ">
     <w:p>
       <w:pPr>
         <w:pStyle w:val="CommentText"/>
@@ -4310,7 +4330,7 @@
       </w:r>
     </w:p>
   </w:comment>
-  <w:comment w:id="5" w:author="Leclerc, Julien" w:date="2017-05-26T15:20:00Z" w:initials="LJ">
+  <w:comment w:id="6" w:author="Leclerc, Julien" w:date="2017-05-26T15:20:00Z" w:initials="LJ">
     <w:p>
       <w:pPr>
         <w:pStyle w:val="CommentText"/>

</xml_diff>

<commit_message>
Made changes in the response to reviewers
</commit_message>
<xml_diff>
--- a/resubmissionFiles/17-0241_Response-v01.docx
+++ b/resubmissionFiles/17-0241_Response-v01.docx
@@ -1708,15 +1708,7 @@
         <w:rPr>
           <w:rFonts w:eastAsia="Times New Roman" w:cs="Courier New"/>
         </w:rPr>
-        <w:t>A 2Hz square gradient along the x axis with an amplitude of 23 mT/m was app</w:t>
-      </w:r>
-      <w:bookmarkStart w:id="1" w:name="_GoBack"/>
-      <w:bookmarkEnd w:id="1"/>
-      <w:r>
-        <w:rPr>
-          <w:rFonts w:eastAsia="Times New Roman" w:cs="Courier New"/>
-        </w:rPr>
-        <w:t>lied to it.”</w:t>
+        <w:t>A 2Hz square gradient along the x axis with an amplitude of 23 mT/m was applied to it.”</w:t>
       </w:r>
     </w:p>
     <w:p>
@@ -2041,7 +2033,7 @@
           <w:rFonts w:cs="NimbusRomNo9L-Regu"/>
         </w:rPr>
       </w:pPr>
-      <w:commentRangeStart w:id="2"/>
+      <w:commentRangeStart w:id="1"/>
       <w:r>
         <w:rPr>
           <w:rFonts w:eastAsia="Times New Roman" w:cs="Courier New"/>
@@ -2220,12 +2212,12 @@
         </w:rPr>
         <w:t>”</w:t>
       </w:r>
-      <w:commentRangeEnd w:id="2"/>
+      <w:commentRangeEnd w:id="1"/>
       <w:r>
         <w:rPr>
           <w:rStyle w:val="CommentReference"/>
         </w:rPr>
-        <w:commentReference w:id="2"/>
+        <w:commentReference w:id="1"/>
       </w:r>
     </w:p>
     <w:p>
@@ -2675,19 +2667,19 @@
           <w:sz w:val="24"/>
         </w:rPr>
       </w:pPr>
-      <w:commentRangeStart w:id="3"/>
+      <w:commentRangeStart w:id="2"/>
       <w:r>
         <w:rPr>
           <w:rFonts w:eastAsia="Times New Roman" w:cs="Courier New"/>
         </w:rPr>
         <w:t>The authors made the experiments in a small scale magnetic setup in order to reduce the costs associated with the use of a medical MRI scanner. The authors agree that “desktop experiment” is not appropriate to describe this experimental setup. The term desktop experiment was replaced by “magnetic test bench”.</w:t>
       </w:r>
-      <w:commentRangeEnd w:id="3"/>
+      <w:commentRangeEnd w:id="2"/>
       <w:r>
         <w:rPr>
           <w:rStyle w:val="CommentReference"/>
         </w:rPr>
-        <w:commentReference w:id="3"/>
+        <w:commentReference w:id="2"/>
       </w:r>
     </w:p>
     <w:p>
@@ -2711,7 +2703,7 @@
           <w:sz w:val="24"/>
         </w:rPr>
       </w:pPr>
-      <w:bookmarkStart w:id="4" w:name="_Hlk479454380"/>
+      <w:bookmarkStart w:id="3" w:name="_Hlk479454380"/>
       <w:r>
         <w:rPr>
           <w:rFonts w:ascii="Arial" w:eastAsia="Arial" w:hAnsi="Arial"/>
@@ -3257,7 +3249,7 @@
         </w:rPr>
         <w:tab/>
       </w:r>
-      <w:commentRangeStart w:id="5"/>
+      <w:commentRangeStart w:id="4"/>
       <w:r>
         <w:rPr>
           <w:rFonts w:asciiTheme="minorHAnsi" w:hAnsiTheme="minorHAnsi"/>
@@ -3266,13 +3258,13 @@
         </w:rPr>
         <w:t>This was corrected.</w:t>
       </w:r>
-      <w:commentRangeEnd w:id="5"/>
+      <w:commentRangeEnd w:id="4"/>
       <w:r>
         <w:rPr>
           <w:rStyle w:val="CommentReference"/>
           <w:rFonts w:asciiTheme="minorHAnsi" w:eastAsiaTheme="minorHAnsi" w:hAnsiTheme="minorHAnsi" w:cstheme="minorBidi"/>
         </w:rPr>
-        <w:commentReference w:id="5"/>
+        <w:commentReference w:id="4"/>
       </w:r>
     </w:p>
     <w:p>
@@ -3360,7 +3352,7 @@
           <w:szCs w:val="22"/>
         </w:rPr>
       </w:pPr>
-      <w:commentRangeStart w:id="6"/>
+      <w:commentRangeStart w:id="5"/>
       <w:r>
         <w:rPr>
           <w:rFonts w:asciiTheme="minorHAnsi" w:hAnsiTheme="minorHAnsi"/>
@@ -3393,13 +3385,13 @@
         </w:rPr>
         <w:t>”</w:t>
       </w:r>
-      <w:commentRangeEnd w:id="6"/>
+      <w:commentRangeEnd w:id="5"/>
       <w:r>
         <w:rPr>
           <w:rStyle w:val="CommentReference"/>
           <w:rFonts w:asciiTheme="minorHAnsi" w:eastAsiaTheme="minorHAnsi" w:hAnsiTheme="minorHAnsi" w:cstheme="minorBidi"/>
         </w:rPr>
-        <w:commentReference w:id="6"/>
+        <w:commentReference w:id="5"/>
       </w:r>
     </w:p>
     <w:p>
@@ -3730,6 +3722,7 @@
         <w:rPr>
           <w:rFonts w:asciiTheme="minorHAnsi" w:hAnsiTheme="minorHAnsi"/>
           <w:i/>
+          <w:color w:val="4472C4" w:themeColor="accent1"/>
           <w:sz w:val="22"/>
           <w:szCs w:val="22"/>
         </w:rPr>
@@ -3765,8 +3758,38 @@
           <w:sz w:val="22"/>
           <w:szCs w:val="22"/>
         </w:rPr>
-        <w:t>The sphere is a NdFeB magnet with a magnetization of 883,000 A/m. The diameter is 6.35 mm and its mass is 1.05g. This information was added in the paper.</w:t>
-      </w:r>
+        <w:t>For the experiments with the magnetic test bench t</w:t>
+      </w:r>
+      <w:r>
+        <w:rPr>
+          <w:rFonts w:asciiTheme="minorHAnsi" w:hAnsiTheme="minorHAnsi"/>
+          <w:sz w:val="22"/>
+          <w:szCs w:val="22"/>
+        </w:rPr>
+        <w:t>he sphere is a NdFeB magnet with a magnetization of 883,000 A/m. The diameter is 6.35 mm and its mass is 1.05g. This information was added in the paper.</w:t>
+      </w:r>
+    </w:p>
+    <w:p>
+      <w:pPr>
+        <w:pStyle w:val="HTMLPreformatted"/>
+        <w:shd w:val="clear" w:color="auto" w:fill="FFFFFF"/>
+        <w:ind w:left="916"/>
+        <w:rPr>
+          <w:rFonts w:asciiTheme="minorHAnsi" w:hAnsiTheme="minorHAnsi"/>
+          <w:sz w:val="22"/>
+          <w:szCs w:val="22"/>
+        </w:rPr>
+      </w:pPr>
+      <w:r>
+        <w:rPr>
+          <w:rFonts w:asciiTheme="minorHAnsi" w:hAnsiTheme="minorHAnsi"/>
+          <w:sz w:val="22"/>
+          <w:szCs w:val="22"/>
+        </w:rPr>
+        <w:t>For the experiment in the MRI scanner the sphere is made of stainless steel, has a diameter of 5 mm and weight 0.53 g.</w:t>
+      </w:r>
+      <w:bookmarkStart w:id="6" w:name="_GoBack"/>
+      <w:bookmarkEnd w:id="6"/>
     </w:p>
     <w:p>
       <w:pPr>
@@ -3872,11 +3895,10 @@
         <w:rPr>
           <w:sz w:val="22"/>
         </w:rPr>
-        <w:lastRenderedPageBreak/>
         <w:t>The dimensions were selected in order to make the prototyping easy and possible with commercially available materials (standard tube, standard sphere, and standard spring size). No optimization was made.  This is a relevant line of research for future work.</w:t>
       </w:r>
     </w:p>
-    <w:bookmarkEnd w:id="4"/>
+    <w:bookmarkEnd w:id="3"/>
     <w:p>
       <w:pPr>
         <w:spacing w:line="0" w:lineRule="atLeast"/>
@@ -4277,7 +4299,7 @@
 
 <file path=word/comments.xml><?xml version="1.0" encoding="utf-8"?>
 <w:comments xmlns:wpc="http://schemas.microsoft.com/office/word/2010/wordprocessingCanvas" xmlns:mc="http://schemas.openxmlformats.org/markup-compatibility/2006" xmlns:o="urn:schemas-microsoft-com:office:office" xmlns:r="http://schemas.openxmlformats.org/officeDocument/2006/relationships" xmlns:m="http://schemas.openxmlformats.org/officeDocument/2006/math" xmlns:v="urn:schemas-microsoft-com:vml" xmlns:wp14="http://schemas.microsoft.com/office/word/2010/wordprocessingDrawing" xmlns:wp="http://schemas.openxmlformats.org/drawingml/2006/wordprocessingDrawing" xmlns:w10="urn:schemas-microsoft-com:office:word" xmlns:w="http://schemas.openxmlformats.org/wordprocessingml/2006/main" xmlns:w14="http://schemas.microsoft.com/office/word/2010/wordml" xmlns:w15="http://schemas.microsoft.com/office/word/2012/wordml" xmlns:wpg="http://schemas.microsoft.com/office/word/2010/wordprocessingGroup" xmlns:wpi="http://schemas.microsoft.com/office/word/2010/wordprocessingInk" xmlns:wne="http://schemas.microsoft.com/office/word/2006/wordml" xmlns:wps="http://schemas.microsoft.com/office/word/2010/wordprocessingShape" mc:Ignorable="w14 w15 wp14">
-  <w:comment w:id="2" w:author="Leclerc, Julien" w:date="2017-05-26T15:07:00Z" w:initials="LJ">
+  <w:comment w:id="1" w:author="Leclerc, Julien" w:date="2017-05-26T15:07:00Z" w:initials="LJ">
     <w:p>
       <w:pPr>
         <w:pStyle w:val="CommentText"/>
@@ -4293,7 +4315,7 @@
       </w:r>
     </w:p>
   </w:comment>
-  <w:comment w:id="3" w:author="Leclerc, Julien" w:date="2017-05-26T15:12:00Z" w:initials="LJ">
+  <w:comment w:id="2" w:author="Leclerc, Julien" w:date="2017-05-26T15:12:00Z" w:initials="LJ">
     <w:p>
       <w:pPr>
         <w:pStyle w:val="CommentText"/>
@@ -4314,7 +4336,7 @@
       </w:pPr>
     </w:p>
   </w:comment>
-  <w:comment w:id="5" w:author="Leclerc, Julien" w:date="2017-05-26T15:13:00Z" w:initials="LJ">
+  <w:comment w:id="4" w:author="Leclerc, Julien" w:date="2017-05-26T15:13:00Z" w:initials="LJ">
     <w:p>
       <w:pPr>
         <w:pStyle w:val="CommentText"/>
@@ -4330,7 +4352,7 @@
       </w:r>
     </w:p>
   </w:comment>
-  <w:comment w:id="6" w:author="Leclerc, Julien" w:date="2017-05-26T15:20:00Z" w:initials="LJ">
+  <w:comment w:id="5" w:author="Leclerc, Julien" w:date="2017-05-26T15:20:00Z" w:initials="LJ">
     <w:p>
       <w:pPr>
         <w:pStyle w:val="CommentText"/>

</xml_diff>

<commit_message>
Added responses and edited paper
</commit_message>
<xml_diff>
--- a/resubmissionFiles/17-0241_Response-v01.docx
+++ b/resubmissionFiles/17-0241_Response-v01.docx
@@ -1,6 +1,6 @@
 
 <file path=word/document.xml><?xml version="1.0" encoding="utf-8"?>
-<w:document xmlns:wpc="http://schemas.microsoft.com/office/word/2010/wordprocessingCanvas" xmlns:mc="http://schemas.openxmlformats.org/markup-compatibility/2006" xmlns:o="urn:schemas-microsoft-com:office:office" xmlns:r="http://schemas.openxmlformats.org/officeDocument/2006/relationships" xmlns:m="http://schemas.openxmlformats.org/officeDocument/2006/math" xmlns:v="urn:schemas-microsoft-com:vml" xmlns:wp14="http://schemas.microsoft.com/office/word/2010/wordprocessingDrawing" xmlns:wp="http://schemas.openxmlformats.org/drawingml/2006/wordprocessingDrawing" xmlns:w10="urn:schemas-microsoft-com:office:word" xmlns:w="http://schemas.openxmlformats.org/wordprocessingml/2006/main" xmlns:w14="http://schemas.microsoft.com/office/word/2010/wordml" xmlns:w15="http://schemas.microsoft.com/office/word/2012/wordml" xmlns:wpg="http://schemas.microsoft.com/office/word/2010/wordprocessingGroup" xmlns:wpi="http://schemas.microsoft.com/office/word/2010/wordprocessingInk" xmlns:wne="http://schemas.microsoft.com/office/word/2006/wordml" xmlns:wps="http://schemas.microsoft.com/office/word/2010/wordprocessingShape" mc:Ignorable="w14 w15 wp14">
+<w:document xmlns:wpc="http://schemas.microsoft.com/office/word/2010/wordprocessingCanvas" xmlns:cx="http://schemas.microsoft.com/office/drawing/2014/chartex" xmlns:cx1="http://schemas.microsoft.com/office/drawing/2015/9/8/chartex" xmlns:cx2="http://schemas.microsoft.com/office/drawing/2015/10/21/chartex" xmlns:cx3="http://schemas.microsoft.com/office/drawing/2016/5/9/chartex" xmlns:cx4="http://schemas.microsoft.com/office/drawing/2016/5/10/chartex" xmlns:cx5="http://schemas.microsoft.com/office/drawing/2016/5/11/chartex" xmlns:mc="http://schemas.openxmlformats.org/markup-compatibility/2006" xmlns:o="urn:schemas-microsoft-com:office:office" xmlns:r="http://schemas.openxmlformats.org/officeDocument/2006/relationships" xmlns:m="http://schemas.openxmlformats.org/officeDocument/2006/math" xmlns:v="urn:schemas-microsoft-com:vml" xmlns:wp14="http://schemas.microsoft.com/office/word/2010/wordprocessingDrawing" xmlns:wp="http://schemas.openxmlformats.org/drawingml/2006/wordprocessingDrawing" xmlns:w10="urn:schemas-microsoft-com:office:word" xmlns:w="http://schemas.openxmlformats.org/wordprocessingml/2006/main" xmlns:w14="http://schemas.microsoft.com/office/word/2010/wordml" xmlns:w15="http://schemas.microsoft.com/office/word/2012/wordml" xmlns:w16se="http://schemas.microsoft.com/office/word/2015/wordml/symex" xmlns:wpg="http://schemas.microsoft.com/office/word/2010/wordprocessingGroup" xmlns:wpi="http://schemas.microsoft.com/office/word/2010/wordprocessingInk" xmlns:wne="http://schemas.microsoft.com/office/word/2006/wordml" xmlns:wps="http://schemas.microsoft.com/office/word/2010/wordprocessingShape" mc:Ignorable="w14 w15 w16se wp14">
   <w:body>
     <w:p>
       <w:pPr>
@@ -86,7 +86,7 @@
                         <a:effectLst/>
                         <a:extLst>
                           <a:ext uri="{C572A759-6A51-4108-AA02-DFA0A04FC94B}">
-                            <ma14:wrappingTextBoxFlag xmlns:cx="http://schemas.microsoft.com/office/drawing/2014/chartex" xmlns:cx1="http://schemas.microsoft.com/office/drawing/2015/9/8/chartex" xmlns:cx2="http://schemas.microsoft.com/office/drawing/2015/10/21/chartex" xmlns:cx3="http://schemas.microsoft.com/office/drawing/2016/5/9/chartex" xmlns:cx4="http://schemas.microsoft.com/office/drawing/2016/5/10/chartex" xmlns:cx5="http://schemas.microsoft.com/office/drawing/2016/5/11/chartex" xmlns:w16se="http://schemas.microsoft.com/office/word/2015/wordml/symex" xmlns="" xmlns:mo="http://schemas.microsoft.com/office/mac/office/2008/main" xmlns:mv="urn:schemas-microsoft-com:mac:vml" xmlns:o="urn:schemas-microsoft-com:office:office" xmlns:v="urn:schemas-microsoft-com:vml" xmlns:w10="urn:schemas-microsoft-com:office:word" xmlns:w="http://schemas.openxmlformats.org/wordprocessingml/2006/main" xmlns:ma14="http://schemas.microsoft.com/office/mac/drawingml/2011/main"/>
+                            <ma14:wrappingTextBoxFlag xmlns:ma14="http://schemas.microsoft.com/office/mac/drawingml/2011/main" xmlns:w="http://schemas.openxmlformats.org/wordprocessingml/2006/main" xmlns:w10="urn:schemas-microsoft-com:office:word" xmlns:v="urn:schemas-microsoft-com:vml" xmlns:o="urn:schemas-microsoft-com:office:office" xmlns:mv="urn:schemas-microsoft-com:mac:vml" xmlns:mo="http://schemas.microsoft.com/office/mac/office/2008/main" xmlns=""/>
                           </a:ext>
                         </a:extLst>
                       </wps:spPr>
@@ -1646,18 +1646,11 @@
           <w:tab w:val="left" w:pos="13740"/>
           <w:tab w:val="left" w:pos="14656"/>
         </w:tabs>
-        <w:rPr>
-          <w:rFonts w:eastAsia="Times New Roman" w:cs="Courier New"/>
-          <w:color w:val="FF0000"/>
-        </w:rPr>
-      </w:pPr>
-      <w:r>
-        <w:rPr>
-          <w:rFonts w:eastAsia="Times New Roman" w:cs="Courier New"/>
-          <w:color w:val="FF0000"/>
-        </w:rPr>
-        <w:tab/>
-      </w:r>
+        <w:ind w:left="916"/>
+        <w:rPr>
+          <w:rFonts w:eastAsia="Times New Roman" w:cs="Courier New"/>
+        </w:rPr>
+      </w:pPr>
     </w:p>
     <w:p>
       <w:pPr>
@@ -1683,6 +1676,346 @@
         <w:ind w:left="916"/>
         <w:rPr>
           <w:rFonts w:eastAsia="Times New Roman" w:cs="Courier New"/>
+        </w:rPr>
+      </w:pPr>
+      <w:r>
+        <w:rPr>
+          <w:rFonts w:eastAsia="Times New Roman" w:cs="Courier New"/>
+        </w:rPr>
+        <w:t>For chapter II: “</w:t>
+      </w:r>
+      <w:r>
+        <w:rPr>
+          <w:rFonts w:eastAsia="Times New Roman" w:cs="Courier New"/>
+        </w:rPr>
+        <w:t>An analytical model was developed by solving the system</w:t>
+      </w:r>
+      <w:r>
+        <w:rPr>
+          <w:rFonts w:eastAsia="Times New Roman" w:cs="Courier New"/>
+        </w:rPr>
+        <w:t xml:space="preserve"> </w:t>
+      </w:r>
+      <w:r>
+        <w:rPr>
+          <w:rFonts w:eastAsia="Times New Roman" w:cs="Courier New"/>
+        </w:rPr>
+        <w:t>of differential equations. This model allows predicting the</w:t>
+      </w:r>
+      <w:r>
+        <w:rPr>
+          <w:rFonts w:eastAsia="Times New Roman" w:cs="Courier New"/>
+        </w:rPr>
+        <w:t xml:space="preserve"> </w:t>
+      </w:r>
+      <w:r>
+        <w:rPr>
+          <w:rFonts w:eastAsia="Times New Roman" w:cs="Courier New"/>
+        </w:rPr>
+        <w:t>impact velocity for each impact, given a set of input parameters.</w:t>
+      </w:r>
+      <w:r>
+        <w:rPr>
+          <w:rFonts w:eastAsia="Times New Roman" w:cs="Courier New"/>
+        </w:rPr>
+        <w:t xml:space="preserve"> </w:t>
+      </w:r>
+      <w:r>
+        <w:rPr>
+          <w:rFonts w:eastAsia="Times New Roman" w:cs="Courier New"/>
+        </w:rPr>
+        <w:t>The sphere-impact plate system is assumed to have</w:t>
+      </w:r>
+      <w:r>
+        <w:rPr>
+          <w:rFonts w:eastAsia="Times New Roman" w:cs="Courier New"/>
+        </w:rPr>
+        <w:t xml:space="preserve"> </w:t>
+      </w:r>
+      <w:r>
+        <w:rPr>
+          <w:rFonts w:eastAsia="Times New Roman" w:cs="Courier New"/>
+        </w:rPr>
+        <w:t>a coefficient of restitution, e. This model assumes that the</w:t>
+      </w:r>
+      <w:r>
+        <w:rPr>
+          <w:rFonts w:eastAsia="Times New Roman" w:cs="Courier New"/>
+        </w:rPr>
+        <w:t xml:space="preserve"> </w:t>
+      </w:r>
+      <w:r>
+        <w:rPr>
+          <w:rFonts w:eastAsia="Times New Roman" w:cs="Courier New"/>
+        </w:rPr>
+        <w:t>robot capsule does not move. As seen in fig. 4, the impact</w:t>
+      </w:r>
+      <w:r>
+        <w:rPr>
+          <w:rFonts w:eastAsia="Times New Roman" w:cs="Courier New"/>
+        </w:rPr>
+        <w:t xml:space="preserve"> </w:t>
+      </w:r>
+      <w:r>
+        <w:rPr>
+          <w:rFonts w:eastAsia="Times New Roman" w:cs="Courier New"/>
+        </w:rPr>
+        <w:t>velocity initially increases and ultimately saturates for all</w:t>
+      </w:r>
+      <w:r>
+        <w:rPr>
+          <w:rFonts w:eastAsia="Times New Roman" w:cs="Courier New"/>
+        </w:rPr>
+        <w:t xml:space="preserve"> </w:t>
+      </w:r>
+      <w:r>
+        <w:rPr>
+          <w:rFonts w:eastAsia="Times New Roman" w:cs="Courier New"/>
+        </w:rPr>
+        <w:t>values of e greater than 0 and less than or equal to 1. The</w:t>
+      </w:r>
+      <w:r>
+        <w:rPr>
+          <w:rFonts w:eastAsia="Times New Roman" w:cs="Courier New"/>
+        </w:rPr>
+        <w:t xml:space="preserve"> </w:t>
+      </w:r>
+      <w:r>
+        <w:rPr>
+          <w:rFonts w:eastAsia="Times New Roman" w:cs="Courier New"/>
+        </w:rPr>
+        <w:t>system reaches a resonant state when the impact velocity</w:t>
+      </w:r>
+      <w:r>
+        <w:rPr>
+          <w:rFonts w:eastAsia="Times New Roman" w:cs="Courier New"/>
+        </w:rPr>
+        <w:t xml:space="preserve"> </w:t>
+      </w:r>
+      <w:r>
+        <w:rPr>
+          <w:rFonts w:eastAsia="Times New Roman" w:cs="Courier New"/>
+        </w:rPr>
+        <w:t>saturates. This happens when the energy lost by the sphere</w:t>
+      </w:r>
+      <w:r>
+        <w:rPr>
+          <w:rFonts w:eastAsia="Times New Roman" w:cs="Courier New"/>
+        </w:rPr>
+        <w:t xml:space="preserve"> </w:t>
+      </w:r>
+      <w:r>
+        <w:rPr>
+          <w:rFonts w:eastAsia="Times New Roman" w:cs="Courier New"/>
+        </w:rPr>
+        <w:t>during impact equals the energy gained by it during the rest</w:t>
+      </w:r>
+      <w:r>
+        <w:rPr>
+          <w:rFonts w:eastAsia="Times New Roman" w:cs="Courier New"/>
+        </w:rPr>
+        <w:t xml:space="preserve"> </w:t>
+      </w:r>
+      <w:r>
+        <w:rPr>
+          <w:rFonts w:eastAsia="Times New Roman" w:cs="Courier New"/>
+        </w:rPr>
+        <w:t>of the cycle. A higher e results in a higher impact velocity.</w:t>
+      </w:r>
+      <w:r>
+        <w:rPr>
+          <w:rFonts w:eastAsia="Times New Roman" w:cs="Courier New"/>
+        </w:rPr>
+        <w:t xml:space="preserve"> </w:t>
+      </w:r>
+      <w:r>
+        <w:rPr>
+          <w:rFonts w:eastAsia="Times New Roman" w:cs="Courier New"/>
+        </w:rPr>
+        <w:t>For e = 1, the impact velocity indefinitely increases since</w:t>
+      </w:r>
+      <w:r>
+        <w:rPr>
+          <w:rFonts w:eastAsia="Times New Roman" w:cs="Courier New"/>
+        </w:rPr>
+        <w:t xml:space="preserve"> </w:t>
+      </w:r>
+      <w:r>
+        <w:rPr>
+          <w:rFonts w:eastAsia="Times New Roman" w:cs="Courier New"/>
+        </w:rPr>
+        <w:t>there is no energy loss during impact. An analytical formula</w:t>
+      </w:r>
+      <w:r>
+        <w:rPr>
+          <w:rFonts w:eastAsia="Times New Roman" w:cs="Courier New"/>
+        </w:rPr>
+        <w:t xml:space="preserve"> </w:t>
+      </w:r>
+      <w:r>
+        <w:rPr>
+          <w:rFonts w:eastAsia="Times New Roman" w:cs="Courier New"/>
+        </w:rPr>
+        <w:t>was derived to predict the resonant impact velocity for a</w:t>
+      </w:r>
+      <w:r>
+        <w:rPr>
+          <w:rFonts w:eastAsia="Times New Roman" w:cs="Courier New"/>
+        </w:rPr>
+        <w:t xml:space="preserve"> </w:t>
+      </w:r>
+      <w:r>
+        <w:rPr>
+          <w:rFonts w:eastAsia="Times New Roman" w:cs="Courier New"/>
+        </w:rPr>
+        <w:t>given set of input parameters and provided e is between 0</w:t>
+      </w:r>
+      <w:r>
+        <w:rPr>
+          <w:rFonts w:eastAsia="Times New Roman" w:cs="Courier New"/>
+        </w:rPr>
+        <w:t xml:space="preserve"> </w:t>
+      </w:r>
+      <w:r>
+        <w:rPr>
+          <w:rFonts w:eastAsia="Times New Roman" w:cs="Courier New"/>
+        </w:rPr>
+        <w:t>and 1. This was done by solving for the impact velocity at</w:t>
+      </w:r>
+    </w:p>
+    <w:p>
+      <w:pPr>
+        <w:shd w:val="clear" w:color="auto" w:fill="FFFFFF"/>
+        <w:tabs>
+          <w:tab w:val="left" w:pos="916"/>
+          <w:tab w:val="left" w:pos="1832"/>
+          <w:tab w:val="left" w:pos="2748"/>
+          <w:tab w:val="left" w:pos="3664"/>
+          <w:tab w:val="left" w:pos="4580"/>
+          <w:tab w:val="left" w:pos="5496"/>
+          <w:tab w:val="left" w:pos="6412"/>
+          <w:tab w:val="left" w:pos="7328"/>
+          <w:tab w:val="left" w:pos="8244"/>
+          <w:tab w:val="left" w:pos="9160"/>
+          <w:tab w:val="left" w:pos="10076"/>
+          <w:tab w:val="left" w:pos="10992"/>
+          <w:tab w:val="left" w:pos="11908"/>
+          <w:tab w:val="left" w:pos="12824"/>
+          <w:tab w:val="left" w:pos="13740"/>
+          <w:tab w:val="left" w:pos="14656"/>
+        </w:tabs>
+        <w:ind w:left="916"/>
+        <w:rPr>
+          <w:rFonts w:eastAsia="Times New Roman" w:cs="Courier New"/>
+        </w:rPr>
+      </w:pPr>
+      <w:r>
+        <w:rPr>
+          <w:rFonts w:eastAsia="Times New Roman" w:cs="Courier New"/>
+        </w:rPr>
+        <w:t>resonance, under the condition that the velocities at impacts</w:t>
+      </w:r>
+      <w:r>
+        <w:rPr>
+          <w:rFonts w:eastAsia="Times New Roman" w:cs="Courier New"/>
+        </w:rPr>
+        <w:t xml:space="preserve"> </w:t>
+      </w:r>
+      <w:r>
+        <w:rPr>
+          <w:rFonts w:eastAsia="Times New Roman" w:cs="Courier New"/>
+        </w:rPr>
+        <w:t>i and i + 1 are the same. The resonant velocity is given by</w:t>
+      </w:r>
+      <w:r>
+        <w:rPr>
+          <w:rFonts w:eastAsia="Times New Roman" w:cs="Courier New"/>
+        </w:rPr>
+        <w:t xml:space="preserve"> </w:t>
+      </w:r>
+      <w:r>
+        <w:rPr>
+          <w:rFonts w:eastAsia="Times New Roman" w:cs="Courier New"/>
+        </w:rPr>
+        <w:t>eq. (2) and was also verified by numerical simulations in</w:t>
+      </w:r>
+      <w:r>
+        <w:rPr>
+          <w:rFonts w:eastAsia="Times New Roman" w:cs="Courier New"/>
+        </w:rPr>
+        <w:t xml:space="preserve"> </w:t>
+      </w:r>
+      <w:r>
+        <w:rPr>
+          <w:rFonts w:eastAsia="Times New Roman" w:cs="Courier New"/>
+        </w:rPr>
+        <w:t>MATLAB.</w:t>
+      </w:r>
+      <w:r>
+        <w:rPr>
+          <w:rFonts w:eastAsia="Times New Roman" w:cs="Courier New"/>
+        </w:rPr>
+        <w:t>”</w:t>
+      </w:r>
+    </w:p>
+    <w:p>
+      <w:pPr>
+        <w:shd w:val="clear" w:color="auto" w:fill="FFFFFF"/>
+        <w:tabs>
+          <w:tab w:val="left" w:pos="916"/>
+          <w:tab w:val="left" w:pos="1832"/>
+          <w:tab w:val="left" w:pos="2748"/>
+          <w:tab w:val="left" w:pos="3664"/>
+          <w:tab w:val="left" w:pos="4580"/>
+          <w:tab w:val="left" w:pos="5496"/>
+          <w:tab w:val="left" w:pos="6412"/>
+          <w:tab w:val="left" w:pos="7328"/>
+          <w:tab w:val="left" w:pos="8244"/>
+          <w:tab w:val="left" w:pos="9160"/>
+          <w:tab w:val="left" w:pos="10076"/>
+          <w:tab w:val="left" w:pos="10992"/>
+          <w:tab w:val="left" w:pos="11908"/>
+          <w:tab w:val="left" w:pos="12824"/>
+          <w:tab w:val="left" w:pos="13740"/>
+          <w:tab w:val="left" w:pos="14656"/>
+        </w:tabs>
+        <w:rPr>
+          <w:rFonts w:eastAsia="Times New Roman" w:cs="Courier New"/>
+          <w:color w:val="FF0000"/>
+        </w:rPr>
+      </w:pPr>
+      <w:r>
+        <w:rPr>
+          <w:rFonts w:eastAsia="Times New Roman" w:cs="Courier New"/>
+          <w:color w:val="FF0000"/>
+        </w:rPr>
+        <w:tab/>
+      </w:r>
+    </w:p>
+    <w:p>
+      <w:pPr>
+        <w:shd w:val="clear" w:color="auto" w:fill="FFFFFF"/>
+        <w:tabs>
+          <w:tab w:val="left" w:pos="916"/>
+          <w:tab w:val="left" w:pos="1832"/>
+          <w:tab w:val="left" w:pos="2748"/>
+          <w:tab w:val="left" w:pos="3664"/>
+          <w:tab w:val="left" w:pos="4580"/>
+          <w:tab w:val="left" w:pos="5496"/>
+          <w:tab w:val="left" w:pos="6412"/>
+          <w:tab w:val="left" w:pos="7328"/>
+          <w:tab w:val="left" w:pos="8244"/>
+          <w:tab w:val="left" w:pos="9160"/>
+          <w:tab w:val="left" w:pos="10076"/>
+          <w:tab w:val="left" w:pos="10992"/>
+          <w:tab w:val="left" w:pos="11908"/>
+          <w:tab w:val="left" w:pos="12824"/>
+          <w:tab w:val="left" w:pos="13740"/>
+          <w:tab w:val="left" w:pos="14656"/>
+        </w:tabs>
+        <w:ind w:left="916"/>
+        <w:rPr>
+          <w:rFonts w:eastAsia="Times New Roman" w:cs="Courier New"/>
           <w:color w:val="FF0000"/>
         </w:rPr>
       </w:pPr>
@@ -1882,7 +2215,14 @@
         <w:rPr>
           <w:rFonts w:eastAsia="Times New Roman" w:cs="Courier New"/>
         </w:rPr>
-        <w:t>. The perfectly closed loop control assumes a theoretical sensor able to measure the position of the sphere at any time. It is capable to detect the impact of the sphere as well as the change of direction on the posterior side. The controller is therefore able to change the direction of the gradient when the impact is detected and when the change of direction on the posterior side is detected.</w:t>
+        <w:t xml:space="preserve">. The perfectly closed loop control </w:t>
+      </w:r>
+      <w:r>
+        <w:rPr>
+          <w:rFonts w:eastAsia="Times New Roman" w:cs="Courier New"/>
+        </w:rPr>
+        <w:lastRenderedPageBreak/>
+        <w:t>assumes a theoretical sensor able to measure the position of the sphere at any time. It is capable to detect the impact of the sphere as well as the change of direction on the posterior side. The controller is therefore able to change the direction of the gradient when the impact is detected and when the change of direction on the posterior side is detected.</w:t>
       </w:r>
       <w:r>
         <w:rPr>
@@ -2120,7 +2460,6 @@
         <w:rPr>
           <w:rFonts w:eastAsia="Times New Roman" w:cs="Courier New"/>
         </w:rPr>
-        <w:lastRenderedPageBreak/>
         <w:tab/>
       </w:r>
       <w:r>
@@ -2775,63 +3114,348 @@
           <w:szCs w:val="22"/>
         </w:rPr>
       </w:pPr>
+      <w:r>
+        <w:rPr>
+          <w:rFonts w:asciiTheme="minorHAnsi" w:hAnsiTheme="minorHAnsi"/>
+          <w:color w:val="4472C4" w:themeColor="accent1"/>
+          <w:sz w:val="22"/>
+          <w:szCs w:val="22"/>
+        </w:rPr>
+        <w:tab/>
+      </w:r>
     </w:p>
     <w:p>
       <w:pPr>
         <w:pStyle w:val="HTMLPreformatted"/>
         <w:shd w:val="clear" w:color="auto" w:fill="FFFFFF"/>
-        <w:ind w:left="916"/>
-        <w:rPr>
-          <w:rFonts w:asciiTheme="minorHAnsi" w:hAnsiTheme="minorHAnsi"/>
-          <w:sz w:val="22"/>
-          <w:szCs w:val="22"/>
-        </w:rPr>
-      </w:pPr>
-      <w:r>
-        <w:rPr>
-          <w:rFonts w:asciiTheme="minorHAnsi" w:hAnsiTheme="minorHAnsi"/>
-          <w:sz w:val="22"/>
-          <w:szCs w:val="22"/>
-        </w:rPr>
-        <w:t>The mathematical equations were entere</w:t>
-      </w:r>
-      <w:r>
-        <w:rPr>
-          <w:rFonts w:asciiTheme="minorHAnsi" w:hAnsiTheme="minorHAnsi"/>
-          <w:sz w:val="22"/>
-          <w:szCs w:val="22"/>
-        </w:rPr>
-        <w:t>d into the software M</w:t>
-      </w:r>
-      <w:r>
-        <w:rPr>
-          <w:rFonts w:asciiTheme="minorHAnsi" w:hAnsiTheme="minorHAnsi"/>
-          <w:sz w:val="22"/>
-          <w:szCs w:val="22"/>
-        </w:rPr>
-        <w:t xml:space="preserve">athematica and this software was used to analytically </w:t>
-      </w:r>
-      <w:r>
-        <w:rPr>
-          <w:rFonts w:asciiTheme="minorHAnsi" w:hAnsiTheme="minorHAnsi"/>
-          <w:sz w:val="22"/>
-          <w:szCs w:val="22"/>
-        </w:rPr>
-        <w:t>calculate</w:t>
-      </w:r>
-      <w:r>
-        <w:rPr>
-          <w:rFonts w:asciiTheme="minorHAnsi" w:hAnsiTheme="minorHAnsi"/>
-          <w:sz w:val="22"/>
-          <w:szCs w:val="22"/>
-        </w:rPr>
-        <w:t xml:space="preserve"> the impact velocity at the resonance frequency. It was added in the paper that this equation was solved using Mathematica.</w:t>
+        <w:rPr>
+          <w:rFonts w:asciiTheme="minorHAnsi" w:hAnsiTheme="minorHAnsi"/>
+          <w:sz w:val="22"/>
+          <w:szCs w:val="22"/>
+        </w:rPr>
+      </w:pPr>
+      <w:r>
+        <w:rPr>
+          <w:rFonts w:asciiTheme="minorHAnsi" w:hAnsiTheme="minorHAnsi"/>
+          <w:color w:val="4472C4" w:themeColor="accent1"/>
+          <w:sz w:val="22"/>
+          <w:szCs w:val="22"/>
+        </w:rPr>
+        <w:tab/>
+      </w:r>
+      <w:r>
+        <w:rPr>
+          <w:rFonts w:asciiTheme="minorHAnsi" w:hAnsiTheme="minorHAnsi"/>
+          <w:sz w:val="22"/>
+          <w:szCs w:val="22"/>
+        </w:rPr>
+        <w:t xml:space="preserve">The </w:t>
+      </w:r>
+      <w:r>
+        <w:rPr>
+          <w:rFonts w:asciiTheme="minorHAnsi" w:hAnsiTheme="minorHAnsi"/>
+          <w:sz w:val="22"/>
+          <w:szCs w:val="22"/>
+        </w:rPr>
+        <w:t xml:space="preserve">following lines have been added in the paper to explain the derivation. </w:t>
       </w:r>
     </w:p>
     <w:p>
       <w:pPr>
         <w:pStyle w:val="HTMLPreformatted"/>
         <w:shd w:val="clear" w:color="auto" w:fill="FFFFFF"/>
+        <w:ind w:left="900" w:hanging="900"/>
+        <w:jc w:val="both"/>
+        <w:rPr>
+          <w:rFonts w:asciiTheme="minorHAnsi" w:hAnsiTheme="minorHAnsi"/>
+          <w:sz w:val="22"/>
+          <w:szCs w:val="22"/>
+        </w:rPr>
+      </w:pPr>
+      <w:r>
+        <w:rPr>
+          <w:rFonts w:asciiTheme="minorHAnsi" w:hAnsiTheme="minorHAnsi"/>
+          <w:sz w:val="22"/>
+          <w:szCs w:val="22"/>
+        </w:rPr>
+        <w:tab/>
+        <w:t xml:space="preserve"> “</w:t>
+      </w:r>
+      <w:r>
+        <w:rPr>
+          <w:rFonts w:asciiTheme="minorHAnsi" w:hAnsiTheme="minorHAnsi"/>
+          <w:sz w:val="22"/>
+          <w:szCs w:val="22"/>
+        </w:rPr>
+        <w:t>An analytical formula was derived to</w:t>
+      </w:r>
+      <w:r>
+        <w:rPr>
+          <w:rFonts w:asciiTheme="minorHAnsi" w:hAnsiTheme="minorHAnsi"/>
+          <w:sz w:val="22"/>
+          <w:szCs w:val="22"/>
+        </w:rPr>
+        <w:t xml:space="preserve"> </w:t>
+      </w:r>
+      <w:r>
+        <w:rPr>
+          <w:rFonts w:asciiTheme="minorHAnsi" w:hAnsiTheme="minorHAnsi"/>
+          <w:sz w:val="22"/>
+          <w:szCs w:val="22"/>
+        </w:rPr>
+        <w:t>predict the resonant impact velocity for a given set of input</w:t>
+      </w:r>
+      <w:r>
+        <w:rPr>
+          <w:rFonts w:asciiTheme="minorHAnsi" w:hAnsiTheme="minorHAnsi"/>
+          <w:sz w:val="22"/>
+          <w:szCs w:val="22"/>
+        </w:rPr>
+        <w:t xml:space="preserve"> </w:t>
+      </w:r>
+      <w:r>
+        <w:rPr>
+          <w:rFonts w:asciiTheme="minorHAnsi" w:hAnsiTheme="minorHAnsi"/>
+          <w:sz w:val="22"/>
+          <w:szCs w:val="22"/>
+        </w:rPr>
+        <w:t xml:space="preserve">parameters and for values of </w:t>
+      </w:r>
+      <w:r>
+        <w:rPr>
+          <w:rFonts w:asciiTheme="minorHAnsi" w:hAnsiTheme="minorHAnsi"/>
+          <w:sz w:val="22"/>
+          <w:szCs w:val="22"/>
+        </w:rPr>
+        <w:t>‘</w:t>
+      </w:r>
+      <w:r>
+        <w:rPr>
+          <w:rFonts w:asciiTheme="minorHAnsi" w:hAnsiTheme="minorHAnsi"/>
+          <w:i/>
+          <w:sz w:val="22"/>
+          <w:szCs w:val="22"/>
+        </w:rPr>
+        <w:t>e’</w:t>
+      </w:r>
+      <w:r>
+        <w:rPr>
+          <w:rFonts w:asciiTheme="minorHAnsi" w:hAnsiTheme="minorHAnsi"/>
+          <w:sz w:val="22"/>
+          <w:szCs w:val="22"/>
+        </w:rPr>
+        <w:t xml:space="preserve"> between 0 and 1. This was</w:t>
+      </w:r>
+      <w:r>
+        <w:rPr>
+          <w:rFonts w:asciiTheme="minorHAnsi" w:hAnsiTheme="minorHAnsi"/>
+          <w:sz w:val="22"/>
+          <w:szCs w:val="22"/>
+        </w:rPr>
+        <w:t xml:space="preserve"> </w:t>
+      </w:r>
+      <w:r>
+        <w:rPr>
+          <w:rFonts w:asciiTheme="minorHAnsi" w:hAnsiTheme="minorHAnsi"/>
+          <w:sz w:val="22"/>
+          <w:szCs w:val="22"/>
+        </w:rPr>
+        <w:t>done by solving for the impact velocity at resonance, und</w:t>
+      </w:r>
+      <w:bookmarkStart w:id="4" w:name="_GoBack"/>
+      <w:bookmarkEnd w:id="4"/>
+      <w:r>
+        <w:rPr>
+          <w:rFonts w:asciiTheme="minorHAnsi" w:hAnsiTheme="minorHAnsi"/>
+          <w:sz w:val="22"/>
+          <w:szCs w:val="22"/>
+        </w:rPr>
+        <w:t>er</w:t>
+      </w:r>
+      <w:r>
+        <w:rPr>
+          <w:rFonts w:asciiTheme="minorHAnsi" w:hAnsiTheme="minorHAnsi"/>
+          <w:sz w:val="22"/>
+          <w:szCs w:val="22"/>
+        </w:rPr>
+        <w:t xml:space="preserve"> </w:t>
+      </w:r>
+      <w:r>
+        <w:rPr>
+          <w:rFonts w:asciiTheme="minorHAnsi" w:hAnsiTheme="minorHAnsi"/>
+          <w:sz w:val="22"/>
+          <w:szCs w:val="22"/>
+        </w:rPr>
+        <w:t xml:space="preserve">the condition that the velocities at impacts </w:t>
+      </w:r>
+      <w:r>
+        <w:rPr>
+          <w:rFonts w:asciiTheme="minorHAnsi" w:hAnsiTheme="minorHAnsi"/>
+          <w:sz w:val="22"/>
+          <w:szCs w:val="22"/>
+        </w:rPr>
+        <w:t>‘</w:t>
+      </w:r>
+      <w:r>
+        <w:rPr>
+          <w:rFonts w:asciiTheme="minorHAnsi" w:hAnsiTheme="minorHAnsi"/>
+          <w:i/>
+          <w:sz w:val="22"/>
+          <w:szCs w:val="22"/>
+        </w:rPr>
+        <w:t>i’</w:t>
+      </w:r>
+      <w:r>
+        <w:rPr>
+          <w:rFonts w:asciiTheme="minorHAnsi" w:hAnsiTheme="minorHAnsi"/>
+          <w:sz w:val="22"/>
+          <w:szCs w:val="22"/>
+        </w:rPr>
+        <w:t xml:space="preserve"> and </w:t>
+      </w:r>
+      <w:r>
+        <w:rPr>
+          <w:rFonts w:asciiTheme="minorHAnsi" w:hAnsiTheme="minorHAnsi"/>
+          <w:sz w:val="22"/>
+          <w:szCs w:val="22"/>
+        </w:rPr>
+        <w:t>‘</w:t>
+      </w:r>
+      <w:r>
+        <w:rPr>
+          <w:rFonts w:asciiTheme="minorHAnsi" w:hAnsiTheme="minorHAnsi"/>
+          <w:i/>
+          <w:sz w:val="22"/>
+          <w:szCs w:val="22"/>
+        </w:rPr>
+        <w:t>i+1’</w:t>
+      </w:r>
+      <w:r>
+        <w:rPr>
+          <w:rFonts w:asciiTheme="minorHAnsi" w:hAnsiTheme="minorHAnsi"/>
+          <w:sz w:val="22"/>
+          <w:szCs w:val="22"/>
+        </w:rPr>
+        <w:t xml:space="preserve"> are</w:t>
+      </w:r>
+      <w:r>
+        <w:rPr>
+          <w:rFonts w:asciiTheme="minorHAnsi" w:hAnsiTheme="minorHAnsi"/>
+          <w:sz w:val="22"/>
+          <w:szCs w:val="22"/>
+        </w:rPr>
+        <w:t xml:space="preserve"> </w:t>
+      </w:r>
+      <w:r>
+        <w:rPr>
+          <w:rFonts w:asciiTheme="minorHAnsi" w:hAnsiTheme="minorHAnsi"/>
+          <w:sz w:val="22"/>
+          <w:szCs w:val="22"/>
+        </w:rPr>
+        <w:lastRenderedPageBreak/>
+        <w:t xml:space="preserve">equal. </w:t>
+      </w:r>
+      <w:r>
+        <w:rPr>
+          <w:rFonts w:asciiTheme="minorHAnsi" w:hAnsiTheme="minorHAnsi"/>
+          <w:sz w:val="22"/>
+          <w:szCs w:val="22"/>
+        </w:rPr>
+        <w:t>Using this condition, eq. (2) is derived by solving</w:t>
+      </w:r>
+      <w:r>
+        <w:rPr>
+          <w:rFonts w:asciiTheme="minorHAnsi" w:hAnsiTheme="minorHAnsi"/>
+          <w:sz w:val="22"/>
+          <w:szCs w:val="22"/>
+        </w:rPr>
+        <w:t xml:space="preserve"> </w:t>
+      </w:r>
+      <w:r>
+        <w:rPr>
+          <w:rFonts w:asciiTheme="minorHAnsi" w:hAnsiTheme="minorHAnsi"/>
+          <w:sz w:val="22"/>
+          <w:szCs w:val="22"/>
+        </w:rPr>
+        <w:t>the differential equations that define the dynamics of sphere</w:t>
+      </w:r>
+      <w:r>
+        <w:rPr>
+          <w:rFonts w:asciiTheme="minorHAnsi" w:hAnsiTheme="minorHAnsi"/>
+          <w:sz w:val="22"/>
+          <w:szCs w:val="22"/>
+        </w:rPr>
+        <w:t xml:space="preserve"> </w:t>
+      </w:r>
+      <w:r>
+        <w:rPr>
+          <w:rFonts w:asciiTheme="minorHAnsi" w:hAnsiTheme="minorHAnsi"/>
+          <w:sz w:val="22"/>
+          <w:szCs w:val="22"/>
+        </w:rPr>
+        <w:t>motion between impacts. The magnetic gradient is always in</w:t>
+      </w:r>
+      <w:r>
+        <w:rPr>
+          <w:rFonts w:asciiTheme="minorHAnsi" w:hAnsiTheme="minorHAnsi"/>
+          <w:sz w:val="22"/>
+          <w:szCs w:val="22"/>
+        </w:rPr>
+        <w:t xml:space="preserve"> </w:t>
+      </w:r>
+      <w:r>
+        <w:rPr>
+          <w:rFonts w:asciiTheme="minorHAnsi" w:hAnsiTheme="minorHAnsi"/>
+          <w:sz w:val="22"/>
+          <w:szCs w:val="22"/>
+        </w:rPr>
+        <w:t>the same direction as the sphere velocity vector. The results</w:t>
+      </w:r>
+      <w:r>
+        <w:rPr>
+          <w:rFonts w:asciiTheme="minorHAnsi" w:hAnsiTheme="minorHAnsi"/>
+          <w:sz w:val="22"/>
+          <w:szCs w:val="22"/>
+        </w:rPr>
+        <w:t xml:space="preserve"> </w:t>
+      </w:r>
+      <w:r>
+        <w:rPr>
+          <w:rFonts w:asciiTheme="minorHAnsi" w:hAnsiTheme="minorHAnsi"/>
+          <w:sz w:val="22"/>
+          <w:szCs w:val="22"/>
+        </w:rPr>
+        <w:t>given by eq. (2) were also verified by numerical simulations</w:t>
+      </w:r>
+      <w:r>
+        <w:rPr>
+          <w:rFonts w:asciiTheme="minorHAnsi" w:hAnsiTheme="minorHAnsi"/>
+          <w:sz w:val="22"/>
+          <w:szCs w:val="22"/>
+        </w:rPr>
+        <w:t xml:space="preserve"> </w:t>
+      </w:r>
+      <w:r>
+        <w:rPr>
+          <w:rFonts w:asciiTheme="minorHAnsi" w:hAnsiTheme="minorHAnsi"/>
+          <w:sz w:val="22"/>
+          <w:szCs w:val="22"/>
+        </w:rPr>
+        <w:t>in MATLAB.</w:t>
+      </w:r>
+      <w:r>
+        <w:rPr>
+          <w:rFonts w:asciiTheme="minorHAnsi" w:hAnsiTheme="minorHAnsi"/>
+          <w:sz w:val="22"/>
+          <w:szCs w:val="22"/>
+        </w:rPr>
+        <w:t>”</w:t>
+      </w:r>
+    </w:p>
+    <w:p>
+      <w:pPr>
+        <w:pStyle w:val="HTMLPreformatted"/>
+        <w:shd w:val="clear" w:color="auto" w:fill="FFFFFF"/>
         <w:rPr>
           <w:rFonts w:asciiTheme="minorHAnsi" w:hAnsiTheme="minorHAnsi"/>
           <w:color w:val="4472C4" w:themeColor="accent1"/>
@@ -2839,6 +3463,36 @@
           <w:szCs w:val="22"/>
         </w:rPr>
       </w:pPr>
+      <w:r>
+        <w:rPr>
+          <w:rFonts w:asciiTheme="minorHAnsi" w:hAnsiTheme="minorHAnsi"/>
+          <w:color w:val="4472C4" w:themeColor="accent1"/>
+          <w:sz w:val="22"/>
+          <w:szCs w:val="22"/>
+        </w:rPr>
+        <w:tab/>
+      </w:r>
+    </w:p>
+    <w:p>
+      <w:pPr>
+        <w:pStyle w:val="HTMLPreformatted"/>
+        <w:shd w:val="clear" w:color="auto" w:fill="FFFFFF"/>
+        <w:rPr>
+          <w:rFonts w:asciiTheme="minorHAnsi" w:hAnsiTheme="minorHAnsi"/>
+          <w:color w:val="4472C4" w:themeColor="accent1"/>
+          <w:sz w:val="22"/>
+          <w:szCs w:val="22"/>
+        </w:rPr>
+      </w:pPr>
+      <w:r>
+        <w:rPr>
+          <w:rFonts w:asciiTheme="minorHAnsi" w:hAnsiTheme="minorHAnsi"/>
+          <w:color w:val="4472C4" w:themeColor="accent1"/>
+          <w:sz w:val="22"/>
+          <w:szCs w:val="22"/>
+        </w:rPr>
+        <w:tab/>
+      </w:r>
     </w:p>
     <w:p>
       <w:pPr>
@@ -3249,7 +3903,7 @@
         </w:rPr>
         <w:tab/>
       </w:r>
-      <w:commentRangeStart w:id="4"/>
+      <w:commentRangeStart w:id="5"/>
       <w:r>
         <w:rPr>
           <w:rFonts w:asciiTheme="minorHAnsi" w:hAnsiTheme="minorHAnsi"/>
@@ -3258,13 +3912,13 @@
         </w:rPr>
         <w:t>This was corrected.</w:t>
       </w:r>
-      <w:commentRangeEnd w:id="4"/>
+      <w:commentRangeEnd w:id="5"/>
       <w:r>
         <w:rPr>
           <w:rStyle w:val="CommentReference"/>
           <w:rFonts w:asciiTheme="minorHAnsi" w:eastAsiaTheme="minorHAnsi" w:hAnsiTheme="minorHAnsi" w:cstheme="minorBidi"/>
         </w:rPr>
-        <w:commentReference w:id="4"/>
+        <w:commentReference w:id="5"/>
       </w:r>
     </w:p>
     <w:p>
@@ -3352,7 +4006,7 @@
           <w:szCs w:val="22"/>
         </w:rPr>
       </w:pPr>
-      <w:commentRangeStart w:id="5"/>
+      <w:commentRangeStart w:id="6"/>
       <w:r>
         <w:rPr>
           <w:rFonts w:asciiTheme="minorHAnsi" w:hAnsiTheme="minorHAnsi"/>
@@ -3385,13 +4039,13 @@
         </w:rPr>
         <w:t>”</w:t>
       </w:r>
-      <w:commentRangeEnd w:id="5"/>
+      <w:commentRangeEnd w:id="6"/>
       <w:r>
         <w:rPr>
           <w:rStyle w:val="CommentReference"/>
           <w:rFonts w:asciiTheme="minorHAnsi" w:eastAsiaTheme="minorHAnsi" w:hAnsiTheme="minorHAnsi" w:cstheme="minorBidi"/>
         </w:rPr>
-        <w:commentReference w:id="5"/>
+        <w:commentReference w:id="6"/>
       </w:r>
     </w:p>
     <w:p>
@@ -3599,6 +4253,7 @@
           <w:sz w:val="22"/>
           <w:szCs w:val="22"/>
         </w:rPr>
+        <w:lastRenderedPageBreak/>
         <w:t xml:space="preserve">[R2 C7] </w:t>
       </w:r>
       <w:r>
@@ -3788,8 +4443,6 @@
         </w:rPr>
         <w:t>For the experiment in the MRI scanner the sphere is made of stainless steel, has a diameter of 5 mm and weight 0.53 g.</w:t>
       </w:r>
-      <w:bookmarkStart w:id="6" w:name="_GoBack"/>
-      <w:bookmarkEnd w:id="6"/>
     </w:p>
     <w:p>
       <w:pPr>
@@ -4298,7 +4951,7 @@
 </file>
 
 <file path=word/comments.xml><?xml version="1.0" encoding="utf-8"?>
-<w:comments xmlns:wpc="http://schemas.microsoft.com/office/word/2010/wordprocessingCanvas" xmlns:mc="http://schemas.openxmlformats.org/markup-compatibility/2006" xmlns:o="urn:schemas-microsoft-com:office:office" xmlns:r="http://schemas.openxmlformats.org/officeDocument/2006/relationships" xmlns:m="http://schemas.openxmlformats.org/officeDocument/2006/math" xmlns:v="urn:schemas-microsoft-com:vml" xmlns:wp14="http://schemas.microsoft.com/office/word/2010/wordprocessingDrawing" xmlns:wp="http://schemas.openxmlformats.org/drawingml/2006/wordprocessingDrawing" xmlns:w10="urn:schemas-microsoft-com:office:word" xmlns:w="http://schemas.openxmlformats.org/wordprocessingml/2006/main" xmlns:w14="http://schemas.microsoft.com/office/word/2010/wordml" xmlns:w15="http://schemas.microsoft.com/office/word/2012/wordml" xmlns:wpg="http://schemas.microsoft.com/office/word/2010/wordprocessingGroup" xmlns:wpi="http://schemas.microsoft.com/office/word/2010/wordprocessingInk" xmlns:wne="http://schemas.microsoft.com/office/word/2006/wordml" xmlns:wps="http://schemas.microsoft.com/office/word/2010/wordprocessingShape" mc:Ignorable="w14 w15 wp14">
+<w:comments xmlns:wpc="http://schemas.microsoft.com/office/word/2010/wordprocessingCanvas" xmlns:cx="http://schemas.microsoft.com/office/drawing/2014/chartex" xmlns:cx1="http://schemas.microsoft.com/office/drawing/2015/9/8/chartex" xmlns:cx2="http://schemas.microsoft.com/office/drawing/2015/10/21/chartex" xmlns:cx3="http://schemas.microsoft.com/office/drawing/2016/5/9/chartex" xmlns:cx4="http://schemas.microsoft.com/office/drawing/2016/5/10/chartex" xmlns:cx5="http://schemas.microsoft.com/office/drawing/2016/5/11/chartex" xmlns:mc="http://schemas.openxmlformats.org/markup-compatibility/2006" xmlns:o="urn:schemas-microsoft-com:office:office" xmlns:r="http://schemas.openxmlformats.org/officeDocument/2006/relationships" xmlns:m="http://schemas.openxmlformats.org/officeDocument/2006/math" xmlns:v="urn:schemas-microsoft-com:vml" xmlns:wp14="http://schemas.microsoft.com/office/word/2010/wordprocessingDrawing" xmlns:wp="http://schemas.openxmlformats.org/drawingml/2006/wordprocessingDrawing" xmlns:w10="urn:schemas-microsoft-com:office:word" xmlns:w="http://schemas.openxmlformats.org/wordprocessingml/2006/main" xmlns:w14="http://schemas.microsoft.com/office/word/2010/wordml" xmlns:w15="http://schemas.microsoft.com/office/word/2012/wordml" xmlns:w16se="http://schemas.microsoft.com/office/word/2015/wordml/symex" xmlns:wpg="http://schemas.microsoft.com/office/word/2010/wordprocessingGroup" xmlns:wpi="http://schemas.microsoft.com/office/word/2010/wordprocessingInk" xmlns:wne="http://schemas.microsoft.com/office/word/2006/wordml" xmlns:wps="http://schemas.microsoft.com/office/word/2010/wordprocessingShape" mc:Ignorable="w14 w15 w16se wp14">
   <w:comment w:id="1" w:author="Leclerc, Julien" w:date="2017-05-26T15:07:00Z" w:initials="LJ">
     <w:p>
       <w:pPr>
@@ -4336,7 +4989,7 @@
       </w:pPr>
     </w:p>
   </w:comment>
-  <w:comment w:id="4" w:author="Leclerc, Julien" w:date="2017-05-26T15:13:00Z" w:initials="LJ">
+  <w:comment w:id="5" w:author="Leclerc, Julien" w:date="2017-05-26T15:13:00Z" w:initials="LJ">
     <w:p>
       <w:pPr>
         <w:pStyle w:val="CommentText"/>
@@ -4352,7 +5005,7 @@
       </w:r>
     </w:p>
   </w:comment>
-  <w:comment w:id="5" w:author="Leclerc, Julien" w:date="2017-05-26T15:20:00Z" w:initials="LJ">
+  <w:comment w:id="6" w:author="Leclerc, Julien" w:date="2017-05-26T15:20:00Z" w:initials="LJ">
     <w:p>
       <w:pPr>
         <w:pStyle w:val="CommentText"/>
@@ -4372,7 +5025,7 @@
 </file>
 
 <file path=word/commentsExtended.xml><?xml version="1.0" encoding="utf-8"?>
-<w15:commentsEx xmlns:wpc="http://schemas.microsoft.com/office/word/2010/wordprocessingCanvas" xmlns:mc="http://schemas.openxmlformats.org/markup-compatibility/2006" xmlns:o="urn:schemas-microsoft-com:office:office" xmlns:r="http://schemas.openxmlformats.org/officeDocument/2006/relationships" xmlns:m="http://schemas.openxmlformats.org/officeDocument/2006/math" xmlns:v="urn:schemas-microsoft-com:vml" xmlns:wp14="http://schemas.microsoft.com/office/word/2010/wordprocessingDrawing" xmlns:wp="http://schemas.openxmlformats.org/drawingml/2006/wordprocessingDrawing" xmlns:w10="urn:schemas-microsoft-com:office:word" xmlns:w="http://schemas.openxmlformats.org/wordprocessingml/2006/main" xmlns:w14="http://schemas.microsoft.com/office/word/2010/wordml" xmlns:w15="http://schemas.microsoft.com/office/word/2012/wordml" xmlns:wpg="http://schemas.microsoft.com/office/word/2010/wordprocessingGroup" xmlns:wpi="http://schemas.microsoft.com/office/word/2010/wordprocessingInk" xmlns:wne="http://schemas.microsoft.com/office/word/2006/wordml" xmlns:wps="http://schemas.microsoft.com/office/word/2010/wordprocessingShape" mc:Ignorable="w14 w15 wp14">
+<w15:commentsEx xmlns:wpc="http://schemas.microsoft.com/office/word/2010/wordprocessingCanvas" xmlns:cx="http://schemas.microsoft.com/office/drawing/2014/chartex" xmlns:cx1="http://schemas.microsoft.com/office/drawing/2015/9/8/chartex" xmlns:cx2="http://schemas.microsoft.com/office/drawing/2015/10/21/chartex" xmlns:cx3="http://schemas.microsoft.com/office/drawing/2016/5/9/chartex" xmlns:cx4="http://schemas.microsoft.com/office/drawing/2016/5/10/chartex" xmlns:cx5="http://schemas.microsoft.com/office/drawing/2016/5/11/chartex" xmlns:mc="http://schemas.openxmlformats.org/markup-compatibility/2006" xmlns:o="urn:schemas-microsoft-com:office:office" xmlns:r="http://schemas.openxmlformats.org/officeDocument/2006/relationships" xmlns:m="http://schemas.openxmlformats.org/officeDocument/2006/math" xmlns:v="urn:schemas-microsoft-com:vml" xmlns:wp14="http://schemas.microsoft.com/office/word/2010/wordprocessingDrawing" xmlns:wp="http://schemas.openxmlformats.org/drawingml/2006/wordprocessingDrawing" xmlns:w10="urn:schemas-microsoft-com:office:word" xmlns:w="http://schemas.openxmlformats.org/wordprocessingml/2006/main" xmlns:w14="http://schemas.microsoft.com/office/word/2010/wordml" xmlns:w15="http://schemas.microsoft.com/office/word/2012/wordml" xmlns:w16se="http://schemas.microsoft.com/office/word/2015/wordml/symex" xmlns:wpg="http://schemas.microsoft.com/office/word/2010/wordprocessingGroup" xmlns:wpi="http://schemas.microsoft.com/office/word/2010/wordprocessingInk" xmlns:wne="http://schemas.microsoft.com/office/word/2006/wordml" xmlns:wps="http://schemas.microsoft.com/office/word/2010/wordprocessingShape" mc:Ignorable="w14 w15 w16se wp14">
   <w15:commentEx w15:paraId="161D0EF0" w15:done="0"/>
   <w15:commentEx w15:paraId="7A552779" w15:done="0"/>
   <w15:commentEx w15:paraId="030492B8" w15:done="0"/>
@@ -4381,7 +5034,7 @@
 </file>
 
 <file path=word/endnotes.xml><?xml version="1.0" encoding="utf-8"?>
-<w:endnotes xmlns:wpc="http://schemas.microsoft.com/office/word/2010/wordprocessingCanvas" xmlns:mc="http://schemas.openxmlformats.org/markup-compatibility/2006" xmlns:o="urn:schemas-microsoft-com:office:office" xmlns:r="http://schemas.openxmlformats.org/officeDocument/2006/relationships" xmlns:m="http://schemas.openxmlformats.org/officeDocument/2006/math" xmlns:v="urn:schemas-microsoft-com:vml" xmlns:wp14="http://schemas.microsoft.com/office/word/2010/wordprocessingDrawing" xmlns:wp="http://schemas.openxmlformats.org/drawingml/2006/wordprocessingDrawing" xmlns:w10="urn:schemas-microsoft-com:office:word" xmlns:w="http://schemas.openxmlformats.org/wordprocessingml/2006/main" xmlns:w14="http://schemas.microsoft.com/office/word/2010/wordml" xmlns:w15="http://schemas.microsoft.com/office/word/2012/wordml" xmlns:wpg="http://schemas.microsoft.com/office/word/2010/wordprocessingGroup" xmlns:wpi="http://schemas.microsoft.com/office/word/2010/wordprocessingInk" xmlns:wne="http://schemas.microsoft.com/office/word/2006/wordml" xmlns:wps="http://schemas.microsoft.com/office/word/2010/wordprocessingShape" mc:Ignorable="w14 w15 wp14">
+<w:endnotes xmlns:wpc="http://schemas.microsoft.com/office/word/2010/wordprocessingCanvas" xmlns:cx="http://schemas.microsoft.com/office/drawing/2014/chartex" xmlns:cx1="http://schemas.microsoft.com/office/drawing/2015/9/8/chartex" xmlns:cx2="http://schemas.microsoft.com/office/drawing/2015/10/21/chartex" xmlns:cx3="http://schemas.microsoft.com/office/drawing/2016/5/9/chartex" xmlns:cx4="http://schemas.microsoft.com/office/drawing/2016/5/10/chartex" xmlns:cx5="http://schemas.microsoft.com/office/drawing/2016/5/11/chartex" xmlns:mc="http://schemas.openxmlformats.org/markup-compatibility/2006" xmlns:o="urn:schemas-microsoft-com:office:office" xmlns:r="http://schemas.openxmlformats.org/officeDocument/2006/relationships" xmlns:m="http://schemas.openxmlformats.org/officeDocument/2006/math" xmlns:v="urn:schemas-microsoft-com:vml" xmlns:wp14="http://schemas.microsoft.com/office/word/2010/wordprocessingDrawing" xmlns:wp="http://schemas.openxmlformats.org/drawingml/2006/wordprocessingDrawing" xmlns:w10="urn:schemas-microsoft-com:office:word" xmlns:w="http://schemas.openxmlformats.org/wordprocessingml/2006/main" xmlns:w14="http://schemas.microsoft.com/office/word/2010/wordml" xmlns:w15="http://schemas.microsoft.com/office/word/2012/wordml" xmlns:w16se="http://schemas.microsoft.com/office/word/2015/wordml/symex" xmlns:wpg="http://schemas.microsoft.com/office/word/2010/wordprocessingGroup" xmlns:wpi="http://schemas.microsoft.com/office/word/2010/wordprocessingInk" xmlns:wne="http://schemas.microsoft.com/office/word/2006/wordml" xmlns:wps="http://schemas.microsoft.com/office/word/2010/wordprocessingShape" mc:Ignorable="w14 w15 w16se wp14">
   <w:endnote w:type="separator" w:id="-1">
     <w:p>
       <w:r>
@@ -4400,7 +5053,7 @@
 </file>
 
 <file path=word/footnotes.xml><?xml version="1.0" encoding="utf-8"?>
-<w:footnotes xmlns:wpc="http://schemas.microsoft.com/office/word/2010/wordprocessingCanvas" xmlns:mc="http://schemas.openxmlformats.org/markup-compatibility/2006" xmlns:o="urn:schemas-microsoft-com:office:office" xmlns:r="http://schemas.openxmlformats.org/officeDocument/2006/relationships" xmlns:m="http://schemas.openxmlformats.org/officeDocument/2006/math" xmlns:v="urn:schemas-microsoft-com:vml" xmlns:wp14="http://schemas.microsoft.com/office/word/2010/wordprocessingDrawing" xmlns:wp="http://schemas.openxmlformats.org/drawingml/2006/wordprocessingDrawing" xmlns:w10="urn:schemas-microsoft-com:office:word" xmlns:w="http://schemas.openxmlformats.org/wordprocessingml/2006/main" xmlns:w14="http://schemas.microsoft.com/office/word/2010/wordml" xmlns:w15="http://schemas.microsoft.com/office/word/2012/wordml" xmlns:wpg="http://schemas.microsoft.com/office/word/2010/wordprocessingGroup" xmlns:wpi="http://schemas.microsoft.com/office/word/2010/wordprocessingInk" xmlns:wne="http://schemas.microsoft.com/office/word/2006/wordml" xmlns:wps="http://schemas.microsoft.com/office/word/2010/wordprocessingShape" mc:Ignorable="w14 w15 wp14">
+<w:footnotes xmlns:wpc="http://schemas.microsoft.com/office/word/2010/wordprocessingCanvas" xmlns:cx="http://schemas.microsoft.com/office/drawing/2014/chartex" xmlns:cx1="http://schemas.microsoft.com/office/drawing/2015/9/8/chartex" xmlns:cx2="http://schemas.microsoft.com/office/drawing/2015/10/21/chartex" xmlns:cx3="http://schemas.microsoft.com/office/drawing/2016/5/9/chartex" xmlns:cx4="http://schemas.microsoft.com/office/drawing/2016/5/10/chartex" xmlns:cx5="http://schemas.microsoft.com/office/drawing/2016/5/11/chartex" xmlns:mc="http://schemas.openxmlformats.org/markup-compatibility/2006" xmlns:o="urn:schemas-microsoft-com:office:office" xmlns:r="http://schemas.openxmlformats.org/officeDocument/2006/relationships" xmlns:m="http://schemas.openxmlformats.org/officeDocument/2006/math" xmlns:v="urn:schemas-microsoft-com:vml" xmlns:wp14="http://schemas.microsoft.com/office/word/2010/wordprocessingDrawing" xmlns:wp="http://schemas.openxmlformats.org/drawingml/2006/wordprocessingDrawing" xmlns:w10="urn:schemas-microsoft-com:office:word" xmlns:w="http://schemas.openxmlformats.org/wordprocessingml/2006/main" xmlns:w14="http://schemas.microsoft.com/office/word/2010/wordml" xmlns:w15="http://schemas.microsoft.com/office/word/2012/wordml" xmlns:w16se="http://schemas.microsoft.com/office/word/2015/wordml/symex" xmlns:wpg="http://schemas.microsoft.com/office/word/2010/wordprocessingGroup" xmlns:wpi="http://schemas.microsoft.com/office/word/2010/wordprocessingInk" xmlns:wne="http://schemas.microsoft.com/office/word/2006/wordml" xmlns:wps="http://schemas.microsoft.com/office/word/2010/wordprocessingShape" mc:Ignorable="w14 w15 w16se wp14">
   <w:footnote w:type="separator" w:id="-1">
     <w:p>
       <w:r>
@@ -4419,7 +5072,7 @@
 </file>
 
 <file path=word/numbering.xml><?xml version="1.0" encoding="utf-8"?>
-<w:numbering xmlns:wpc="http://schemas.microsoft.com/office/word/2010/wordprocessingCanvas" xmlns:mc="http://schemas.openxmlformats.org/markup-compatibility/2006" xmlns:o="urn:schemas-microsoft-com:office:office" xmlns:r="http://schemas.openxmlformats.org/officeDocument/2006/relationships" xmlns:m="http://schemas.openxmlformats.org/officeDocument/2006/math" xmlns:v="urn:schemas-microsoft-com:vml" xmlns:wp14="http://schemas.microsoft.com/office/word/2010/wordprocessingDrawing" xmlns:wp="http://schemas.openxmlformats.org/drawingml/2006/wordprocessingDrawing" xmlns:w10="urn:schemas-microsoft-com:office:word" xmlns:w="http://schemas.openxmlformats.org/wordprocessingml/2006/main" xmlns:w14="http://schemas.microsoft.com/office/word/2010/wordml" xmlns:w15="http://schemas.microsoft.com/office/word/2012/wordml" xmlns:wpg="http://schemas.microsoft.com/office/word/2010/wordprocessingGroup" xmlns:wpi="http://schemas.microsoft.com/office/word/2010/wordprocessingInk" xmlns:wne="http://schemas.microsoft.com/office/word/2006/wordml" xmlns:wps="http://schemas.microsoft.com/office/word/2010/wordprocessingShape" mc:Ignorable="w14 w15 wp14">
+<w:numbering xmlns:wpc="http://schemas.microsoft.com/office/word/2010/wordprocessingCanvas" xmlns:cx="http://schemas.microsoft.com/office/drawing/2014/chartex" xmlns:cx1="http://schemas.microsoft.com/office/drawing/2015/9/8/chartex" xmlns:cx2="http://schemas.microsoft.com/office/drawing/2015/10/21/chartex" xmlns:cx3="http://schemas.microsoft.com/office/drawing/2016/5/9/chartex" xmlns:cx4="http://schemas.microsoft.com/office/drawing/2016/5/10/chartex" xmlns:cx5="http://schemas.microsoft.com/office/drawing/2016/5/11/chartex" xmlns:mc="http://schemas.openxmlformats.org/markup-compatibility/2006" xmlns:o="urn:schemas-microsoft-com:office:office" xmlns:r="http://schemas.openxmlformats.org/officeDocument/2006/relationships" xmlns:m="http://schemas.openxmlformats.org/officeDocument/2006/math" xmlns:v="urn:schemas-microsoft-com:vml" xmlns:wp14="http://schemas.microsoft.com/office/word/2010/wordprocessingDrawing" xmlns:wp="http://schemas.openxmlformats.org/drawingml/2006/wordprocessingDrawing" xmlns:w10="urn:schemas-microsoft-com:office:word" xmlns:w="http://schemas.openxmlformats.org/wordprocessingml/2006/main" xmlns:w14="http://schemas.microsoft.com/office/word/2010/wordml" xmlns:w15="http://schemas.microsoft.com/office/word/2012/wordml" xmlns:w16se="http://schemas.microsoft.com/office/word/2015/wordml/symex" xmlns:wpg="http://schemas.microsoft.com/office/word/2010/wordprocessingGroup" xmlns:wpi="http://schemas.microsoft.com/office/word/2010/wordprocessingInk" xmlns:wne="http://schemas.microsoft.com/office/word/2006/wordml" xmlns:wps="http://schemas.microsoft.com/office/word/2010/wordprocessingShape" mc:Ignorable="w14 w15 w16se wp14">
   <w:abstractNum w:abstractNumId="0" w15:restartNumberingAfterBreak="0">
     <w:nsid w:val="51FB3F7A"/>
     <w:multiLevelType w:val="hybridMultilevel"/>
@@ -4608,7 +5261,7 @@
 </file>
 
 <file path=word/people.xml><?xml version="1.0" encoding="utf-8"?>
-<w15:people xmlns:wpc="http://schemas.microsoft.com/office/word/2010/wordprocessingCanvas" xmlns:mc="http://schemas.openxmlformats.org/markup-compatibility/2006" xmlns:o="urn:schemas-microsoft-com:office:office" xmlns:r="http://schemas.openxmlformats.org/officeDocument/2006/relationships" xmlns:m="http://schemas.openxmlformats.org/officeDocument/2006/math" xmlns:v="urn:schemas-microsoft-com:vml" xmlns:wp14="http://schemas.microsoft.com/office/word/2010/wordprocessingDrawing" xmlns:wp="http://schemas.openxmlformats.org/drawingml/2006/wordprocessingDrawing" xmlns:w10="urn:schemas-microsoft-com:office:word" xmlns:w="http://schemas.openxmlformats.org/wordprocessingml/2006/main" xmlns:w14="http://schemas.microsoft.com/office/word/2010/wordml" xmlns:w15="http://schemas.microsoft.com/office/word/2012/wordml" xmlns:wpg="http://schemas.microsoft.com/office/word/2010/wordprocessingGroup" xmlns:wpi="http://schemas.microsoft.com/office/word/2010/wordprocessingInk" xmlns:wne="http://schemas.microsoft.com/office/word/2006/wordml" xmlns:wps="http://schemas.microsoft.com/office/word/2010/wordprocessingShape" mc:Ignorable="w14 w15 wp14">
+<w15:people xmlns:wpc="http://schemas.microsoft.com/office/word/2010/wordprocessingCanvas" xmlns:cx="http://schemas.microsoft.com/office/drawing/2014/chartex" xmlns:cx1="http://schemas.microsoft.com/office/drawing/2015/9/8/chartex" xmlns:cx2="http://schemas.microsoft.com/office/drawing/2015/10/21/chartex" xmlns:cx3="http://schemas.microsoft.com/office/drawing/2016/5/9/chartex" xmlns:cx4="http://schemas.microsoft.com/office/drawing/2016/5/10/chartex" xmlns:cx5="http://schemas.microsoft.com/office/drawing/2016/5/11/chartex" xmlns:mc="http://schemas.openxmlformats.org/markup-compatibility/2006" xmlns:o="urn:schemas-microsoft-com:office:office" xmlns:r="http://schemas.openxmlformats.org/officeDocument/2006/relationships" xmlns:m="http://schemas.openxmlformats.org/officeDocument/2006/math" xmlns:v="urn:schemas-microsoft-com:vml" xmlns:wp14="http://schemas.microsoft.com/office/word/2010/wordprocessingDrawing" xmlns:wp="http://schemas.openxmlformats.org/drawingml/2006/wordprocessingDrawing" xmlns:w10="urn:schemas-microsoft-com:office:word" xmlns:w="http://schemas.openxmlformats.org/wordprocessingml/2006/main" xmlns:w14="http://schemas.microsoft.com/office/word/2010/wordml" xmlns:w15="http://schemas.microsoft.com/office/word/2012/wordml" xmlns:w16se="http://schemas.microsoft.com/office/word/2015/wordml/symex" xmlns:wpg="http://schemas.microsoft.com/office/word/2010/wordprocessingGroup" xmlns:wpi="http://schemas.microsoft.com/office/word/2010/wordprocessingInk" xmlns:wne="http://schemas.microsoft.com/office/word/2006/wordml" xmlns:wps="http://schemas.microsoft.com/office/word/2010/wordprocessingShape" mc:Ignorable="w14 w15 w16se wp14">
   <w15:person w15:author="Leclerc, Julien">
     <w15:presenceInfo w15:providerId="AD" w15:userId="S-1-5-21-944278203-3023816869-1453745740-278064"/>
   </w15:person>
@@ -4616,7 +5269,7 @@
 </file>
 
 <file path=word/styles.xml><?xml version="1.0" encoding="utf-8"?>
-<w:styles xmlns:mc="http://schemas.openxmlformats.org/markup-compatibility/2006" xmlns:r="http://schemas.openxmlformats.org/officeDocument/2006/relationships" xmlns:w="http://schemas.openxmlformats.org/wordprocessingml/2006/main" xmlns:w14="http://schemas.microsoft.com/office/word/2010/wordml" xmlns:w15="http://schemas.microsoft.com/office/word/2012/wordml" mc:Ignorable="w14 w15">
+<w:styles xmlns:mc="http://schemas.openxmlformats.org/markup-compatibility/2006" xmlns:r="http://schemas.openxmlformats.org/officeDocument/2006/relationships" xmlns:w="http://schemas.openxmlformats.org/wordprocessingml/2006/main" xmlns:w14="http://schemas.microsoft.com/office/word/2010/wordml" xmlns:w15="http://schemas.microsoft.com/office/word/2012/wordml" xmlns:w16se="http://schemas.microsoft.com/office/word/2015/wordml/symex" mc:Ignorable="w14 w15 w16se">
   <w:docDefaults>
     <w:rPrDefault>
       <w:rPr>
@@ -4632,7 +5285,7 @@
       </w:pPr>
     </w:pPrDefault>
   </w:docDefaults>
-  <w:latentStyles w:defLockedState="0" w:defUIPriority="99" w:defSemiHidden="0" w:defUnhideWhenUsed="0" w:defQFormat="0" w:count="371">
+  <w:latentStyles w:defLockedState="0" w:defUIPriority="99" w:defSemiHidden="0" w:defUnhideWhenUsed="0" w:defQFormat="0" w:count="374">
     <w:lsdException w:name="Normal" w:uiPriority="0" w:qFormat="1"/>
     <w:lsdException w:name="heading 1" w:uiPriority="9" w:qFormat="1"/>
     <w:lsdException w:name="heading 2" w:semiHidden="1" w:uiPriority="9" w:unhideWhenUsed="1" w:qFormat="1"/>
@@ -4738,7 +5391,6 @@
     <w:lsdException w:name="HTML Sample" w:semiHidden="1" w:unhideWhenUsed="1"/>
     <w:lsdException w:name="HTML Typewriter" w:semiHidden="1" w:unhideWhenUsed="1"/>
     <w:lsdException w:name="HTML Variable" w:semiHidden="1" w:unhideWhenUsed="1"/>
-    <w:lsdException w:name="Normal Table" w:semiHidden="1" w:unhideWhenUsed="1"/>
     <w:lsdException w:name="annotation subject" w:semiHidden="1" w:unhideWhenUsed="1"/>
     <w:lsdException w:name="No List" w:semiHidden="1" w:unhideWhenUsed="1"/>
     <w:lsdException w:name="Outline List 1" w:semiHidden="1" w:unhideWhenUsed="1"/>
@@ -4783,7 +5435,6 @@
     <w:lsdException w:name="Table Professional" w:semiHidden="1" w:unhideWhenUsed="1"/>
     <w:lsdException w:name="Table Subtle 1" w:semiHidden="1" w:unhideWhenUsed="1"/>
     <w:lsdException w:name="Table Subtle 2" w:semiHidden="1" w:unhideWhenUsed="1"/>
-    <w:lsdException w:name="Table Web 1" w:semiHidden="1" w:unhideWhenUsed="1"/>
     <w:lsdException w:name="Table Web 2" w:semiHidden="1" w:unhideWhenUsed="1"/>
     <w:lsdException w:name="Table Web 3" w:semiHidden="1" w:unhideWhenUsed="1"/>
     <w:lsdException w:name="Balloon Text" w:semiHidden="1" w:unhideWhenUsed="1"/>
@@ -4995,6 +5646,9 @@
     <w:lsdException w:name="List Table 5 Dark Accent 6" w:uiPriority="50"/>
     <w:lsdException w:name="List Table 6 Colorful Accent 6" w:uiPriority="51"/>
     <w:lsdException w:name="List Table 7 Colorful Accent 6" w:uiPriority="52"/>
+    <w:lsdException w:name="Mention" w:semiHidden="1" w:unhideWhenUsed="1"/>
+    <w:lsdException w:name="Smart Hyperlink" w:semiHidden="1" w:unhideWhenUsed="1"/>
+    <w:lsdException w:name="Hashtag" w:semiHidden="1" w:unhideWhenUsed="1"/>
   </w:latentStyles>
   <w:style w:type="paragraph" w:default="1" w:styleId="Normal">
     <w:name w:val="Normal"/>
@@ -5012,7 +5666,6 @@
   <w:style w:type="character" w:default="1" w:styleId="DefaultParagraphFont">
     <w:name w:val="Default Paragraph Font"/>
     <w:uiPriority w:val="1"/>
-    <w:semiHidden/>
     <w:unhideWhenUsed/>
   </w:style>
   <w:style w:type="table" w:default="1" w:styleId="TableNormal">

</xml_diff>

<commit_message>
Modified the answer to reviwers
</commit_message>
<xml_diff>
--- a/resubmissionFiles/17-0241_Response-v01.docx
+++ b/resubmissionFiles/17-0241_Response-v01.docx
@@ -1,6 +1,6 @@
 
 <file path=word/document.xml><?xml version="1.0" encoding="utf-8"?>
-<w:document xmlns:wpc="http://schemas.microsoft.com/office/word/2010/wordprocessingCanvas" xmlns:cx="http://schemas.microsoft.com/office/drawing/2014/chartex" xmlns:cx1="http://schemas.microsoft.com/office/drawing/2015/9/8/chartex" xmlns:cx2="http://schemas.microsoft.com/office/drawing/2015/10/21/chartex" xmlns:cx3="http://schemas.microsoft.com/office/drawing/2016/5/9/chartex" xmlns:cx4="http://schemas.microsoft.com/office/drawing/2016/5/10/chartex" xmlns:cx5="http://schemas.microsoft.com/office/drawing/2016/5/11/chartex" xmlns:mc="http://schemas.openxmlformats.org/markup-compatibility/2006" xmlns:o="urn:schemas-microsoft-com:office:office" xmlns:r="http://schemas.openxmlformats.org/officeDocument/2006/relationships" xmlns:m="http://schemas.openxmlformats.org/officeDocument/2006/math" xmlns:v="urn:schemas-microsoft-com:vml" xmlns:wp14="http://schemas.microsoft.com/office/word/2010/wordprocessingDrawing" xmlns:wp="http://schemas.openxmlformats.org/drawingml/2006/wordprocessingDrawing" xmlns:w10="urn:schemas-microsoft-com:office:word" xmlns:w="http://schemas.openxmlformats.org/wordprocessingml/2006/main" xmlns:w14="http://schemas.microsoft.com/office/word/2010/wordml" xmlns:w15="http://schemas.microsoft.com/office/word/2012/wordml" xmlns:w16se="http://schemas.microsoft.com/office/word/2015/wordml/symex" xmlns:wpg="http://schemas.microsoft.com/office/word/2010/wordprocessingGroup" xmlns:wpi="http://schemas.microsoft.com/office/word/2010/wordprocessingInk" xmlns:wne="http://schemas.microsoft.com/office/word/2006/wordml" xmlns:wps="http://schemas.microsoft.com/office/word/2010/wordprocessingShape" mc:Ignorable="w14 w15 w16se wp14">
+<w:document xmlns:wpc="http://schemas.microsoft.com/office/word/2010/wordprocessingCanvas" xmlns:mc="http://schemas.openxmlformats.org/markup-compatibility/2006" xmlns:o="urn:schemas-microsoft-com:office:office" xmlns:r="http://schemas.openxmlformats.org/officeDocument/2006/relationships" xmlns:m="http://schemas.openxmlformats.org/officeDocument/2006/math" xmlns:v="urn:schemas-microsoft-com:vml" xmlns:wp14="http://schemas.microsoft.com/office/word/2010/wordprocessingDrawing" xmlns:wp="http://schemas.openxmlformats.org/drawingml/2006/wordprocessingDrawing" xmlns:w10="urn:schemas-microsoft-com:office:word" xmlns:w="http://schemas.openxmlformats.org/wordprocessingml/2006/main" xmlns:w14="http://schemas.microsoft.com/office/word/2010/wordml" xmlns:w15="http://schemas.microsoft.com/office/word/2012/wordml" xmlns:wpg="http://schemas.microsoft.com/office/word/2010/wordprocessingGroup" xmlns:wpi="http://schemas.microsoft.com/office/word/2010/wordprocessingInk" xmlns:wne="http://schemas.microsoft.com/office/word/2006/wordml" xmlns:wps="http://schemas.microsoft.com/office/word/2010/wordprocessingShape" mc:Ignorable="w14 w15 wp14">
   <w:body>
     <w:p>
       <w:pPr>
@@ -86,7 +86,7 @@
                         <a:effectLst/>
                         <a:extLst>
                           <a:ext uri="{C572A759-6A51-4108-AA02-DFA0A04FC94B}">
-                            <ma14:wrappingTextBoxFlag xmlns:ma14="http://schemas.microsoft.com/office/mac/drawingml/2011/main" xmlns:w="http://schemas.openxmlformats.org/wordprocessingml/2006/main" xmlns:w10="urn:schemas-microsoft-com:office:word" xmlns:v="urn:schemas-microsoft-com:vml" xmlns:o="urn:schemas-microsoft-com:office:office" xmlns:mv="urn:schemas-microsoft-com:mac:vml" xmlns:mo="http://schemas.microsoft.com/office/mac/office/2008/main" xmlns=""/>
+                            <ma14:wrappingTextBoxFlag xmlns="" xmlns:mo="http://schemas.microsoft.com/office/mac/office/2008/main" xmlns:mv="urn:schemas-microsoft-com:mac:vml" xmlns:o="urn:schemas-microsoft-com:office:office" xmlns:v="urn:schemas-microsoft-com:vml" xmlns:w10="urn:schemas-microsoft-com:office:word" xmlns:w="http://schemas.openxmlformats.org/wordprocessingml/2006/main" xmlns:ma14="http://schemas.microsoft.com/office/mac/drawingml/2011/main" xmlns:w16se="http://schemas.microsoft.com/office/word/2015/wordml/symex" xmlns:cx5="http://schemas.microsoft.com/office/drawing/2016/5/11/chartex" xmlns:cx4="http://schemas.microsoft.com/office/drawing/2016/5/10/chartex" xmlns:cx3="http://schemas.microsoft.com/office/drawing/2016/5/9/chartex" xmlns:cx2="http://schemas.microsoft.com/office/drawing/2015/10/21/chartex" xmlns:cx1="http://schemas.microsoft.com/office/drawing/2015/9/8/chartex" xmlns:cx="http://schemas.microsoft.com/office/drawing/2014/chartex"/>
                           </a:ext>
                         </a:extLst>
                       </wps:spPr>
@@ -898,6 +898,23 @@
         <w:rPr>
           <w:rFonts w:ascii="Arial" w:eastAsia="Arial" w:hAnsi="Arial"/>
         </w:rPr>
+      </w:pPr>
+    </w:p>
+    <w:p>
+      <w:pPr>
+        <w:spacing w:line="0" w:lineRule="atLeast"/>
+        <w:rPr>
+          <w:rFonts w:ascii="Arial" w:eastAsia="Arial" w:hAnsi="Arial"/>
+        </w:rPr>
+      </w:pPr>
+    </w:p>
+    <w:p>
+      <w:pPr>
+        <w:spacing w:line="0" w:lineRule="atLeast"/>
+        <w:jc w:val="center"/>
+        <w:rPr>
+          <w:rFonts w:ascii="Arial" w:eastAsia="Arial" w:hAnsi="Arial"/>
+        </w:rPr>
         <w:sectPr>
           <w:pgSz w:w="12240" w:h="15840"/>
           <w:pgMar w:top="400" w:right="1440" w:bottom="305" w:left="1440" w:header="0" w:footer="0" w:gutter="0"/>
@@ -907,6 +924,60 @@
           <w:docGrid w:linePitch="360"/>
         </w:sectPr>
       </w:pPr>
+      <w:r>
+        <w:rPr>
+          <w:rFonts w:ascii="Arial" w:eastAsia="Arial" w:hAnsi="Arial"/>
+          <w:noProof/>
+        </w:rPr>
+        <w:drawing>
+          <wp:inline distT="0" distB="0" distL="0" distR="0" wp14:anchorId="55A7EA6B" wp14:editId="1BBAC636">
+            <wp:extent cx="4067215" cy="3810000"/>
+            <wp:effectExtent l="0" t="0" r="9525" b="0"/>
+            <wp:docPr id="4" name="Picture 4"/>
+            <wp:cNvGraphicFramePr>
+              <a:graphicFrameLocks xmlns:a="http://schemas.openxmlformats.org/drawingml/2006/main" noChangeAspect="1"/>
+            </wp:cNvGraphicFramePr>
+            <a:graphic xmlns:a="http://schemas.openxmlformats.org/drawingml/2006/main">
+              <a:graphicData uri="http://schemas.openxmlformats.org/drawingml/2006/picture">
+                <pic:pic xmlns:pic="http://schemas.openxmlformats.org/drawingml/2006/picture">
+                  <pic:nvPicPr>
+                    <pic:cNvPr id="0" name="Picture 1"/>
+                    <pic:cNvPicPr>
+                      <a:picLocks noChangeAspect="1" noChangeArrowheads="1"/>
+                    </pic:cNvPicPr>
+                  </pic:nvPicPr>
+                  <pic:blipFill>
+                    <a:blip r:embed="rId9">
+                      <a:extLst>
+                        <a:ext uri="{28A0092B-C50C-407E-A947-70E740481C1C}">
+                          <a14:useLocalDpi xmlns:a14="http://schemas.microsoft.com/office/drawing/2010/main" val="0"/>
+                        </a:ext>
+                      </a:extLst>
+                    </a:blip>
+                    <a:srcRect/>
+                    <a:stretch>
+                      <a:fillRect/>
+                    </a:stretch>
+                  </pic:blipFill>
+                  <pic:spPr bwMode="auto">
+                    <a:xfrm>
+                      <a:off x="0" y="0"/>
+                      <a:ext cx="4076697" cy="3818882"/>
+                    </a:xfrm>
+                    <a:prstGeom prst="rect">
+                      <a:avLst/>
+                    </a:prstGeom>
+                    <a:noFill/>
+                    <a:ln>
+                      <a:noFill/>
+                    </a:ln>
+                  </pic:spPr>
+                </pic:pic>
+              </a:graphicData>
+            </a:graphic>
+          </wp:inline>
+        </w:drawing>
+      </w:r>
     </w:p>
     <w:p>
       <w:pPr>
@@ -1561,6 +1632,7 @@
         <w:rPr>
           <w:rFonts w:eastAsia="Times New Roman" w:cs="Courier New"/>
           <w:i/>
+          <w:color w:val="4472C4" w:themeColor="accent1"/>
         </w:rPr>
         <w:t>The method of the simulation or the experiment are not clearly described in chapter II –V, respectively.</w:t>
       </w:r>
@@ -2196,33 +2268,41 @@
         <w:rPr>
           <w:rFonts w:eastAsia="Times New Roman" w:cs="Courier New"/>
         </w:rPr>
-        <w:t>Different control strategies are studied. The open loop control switches the magnetic gradient direction at constant frequency. It is completely independent of the sphere position and uses no feedback. The partially closed loop control detects the impact of the sphere and switch the magnetic gradient direction as soon as the impact is detected. The original gradient direction is r</w:t>
-      </w:r>
-      <w:r>
-        <w:rPr>
-          <w:rFonts w:eastAsia="Times New Roman" w:cs="Courier New"/>
-        </w:rPr>
-        <w:t>eapplied after a constant time</w:t>
-      </w:r>
-      <w:r>
-        <w:rPr>
-          <w:rFonts w:eastAsia="Times New Roman" w:cs="Courier New"/>
-          <w:i/>
-        </w:rPr>
-        <w:t xml:space="preserve"> ts</w:t>
-      </w:r>
-      <w:r>
-        <w:rPr>
-          <w:rFonts w:eastAsia="Times New Roman" w:cs="Courier New"/>
-        </w:rPr>
-        <w:t xml:space="preserve">. The perfectly closed loop control </w:t>
+        <w:t>The paper studies three control strategies. The open-loop control switches the magnetic gradient direction at constant frequency. It is completely independent of the sphere position and uses no feedback. The partially closed-loop control detects the impact of the sphere and switches the magnetic gradient direction as soon as the impact is detected. The original gradient direction is reapp</w:t>
+      </w:r>
+      <w:r>
+        <w:rPr>
+          <w:rFonts w:eastAsia="Times New Roman" w:cs="Courier New"/>
+        </w:rPr>
+        <w:t xml:space="preserve">lied after a constant time </w:t>
+      </w:r>
+      <w:r>
+        <w:rPr>
+          <w:rFonts w:eastAsia="Times New Roman" w:cs="Courier New"/>
+          <w:i/>
+        </w:rPr>
+        <w:t>t</w:t>
+      </w:r>
+      <w:r>
+        <w:rPr>
+          <w:rFonts w:eastAsia="Times New Roman" w:cs="Courier New"/>
+          <w:i/>
+          <w:vertAlign w:val="subscript"/>
+        </w:rPr>
+        <w:t>s</w:t>
+      </w:r>
+      <w:r>
+        <w:rPr>
+          <w:rFonts w:eastAsia="Times New Roman" w:cs="Courier New"/>
+        </w:rPr>
+        <w:t xml:space="preserve">. The perfectly closed-loop control </w:t>
       </w:r>
       <w:r>
         <w:rPr>
           <w:rFonts w:eastAsia="Times New Roman" w:cs="Courier New"/>
         </w:rPr>
         <w:lastRenderedPageBreak/>
-        <w:t>assumes a theoretical sensor able to measure the position of the sphere at any time. It is capable to detect the impact of the sphere as well as the change of direction on the posterior side. The controller is therefore able to change the direction of the gradient when the impact is detected and when the change of direction on the posterior side is detected.</w:t>
+        <w:t>assumes a theoretical sensor able to measure the position of the sphere at any time. It is capable of detecting the impact of the sphere as well as the change of direction on the posterior side. The controller is therefore able to change the direction of the gradient when the impact is detected and when the change of direction on the posterior side is detected.</w:t>
       </w:r>
       <w:r>
         <w:rPr>
@@ -2330,7 +2410,7 @@
         <w:rPr>
           <w:rFonts w:eastAsia="Times New Roman" w:cs="Courier New"/>
           <w:i/>
-          <w:color w:val="2F5496" w:themeColor="accent1" w:themeShade="BF"/>
+          <w:color w:val="4472C4" w:themeColor="accent1"/>
         </w:rPr>
         <w:t>What is the meaning of the following sentences “This is equivalent to a perfectly closed-loop system where the gradient signal switches direction when the sphere switches direction.”. Why?</w:t>
       </w:r>
@@ -2611,6 +2691,7 @@
         <w:rPr>
           <w:rFonts w:eastAsia="Times New Roman" w:cs="Courier New"/>
           <w:i/>
+          <w:color w:val="4472C4" w:themeColor="accent1"/>
         </w:rPr>
       </w:pPr>
       <w:r>
@@ -2699,7 +2780,37 @@
         <w:rPr>
           <w:rFonts w:eastAsia="Times New Roman" w:cs="Courier New"/>
         </w:rPr>
-        <w:t>Additional experiments were performed and the robot prototype was able to penetrate a lamb brain sample. A section was added in the paper to describe this experiments and the obtained results.</w:t>
+        <w:t xml:space="preserve">Additional </w:t>
+      </w:r>
+      <w:r>
+        <w:rPr>
+          <w:rFonts w:eastAsia="Times New Roman" w:cs="Courier New"/>
+        </w:rPr>
+        <w:t>experiments were performed,</w:t>
+      </w:r>
+      <w:r>
+        <w:rPr>
+          <w:rFonts w:eastAsia="Times New Roman" w:cs="Courier New"/>
+        </w:rPr>
+        <w:t xml:space="preserve"> the robot prototype was able to penetrate a lamb brain sample</w:t>
+      </w:r>
+      <w:r>
+        <w:rPr>
+          <w:rFonts w:eastAsia="Times New Roman" w:cs="Courier New"/>
+        </w:rPr>
+        <w:t xml:space="preserve"> in 4 consecutive tests</w:t>
+      </w:r>
+      <w:r>
+        <w:rPr>
+          <w:rFonts w:eastAsia="Times New Roman" w:cs="Courier New"/>
+        </w:rPr>
+        <w:t>. A section was added in the paper to describe this experiments and the obtained results.</w:t>
+      </w:r>
+      <w:r>
+        <w:rPr>
+          <w:rFonts w:eastAsia="Times New Roman" w:cs="Courier New"/>
+        </w:rPr>
+        <w:t xml:space="preserve"> Explanations were added in several places in the paper to make the explanation of the method and results more clear and answer to other comments.</w:t>
       </w:r>
     </w:p>
     <w:p>
@@ -3178,6 +3289,7 @@
           <w:sz w:val="22"/>
           <w:szCs w:val="22"/>
         </w:rPr>
+        <w:lastRenderedPageBreak/>
         <w:tab/>
         <w:t xml:space="preserve"> “</w:t>
       </w:r>
@@ -3260,17 +3372,7 @@
           <w:sz w:val="22"/>
           <w:szCs w:val="22"/>
         </w:rPr>
-        <w:t>done by solving for the impact velocity at resonance, und</w:t>
-      </w:r>
-      <w:bookmarkStart w:id="4" w:name="_GoBack"/>
-      <w:bookmarkEnd w:id="4"/>
-      <w:r>
-        <w:rPr>
-          <w:rFonts w:asciiTheme="minorHAnsi" w:hAnsiTheme="minorHAnsi"/>
-          <w:sz w:val="22"/>
-          <w:szCs w:val="22"/>
-        </w:rPr>
-        <w:t>er</w:t>
+        <w:t>done by solving for the impact velocity at resonance, under</w:t>
       </w:r>
       <w:r>
         <w:rPr>
@@ -3352,7 +3454,6 @@
           <w:sz w:val="22"/>
           <w:szCs w:val="22"/>
         </w:rPr>
-        <w:lastRenderedPageBreak/>
         <w:t xml:space="preserve">equal. </w:t>
       </w:r>
       <w:r>
@@ -3903,7 +4004,7 @@
         </w:rPr>
         <w:tab/>
       </w:r>
-      <w:commentRangeStart w:id="5"/>
+      <w:commentRangeStart w:id="4"/>
       <w:r>
         <w:rPr>
           <w:rFonts w:asciiTheme="minorHAnsi" w:hAnsiTheme="minorHAnsi"/>
@@ -3912,13 +4013,13 @@
         </w:rPr>
         <w:t>This was corrected.</w:t>
       </w:r>
-      <w:commentRangeEnd w:id="5"/>
+      <w:commentRangeEnd w:id="4"/>
       <w:r>
         <w:rPr>
           <w:rStyle w:val="CommentReference"/>
           <w:rFonts w:asciiTheme="minorHAnsi" w:eastAsiaTheme="minorHAnsi" w:hAnsiTheme="minorHAnsi" w:cstheme="minorBidi"/>
         </w:rPr>
-        <w:commentReference w:id="5"/>
+        <w:commentReference w:id="4"/>
       </w:r>
     </w:p>
     <w:p>
@@ -4006,7 +4107,7 @@
           <w:szCs w:val="22"/>
         </w:rPr>
       </w:pPr>
-      <w:commentRangeStart w:id="6"/>
+      <w:commentRangeStart w:id="5"/>
       <w:r>
         <w:rPr>
           <w:rFonts w:asciiTheme="minorHAnsi" w:hAnsiTheme="minorHAnsi"/>
@@ -4039,13 +4140,13 @@
         </w:rPr>
         <w:t>”</w:t>
       </w:r>
-      <w:commentRangeEnd w:id="6"/>
+      <w:commentRangeEnd w:id="5"/>
       <w:r>
         <w:rPr>
           <w:rStyle w:val="CommentReference"/>
           <w:rFonts w:asciiTheme="minorHAnsi" w:eastAsiaTheme="minorHAnsi" w:hAnsiTheme="minorHAnsi" w:cstheme="minorBidi"/>
         </w:rPr>
-        <w:commentReference w:id="6"/>
+        <w:commentReference w:id="5"/>
       </w:r>
     </w:p>
     <w:p>
@@ -4210,7 +4311,16 @@
           <w:sz w:val="22"/>
           <w:szCs w:val="22"/>
         </w:rPr>
-        <w:t>This experiment demonstrate the suitability of MRI scanner to drive magnetic hammers. No further measurements were made as this demonstration was the sole purpose of the experiment and the magnetic test bench allows us to perform extensive testing at reduced cost.</w:t>
+        <w:t xml:space="preserve">This experiment demonstrate the suitability of MRI scanner to drive magnetic hammers. No further measurements were made as this demonstration was the sole purpose of the </w:t>
+      </w:r>
+      <w:r>
+        <w:rPr>
+          <w:rFonts w:asciiTheme="minorHAnsi" w:hAnsiTheme="minorHAnsi"/>
+          <w:sz w:val="22"/>
+          <w:szCs w:val="22"/>
+        </w:rPr>
+        <w:lastRenderedPageBreak/>
+        <w:t>experiment and the magnetic test bench allows us to perform extensive testing at reduced cost.</w:t>
       </w:r>
       <w:r>
         <w:rPr>
@@ -4253,7 +4363,6 @@
           <w:sz w:val="22"/>
           <w:szCs w:val="22"/>
         </w:rPr>
-        <w:lastRenderedPageBreak/>
         <w:t xml:space="preserve">[R2 C7] </w:t>
       </w:r>
       <w:r>
@@ -4322,7 +4431,23 @@
           <w:sz w:val="22"/>
           <w:szCs w:val="22"/>
         </w:rPr>
-        <w:t>: “The friction between the air and the sphere was not taken into account as the final millorobot will be under vacuum to prevent any air release within the body.”</w:t>
+        <w:t>: “The friction between the air and the sphere was not taken into account as the final mill</w:t>
+      </w:r>
+      <w:r>
+        <w:rPr>
+          <w:rFonts w:asciiTheme="minorHAnsi" w:hAnsiTheme="minorHAnsi"/>
+          <w:sz w:val="22"/>
+          <w:szCs w:val="22"/>
+        </w:rPr>
+        <w:t>i</w:t>
+      </w:r>
+      <w:r>
+        <w:rPr>
+          <w:rFonts w:asciiTheme="minorHAnsi" w:hAnsiTheme="minorHAnsi"/>
+          <w:sz w:val="22"/>
+          <w:szCs w:val="22"/>
+        </w:rPr>
+        <w:t>robot will be under vacuum to prevent any air release within the body.”</w:t>
       </w:r>
     </w:p>
     <w:p>
@@ -4548,7 +4673,19 @@
         <w:rPr>
           <w:sz w:val="22"/>
         </w:rPr>
-        <w:t>The dimensions were selected in order to make the prototyping easy and possible with commercially available materials (standard tube, standard sphere, and standard spring size). No optimization was made.  This is a relevant line of research for future work.</w:t>
+        <w:t>The di</w:t>
+      </w:r>
+      <w:r>
+        <w:rPr>
+          <w:sz w:val="22"/>
+        </w:rPr>
+        <w:t xml:space="preserve">mensions were selected </w:t>
+      </w:r>
+      <w:r>
+        <w:rPr>
+          <w:sz w:val="22"/>
+        </w:rPr>
+        <w:t>to make the prototyping easy and possible with commercially available materials (standard tube, standard sphere, and standard spring size). No optimization was made.  This is a relevant line of research for future work.</w:t>
       </w:r>
     </w:p>
     <w:bookmarkEnd w:id="3"/>
@@ -4715,7 +4852,21 @@
           <w:rFonts w:eastAsia="Times New Roman" w:cs="Courier New"/>
           <w:sz w:val="22"/>
         </w:rPr>
-        <w:t>In the abstract: “The purpose of this study is to understand the functioning of magnetic hammer actuation and control, as well as demonstration the viability of this mechanism for tissue penetration.”</w:t>
+        <w:t xml:space="preserve">In the abstract: “The purpose of this study is to understand the functioning of magnetic hammer actuation and control, as well </w:t>
+      </w:r>
+      <w:r>
+        <w:rPr>
+          <w:rFonts w:eastAsia="Times New Roman" w:cs="Courier New"/>
+          <w:sz w:val="22"/>
+        </w:rPr>
+        <w:t>as demonstrate</w:t>
+      </w:r>
+      <w:r>
+        <w:rPr>
+          <w:rFonts w:eastAsia="Times New Roman" w:cs="Courier New"/>
+          <w:sz w:val="22"/>
+        </w:rPr>
+        <w:t xml:space="preserve"> the viability of this mechanism for tissue penetration.”</w:t>
       </w:r>
     </w:p>
     <w:p>
@@ -4895,7 +5046,16 @@
           <w:sz w:val="22"/>
           <w:szCs w:val="22"/>
         </w:rPr>
-        <w:t>Section IV.C “Effect of friction” was removed. This section considered that the sphere was rolling inside the tube. Our latest experiments use a permanent magnet sphere. The sphere can therefore no longer roll. In addition, our observations during tests performed inside an MRI scanner concluded that a ferromagnetic sphere has a preferred orientation when placed into the scanner which will reduce or prevent the sphere from rolling. This effect is probably due to the presence of magnetic domains inside ferromagnetic objects.</w:t>
+        <w:t xml:space="preserve">Section IV.C “Effect of friction” was removed. This section considered that the sphere was rolling inside the tube. Our latest experiments use a permanent magnet sphere. The sphere can therefore no longer roll. In addition, our observations during tests performed inside an </w:t>
+      </w:r>
+      <w:r>
+        <w:rPr>
+          <w:rFonts w:asciiTheme="minorHAnsi" w:hAnsiTheme="minorHAnsi"/>
+          <w:sz w:val="22"/>
+          <w:szCs w:val="22"/>
+        </w:rPr>
+        <w:lastRenderedPageBreak/>
+        <w:t>MRI scanner concluded that a ferromagnetic sphere has a preferred orientation when placed into the scanner which will reduce or prevent the sphere from rolling. This effect is probably due to the presence of magnetic domains inside ferromagnetic objects.</w:t>
       </w:r>
     </w:p>
     <w:p>
@@ -4937,7 +5097,15 @@
         <w:rPr>
           <w:sz w:val="22"/>
         </w:rPr>
-        <w:t>laser and  a   light sensor to measure the velocity of the sphere.</w:t>
+        <w:t>laser and  a   light sensor to measure the velocity of the</w:t>
+      </w:r>
+      <w:bookmarkStart w:id="6" w:name="_GoBack"/>
+      <w:bookmarkEnd w:id="6"/>
+      <w:r>
+        <w:rPr>
+          <w:sz w:val="22"/>
+        </w:rPr>
+        <w:t xml:space="preserve"> sphere.</w:t>
       </w:r>
     </w:p>
     <w:sectPr>
@@ -4951,7 +5119,7 @@
 </file>
 
 <file path=word/comments.xml><?xml version="1.0" encoding="utf-8"?>
-<w:comments xmlns:wpc="http://schemas.microsoft.com/office/word/2010/wordprocessingCanvas" xmlns:cx="http://schemas.microsoft.com/office/drawing/2014/chartex" xmlns:cx1="http://schemas.microsoft.com/office/drawing/2015/9/8/chartex" xmlns:cx2="http://schemas.microsoft.com/office/drawing/2015/10/21/chartex" xmlns:cx3="http://schemas.microsoft.com/office/drawing/2016/5/9/chartex" xmlns:cx4="http://schemas.microsoft.com/office/drawing/2016/5/10/chartex" xmlns:cx5="http://schemas.microsoft.com/office/drawing/2016/5/11/chartex" xmlns:mc="http://schemas.openxmlformats.org/markup-compatibility/2006" xmlns:o="urn:schemas-microsoft-com:office:office" xmlns:r="http://schemas.openxmlformats.org/officeDocument/2006/relationships" xmlns:m="http://schemas.openxmlformats.org/officeDocument/2006/math" xmlns:v="urn:schemas-microsoft-com:vml" xmlns:wp14="http://schemas.microsoft.com/office/word/2010/wordprocessingDrawing" xmlns:wp="http://schemas.openxmlformats.org/drawingml/2006/wordprocessingDrawing" xmlns:w10="urn:schemas-microsoft-com:office:word" xmlns:w="http://schemas.openxmlformats.org/wordprocessingml/2006/main" xmlns:w14="http://schemas.microsoft.com/office/word/2010/wordml" xmlns:w15="http://schemas.microsoft.com/office/word/2012/wordml" xmlns:w16se="http://schemas.microsoft.com/office/word/2015/wordml/symex" xmlns:wpg="http://schemas.microsoft.com/office/word/2010/wordprocessingGroup" xmlns:wpi="http://schemas.microsoft.com/office/word/2010/wordprocessingInk" xmlns:wne="http://schemas.microsoft.com/office/word/2006/wordml" xmlns:wps="http://schemas.microsoft.com/office/word/2010/wordprocessingShape" mc:Ignorable="w14 w15 w16se wp14">
+<w:comments xmlns:wpc="http://schemas.microsoft.com/office/word/2010/wordprocessingCanvas" xmlns:mc="http://schemas.openxmlformats.org/markup-compatibility/2006" xmlns:o="urn:schemas-microsoft-com:office:office" xmlns:r="http://schemas.openxmlformats.org/officeDocument/2006/relationships" xmlns:m="http://schemas.openxmlformats.org/officeDocument/2006/math" xmlns:v="urn:schemas-microsoft-com:vml" xmlns:wp14="http://schemas.microsoft.com/office/word/2010/wordprocessingDrawing" xmlns:wp="http://schemas.openxmlformats.org/drawingml/2006/wordprocessingDrawing" xmlns:w10="urn:schemas-microsoft-com:office:word" xmlns:w="http://schemas.openxmlformats.org/wordprocessingml/2006/main" xmlns:w14="http://schemas.microsoft.com/office/word/2010/wordml" xmlns:w15="http://schemas.microsoft.com/office/word/2012/wordml" xmlns:wpg="http://schemas.microsoft.com/office/word/2010/wordprocessingGroup" xmlns:wpi="http://schemas.microsoft.com/office/word/2010/wordprocessingInk" xmlns:wne="http://schemas.microsoft.com/office/word/2006/wordml" xmlns:wps="http://schemas.microsoft.com/office/word/2010/wordprocessingShape" mc:Ignorable="w14 w15 wp14">
   <w:comment w:id="1" w:author="Leclerc, Julien" w:date="2017-05-26T15:07:00Z" w:initials="LJ">
     <w:p>
       <w:pPr>
@@ -4989,7 +5157,7 @@
       </w:pPr>
     </w:p>
   </w:comment>
-  <w:comment w:id="5" w:author="Leclerc, Julien" w:date="2017-05-26T15:13:00Z" w:initials="LJ">
+  <w:comment w:id="4" w:author="Leclerc, Julien" w:date="2017-05-26T15:13:00Z" w:initials="LJ">
     <w:p>
       <w:pPr>
         <w:pStyle w:val="CommentText"/>
@@ -5005,7 +5173,7 @@
       </w:r>
     </w:p>
   </w:comment>
-  <w:comment w:id="6" w:author="Leclerc, Julien" w:date="2017-05-26T15:20:00Z" w:initials="LJ">
+  <w:comment w:id="5" w:author="Leclerc, Julien" w:date="2017-05-26T15:20:00Z" w:initials="LJ">
     <w:p>
       <w:pPr>
         <w:pStyle w:val="CommentText"/>
@@ -5025,7 +5193,7 @@
 </file>
 
 <file path=word/commentsExtended.xml><?xml version="1.0" encoding="utf-8"?>
-<w15:commentsEx xmlns:wpc="http://schemas.microsoft.com/office/word/2010/wordprocessingCanvas" xmlns:cx="http://schemas.microsoft.com/office/drawing/2014/chartex" xmlns:cx1="http://schemas.microsoft.com/office/drawing/2015/9/8/chartex" xmlns:cx2="http://schemas.microsoft.com/office/drawing/2015/10/21/chartex" xmlns:cx3="http://schemas.microsoft.com/office/drawing/2016/5/9/chartex" xmlns:cx4="http://schemas.microsoft.com/office/drawing/2016/5/10/chartex" xmlns:cx5="http://schemas.microsoft.com/office/drawing/2016/5/11/chartex" xmlns:mc="http://schemas.openxmlformats.org/markup-compatibility/2006" xmlns:o="urn:schemas-microsoft-com:office:office" xmlns:r="http://schemas.openxmlformats.org/officeDocument/2006/relationships" xmlns:m="http://schemas.openxmlformats.org/officeDocument/2006/math" xmlns:v="urn:schemas-microsoft-com:vml" xmlns:wp14="http://schemas.microsoft.com/office/word/2010/wordprocessingDrawing" xmlns:wp="http://schemas.openxmlformats.org/drawingml/2006/wordprocessingDrawing" xmlns:w10="urn:schemas-microsoft-com:office:word" xmlns:w="http://schemas.openxmlformats.org/wordprocessingml/2006/main" xmlns:w14="http://schemas.microsoft.com/office/word/2010/wordml" xmlns:w15="http://schemas.microsoft.com/office/word/2012/wordml" xmlns:w16se="http://schemas.microsoft.com/office/word/2015/wordml/symex" xmlns:wpg="http://schemas.microsoft.com/office/word/2010/wordprocessingGroup" xmlns:wpi="http://schemas.microsoft.com/office/word/2010/wordprocessingInk" xmlns:wne="http://schemas.microsoft.com/office/word/2006/wordml" xmlns:wps="http://schemas.microsoft.com/office/word/2010/wordprocessingShape" mc:Ignorable="w14 w15 w16se wp14">
+<w15:commentsEx xmlns:wpc="http://schemas.microsoft.com/office/word/2010/wordprocessingCanvas" xmlns:mc="http://schemas.openxmlformats.org/markup-compatibility/2006" xmlns:o="urn:schemas-microsoft-com:office:office" xmlns:r="http://schemas.openxmlformats.org/officeDocument/2006/relationships" xmlns:m="http://schemas.openxmlformats.org/officeDocument/2006/math" xmlns:v="urn:schemas-microsoft-com:vml" xmlns:wp14="http://schemas.microsoft.com/office/word/2010/wordprocessingDrawing" xmlns:wp="http://schemas.openxmlformats.org/drawingml/2006/wordprocessingDrawing" xmlns:w10="urn:schemas-microsoft-com:office:word" xmlns:w="http://schemas.openxmlformats.org/wordprocessingml/2006/main" xmlns:w14="http://schemas.microsoft.com/office/word/2010/wordml" xmlns:w15="http://schemas.microsoft.com/office/word/2012/wordml" xmlns:wpg="http://schemas.microsoft.com/office/word/2010/wordprocessingGroup" xmlns:wpi="http://schemas.microsoft.com/office/word/2010/wordprocessingInk" xmlns:wne="http://schemas.microsoft.com/office/word/2006/wordml" xmlns:wps="http://schemas.microsoft.com/office/word/2010/wordprocessingShape" mc:Ignorable="w14 w15 wp14">
   <w15:commentEx w15:paraId="161D0EF0" w15:done="0"/>
   <w15:commentEx w15:paraId="7A552779" w15:done="0"/>
   <w15:commentEx w15:paraId="030492B8" w15:done="0"/>
@@ -5034,7 +5202,7 @@
 </file>
 
 <file path=word/endnotes.xml><?xml version="1.0" encoding="utf-8"?>
-<w:endnotes xmlns:wpc="http://schemas.microsoft.com/office/word/2010/wordprocessingCanvas" xmlns:cx="http://schemas.microsoft.com/office/drawing/2014/chartex" xmlns:cx1="http://schemas.microsoft.com/office/drawing/2015/9/8/chartex" xmlns:cx2="http://schemas.microsoft.com/office/drawing/2015/10/21/chartex" xmlns:cx3="http://schemas.microsoft.com/office/drawing/2016/5/9/chartex" xmlns:cx4="http://schemas.microsoft.com/office/drawing/2016/5/10/chartex" xmlns:cx5="http://schemas.microsoft.com/office/drawing/2016/5/11/chartex" xmlns:mc="http://schemas.openxmlformats.org/markup-compatibility/2006" xmlns:o="urn:schemas-microsoft-com:office:office" xmlns:r="http://schemas.openxmlformats.org/officeDocument/2006/relationships" xmlns:m="http://schemas.openxmlformats.org/officeDocument/2006/math" xmlns:v="urn:schemas-microsoft-com:vml" xmlns:wp14="http://schemas.microsoft.com/office/word/2010/wordprocessingDrawing" xmlns:wp="http://schemas.openxmlformats.org/drawingml/2006/wordprocessingDrawing" xmlns:w10="urn:schemas-microsoft-com:office:word" xmlns:w="http://schemas.openxmlformats.org/wordprocessingml/2006/main" xmlns:w14="http://schemas.microsoft.com/office/word/2010/wordml" xmlns:w15="http://schemas.microsoft.com/office/word/2012/wordml" xmlns:w16se="http://schemas.microsoft.com/office/word/2015/wordml/symex" xmlns:wpg="http://schemas.microsoft.com/office/word/2010/wordprocessingGroup" xmlns:wpi="http://schemas.microsoft.com/office/word/2010/wordprocessingInk" xmlns:wne="http://schemas.microsoft.com/office/word/2006/wordml" xmlns:wps="http://schemas.microsoft.com/office/word/2010/wordprocessingShape" mc:Ignorable="w14 w15 w16se wp14">
+<w:endnotes xmlns:wpc="http://schemas.microsoft.com/office/word/2010/wordprocessingCanvas" xmlns:mc="http://schemas.openxmlformats.org/markup-compatibility/2006" xmlns:o="urn:schemas-microsoft-com:office:office" xmlns:r="http://schemas.openxmlformats.org/officeDocument/2006/relationships" xmlns:m="http://schemas.openxmlformats.org/officeDocument/2006/math" xmlns:v="urn:schemas-microsoft-com:vml" xmlns:wp14="http://schemas.microsoft.com/office/word/2010/wordprocessingDrawing" xmlns:wp="http://schemas.openxmlformats.org/drawingml/2006/wordprocessingDrawing" xmlns:w10="urn:schemas-microsoft-com:office:word" xmlns:w="http://schemas.openxmlformats.org/wordprocessingml/2006/main" xmlns:w14="http://schemas.microsoft.com/office/word/2010/wordml" xmlns:w15="http://schemas.microsoft.com/office/word/2012/wordml" xmlns:wpg="http://schemas.microsoft.com/office/word/2010/wordprocessingGroup" xmlns:wpi="http://schemas.microsoft.com/office/word/2010/wordprocessingInk" xmlns:wne="http://schemas.microsoft.com/office/word/2006/wordml" xmlns:wps="http://schemas.microsoft.com/office/word/2010/wordprocessingShape" mc:Ignorable="w14 w15 wp14">
   <w:endnote w:type="separator" w:id="-1">
     <w:p>
       <w:r>
@@ -5053,7 +5221,7 @@
 </file>
 
 <file path=word/footnotes.xml><?xml version="1.0" encoding="utf-8"?>
-<w:footnotes xmlns:wpc="http://schemas.microsoft.com/office/word/2010/wordprocessingCanvas" xmlns:cx="http://schemas.microsoft.com/office/drawing/2014/chartex" xmlns:cx1="http://schemas.microsoft.com/office/drawing/2015/9/8/chartex" xmlns:cx2="http://schemas.microsoft.com/office/drawing/2015/10/21/chartex" xmlns:cx3="http://schemas.microsoft.com/office/drawing/2016/5/9/chartex" xmlns:cx4="http://schemas.microsoft.com/office/drawing/2016/5/10/chartex" xmlns:cx5="http://schemas.microsoft.com/office/drawing/2016/5/11/chartex" xmlns:mc="http://schemas.openxmlformats.org/markup-compatibility/2006" xmlns:o="urn:schemas-microsoft-com:office:office" xmlns:r="http://schemas.openxmlformats.org/officeDocument/2006/relationships" xmlns:m="http://schemas.openxmlformats.org/officeDocument/2006/math" xmlns:v="urn:schemas-microsoft-com:vml" xmlns:wp14="http://schemas.microsoft.com/office/word/2010/wordprocessingDrawing" xmlns:wp="http://schemas.openxmlformats.org/drawingml/2006/wordprocessingDrawing" xmlns:w10="urn:schemas-microsoft-com:office:word" xmlns:w="http://schemas.openxmlformats.org/wordprocessingml/2006/main" xmlns:w14="http://schemas.microsoft.com/office/word/2010/wordml" xmlns:w15="http://schemas.microsoft.com/office/word/2012/wordml" xmlns:w16se="http://schemas.microsoft.com/office/word/2015/wordml/symex" xmlns:wpg="http://schemas.microsoft.com/office/word/2010/wordprocessingGroup" xmlns:wpi="http://schemas.microsoft.com/office/word/2010/wordprocessingInk" xmlns:wne="http://schemas.microsoft.com/office/word/2006/wordml" xmlns:wps="http://schemas.microsoft.com/office/word/2010/wordprocessingShape" mc:Ignorable="w14 w15 w16se wp14">
+<w:footnotes xmlns:wpc="http://schemas.microsoft.com/office/word/2010/wordprocessingCanvas" xmlns:mc="http://schemas.openxmlformats.org/markup-compatibility/2006" xmlns:o="urn:schemas-microsoft-com:office:office" xmlns:r="http://schemas.openxmlformats.org/officeDocument/2006/relationships" xmlns:m="http://schemas.openxmlformats.org/officeDocument/2006/math" xmlns:v="urn:schemas-microsoft-com:vml" xmlns:wp14="http://schemas.microsoft.com/office/word/2010/wordprocessingDrawing" xmlns:wp="http://schemas.openxmlformats.org/drawingml/2006/wordprocessingDrawing" xmlns:w10="urn:schemas-microsoft-com:office:word" xmlns:w="http://schemas.openxmlformats.org/wordprocessingml/2006/main" xmlns:w14="http://schemas.microsoft.com/office/word/2010/wordml" xmlns:w15="http://schemas.microsoft.com/office/word/2012/wordml" xmlns:wpg="http://schemas.microsoft.com/office/word/2010/wordprocessingGroup" xmlns:wpi="http://schemas.microsoft.com/office/word/2010/wordprocessingInk" xmlns:wne="http://schemas.microsoft.com/office/word/2006/wordml" xmlns:wps="http://schemas.microsoft.com/office/word/2010/wordprocessingShape" mc:Ignorable="w14 w15 wp14">
   <w:footnote w:type="separator" w:id="-1">
     <w:p>
       <w:r>
@@ -5072,7 +5240,7 @@
 </file>
 
 <file path=word/numbering.xml><?xml version="1.0" encoding="utf-8"?>
-<w:numbering xmlns:wpc="http://schemas.microsoft.com/office/word/2010/wordprocessingCanvas" xmlns:cx="http://schemas.microsoft.com/office/drawing/2014/chartex" xmlns:cx1="http://schemas.microsoft.com/office/drawing/2015/9/8/chartex" xmlns:cx2="http://schemas.microsoft.com/office/drawing/2015/10/21/chartex" xmlns:cx3="http://schemas.microsoft.com/office/drawing/2016/5/9/chartex" xmlns:cx4="http://schemas.microsoft.com/office/drawing/2016/5/10/chartex" xmlns:cx5="http://schemas.microsoft.com/office/drawing/2016/5/11/chartex" xmlns:mc="http://schemas.openxmlformats.org/markup-compatibility/2006" xmlns:o="urn:schemas-microsoft-com:office:office" xmlns:r="http://schemas.openxmlformats.org/officeDocument/2006/relationships" xmlns:m="http://schemas.openxmlformats.org/officeDocument/2006/math" xmlns:v="urn:schemas-microsoft-com:vml" xmlns:wp14="http://schemas.microsoft.com/office/word/2010/wordprocessingDrawing" xmlns:wp="http://schemas.openxmlformats.org/drawingml/2006/wordprocessingDrawing" xmlns:w10="urn:schemas-microsoft-com:office:word" xmlns:w="http://schemas.openxmlformats.org/wordprocessingml/2006/main" xmlns:w14="http://schemas.microsoft.com/office/word/2010/wordml" xmlns:w15="http://schemas.microsoft.com/office/word/2012/wordml" xmlns:w16se="http://schemas.microsoft.com/office/word/2015/wordml/symex" xmlns:wpg="http://schemas.microsoft.com/office/word/2010/wordprocessingGroup" xmlns:wpi="http://schemas.microsoft.com/office/word/2010/wordprocessingInk" xmlns:wne="http://schemas.microsoft.com/office/word/2006/wordml" xmlns:wps="http://schemas.microsoft.com/office/word/2010/wordprocessingShape" mc:Ignorable="w14 w15 w16se wp14">
+<w:numbering xmlns:wpc="http://schemas.microsoft.com/office/word/2010/wordprocessingCanvas" xmlns:mc="http://schemas.openxmlformats.org/markup-compatibility/2006" xmlns:o="urn:schemas-microsoft-com:office:office" xmlns:r="http://schemas.openxmlformats.org/officeDocument/2006/relationships" xmlns:m="http://schemas.openxmlformats.org/officeDocument/2006/math" xmlns:v="urn:schemas-microsoft-com:vml" xmlns:wp14="http://schemas.microsoft.com/office/word/2010/wordprocessingDrawing" xmlns:wp="http://schemas.openxmlformats.org/drawingml/2006/wordprocessingDrawing" xmlns:w10="urn:schemas-microsoft-com:office:word" xmlns:w="http://schemas.openxmlformats.org/wordprocessingml/2006/main" xmlns:w14="http://schemas.microsoft.com/office/word/2010/wordml" xmlns:w15="http://schemas.microsoft.com/office/word/2012/wordml" xmlns:wpg="http://schemas.microsoft.com/office/word/2010/wordprocessingGroup" xmlns:wpi="http://schemas.microsoft.com/office/word/2010/wordprocessingInk" xmlns:wne="http://schemas.microsoft.com/office/word/2006/wordml" xmlns:wps="http://schemas.microsoft.com/office/word/2010/wordprocessingShape" mc:Ignorable="w14 w15 wp14">
   <w:abstractNum w:abstractNumId="0" w15:restartNumberingAfterBreak="0">
     <w:nsid w:val="51FB3F7A"/>
     <w:multiLevelType w:val="hybridMultilevel"/>
@@ -5261,7 +5429,7 @@
 </file>
 
 <file path=word/people.xml><?xml version="1.0" encoding="utf-8"?>
-<w15:people xmlns:wpc="http://schemas.microsoft.com/office/word/2010/wordprocessingCanvas" xmlns:cx="http://schemas.microsoft.com/office/drawing/2014/chartex" xmlns:cx1="http://schemas.microsoft.com/office/drawing/2015/9/8/chartex" xmlns:cx2="http://schemas.microsoft.com/office/drawing/2015/10/21/chartex" xmlns:cx3="http://schemas.microsoft.com/office/drawing/2016/5/9/chartex" xmlns:cx4="http://schemas.microsoft.com/office/drawing/2016/5/10/chartex" xmlns:cx5="http://schemas.microsoft.com/office/drawing/2016/5/11/chartex" xmlns:mc="http://schemas.openxmlformats.org/markup-compatibility/2006" xmlns:o="urn:schemas-microsoft-com:office:office" xmlns:r="http://schemas.openxmlformats.org/officeDocument/2006/relationships" xmlns:m="http://schemas.openxmlformats.org/officeDocument/2006/math" xmlns:v="urn:schemas-microsoft-com:vml" xmlns:wp14="http://schemas.microsoft.com/office/word/2010/wordprocessingDrawing" xmlns:wp="http://schemas.openxmlformats.org/drawingml/2006/wordprocessingDrawing" xmlns:w10="urn:schemas-microsoft-com:office:word" xmlns:w="http://schemas.openxmlformats.org/wordprocessingml/2006/main" xmlns:w14="http://schemas.microsoft.com/office/word/2010/wordml" xmlns:w15="http://schemas.microsoft.com/office/word/2012/wordml" xmlns:w16se="http://schemas.microsoft.com/office/word/2015/wordml/symex" xmlns:wpg="http://schemas.microsoft.com/office/word/2010/wordprocessingGroup" xmlns:wpi="http://schemas.microsoft.com/office/word/2010/wordprocessingInk" xmlns:wne="http://schemas.microsoft.com/office/word/2006/wordml" xmlns:wps="http://schemas.microsoft.com/office/word/2010/wordprocessingShape" mc:Ignorable="w14 w15 w16se wp14">
+<w15:people xmlns:wpc="http://schemas.microsoft.com/office/word/2010/wordprocessingCanvas" xmlns:mc="http://schemas.openxmlformats.org/markup-compatibility/2006" xmlns:o="urn:schemas-microsoft-com:office:office" xmlns:r="http://schemas.openxmlformats.org/officeDocument/2006/relationships" xmlns:m="http://schemas.openxmlformats.org/officeDocument/2006/math" xmlns:v="urn:schemas-microsoft-com:vml" xmlns:wp14="http://schemas.microsoft.com/office/word/2010/wordprocessingDrawing" xmlns:wp="http://schemas.openxmlformats.org/drawingml/2006/wordprocessingDrawing" xmlns:w10="urn:schemas-microsoft-com:office:word" xmlns:w="http://schemas.openxmlformats.org/wordprocessingml/2006/main" xmlns:w14="http://schemas.microsoft.com/office/word/2010/wordml" xmlns:w15="http://schemas.microsoft.com/office/word/2012/wordml" xmlns:wpg="http://schemas.microsoft.com/office/word/2010/wordprocessingGroup" xmlns:wpi="http://schemas.microsoft.com/office/word/2010/wordprocessingInk" xmlns:wne="http://schemas.microsoft.com/office/word/2006/wordml" xmlns:wps="http://schemas.microsoft.com/office/word/2010/wordprocessingShape" mc:Ignorable="w14 w15 wp14">
   <w15:person w15:author="Leclerc, Julien">
     <w15:presenceInfo w15:providerId="AD" w15:userId="S-1-5-21-944278203-3023816869-1453745740-278064"/>
   </w15:person>
@@ -5269,7 +5437,7 @@
 </file>
 
 <file path=word/styles.xml><?xml version="1.0" encoding="utf-8"?>
-<w:styles xmlns:mc="http://schemas.openxmlformats.org/markup-compatibility/2006" xmlns:r="http://schemas.openxmlformats.org/officeDocument/2006/relationships" xmlns:w="http://schemas.openxmlformats.org/wordprocessingml/2006/main" xmlns:w14="http://schemas.microsoft.com/office/word/2010/wordml" xmlns:w15="http://schemas.microsoft.com/office/word/2012/wordml" xmlns:w16se="http://schemas.microsoft.com/office/word/2015/wordml/symex" mc:Ignorable="w14 w15 w16se">
+<w:styles xmlns:mc="http://schemas.openxmlformats.org/markup-compatibility/2006" xmlns:r="http://schemas.openxmlformats.org/officeDocument/2006/relationships" xmlns:w="http://schemas.openxmlformats.org/wordprocessingml/2006/main" xmlns:w14="http://schemas.microsoft.com/office/word/2010/wordml" xmlns:w15="http://schemas.microsoft.com/office/word/2012/wordml" mc:Ignorable="w14 w15">
   <w:docDefaults>
     <w:rPrDefault>
       <w:rPr>
@@ -5285,7 +5453,7 @@
       </w:pPr>
     </w:pPrDefault>
   </w:docDefaults>
-  <w:latentStyles w:defLockedState="0" w:defUIPriority="99" w:defSemiHidden="0" w:defUnhideWhenUsed="0" w:defQFormat="0" w:count="374">
+  <w:latentStyles w:defLockedState="0" w:defUIPriority="99" w:defSemiHidden="0" w:defUnhideWhenUsed="0" w:defQFormat="0" w:count="371">
     <w:lsdException w:name="Normal" w:uiPriority="0" w:qFormat="1"/>
     <w:lsdException w:name="heading 1" w:uiPriority="9" w:qFormat="1"/>
     <w:lsdException w:name="heading 2" w:semiHidden="1" w:uiPriority="9" w:unhideWhenUsed="1" w:qFormat="1"/>
@@ -5391,6 +5559,7 @@
     <w:lsdException w:name="HTML Sample" w:semiHidden="1" w:unhideWhenUsed="1"/>
     <w:lsdException w:name="HTML Typewriter" w:semiHidden="1" w:unhideWhenUsed="1"/>
     <w:lsdException w:name="HTML Variable" w:semiHidden="1" w:unhideWhenUsed="1"/>
+    <w:lsdException w:name="Normal Table" w:semiHidden="1" w:unhideWhenUsed="1"/>
     <w:lsdException w:name="annotation subject" w:semiHidden="1" w:unhideWhenUsed="1"/>
     <w:lsdException w:name="No List" w:semiHidden="1" w:unhideWhenUsed="1"/>
     <w:lsdException w:name="Outline List 1" w:semiHidden="1" w:unhideWhenUsed="1"/>
@@ -5435,6 +5604,7 @@
     <w:lsdException w:name="Table Professional" w:semiHidden="1" w:unhideWhenUsed="1"/>
     <w:lsdException w:name="Table Subtle 1" w:semiHidden="1" w:unhideWhenUsed="1"/>
     <w:lsdException w:name="Table Subtle 2" w:semiHidden="1" w:unhideWhenUsed="1"/>
+    <w:lsdException w:name="Table Web 1" w:semiHidden="1" w:unhideWhenUsed="1"/>
     <w:lsdException w:name="Table Web 2" w:semiHidden="1" w:unhideWhenUsed="1"/>
     <w:lsdException w:name="Table Web 3" w:semiHidden="1" w:unhideWhenUsed="1"/>
     <w:lsdException w:name="Balloon Text" w:semiHidden="1" w:unhideWhenUsed="1"/>
@@ -5646,9 +5816,6 @@
     <w:lsdException w:name="List Table 5 Dark Accent 6" w:uiPriority="50"/>
     <w:lsdException w:name="List Table 6 Colorful Accent 6" w:uiPriority="51"/>
     <w:lsdException w:name="List Table 7 Colorful Accent 6" w:uiPriority="52"/>
-    <w:lsdException w:name="Mention" w:semiHidden="1" w:unhideWhenUsed="1"/>
-    <w:lsdException w:name="Smart Hyperlink" w:semiHidden="1" w:unhideWhenUsed="1"/>
-    <w:lsdException w:name="Hashtag" w:semiHidden="1" w:unhideWhenUsed="1"/>
   </w:latentStyles>
   <w:style w:type="paragraph" w:default="1" w:styleId="Normal">
     <w:name w:val="Normal"/>
@@ -5666,6 +5833,7 @@
   <w:style w:type="character" w:default="1" w:styleId="DefaultParagraphFont">
     <w:name w:val="Default Paragraph Font"/>
     <w:uiPriority w:val="1"/>
+    <w:semiHidden/>
     <w:unhideWhenUsed/>
   </w:style>
   <w:style w:type="table" w:default="1" w:styleId="TableNormal">

</xml_diff>